<commit_message>
I don't need COPD
</commit_message>
<xml_diff>
--- a/TT-va-mot-so-yeu-to-lien-quan-dinh-duong-BN-lao-phoi-BV-Phoi-HP-2022.docx
+++ b/TT-va-mot-so-yeu-to-lien-quan-dinh-duong-BN-lao-phoi-BV-Phoi-HP-2022.docx
@@ -15179,12 +15179,6 @@
         <w:t xml:space="preserve"> </w:t>
       </w:r>
       <w:r>
-        <w:t>COPD</w:t>
-      </w:r>
-      <w:r>
-        <w:t xml:space="preserve">, </w:t>
-      </w:r>
-      <w:r>
         <w:t xml:space="preserve">dùng </w:t>
       </w:r>
       <w:r>
@@ -25590,7 +25584,10 @@
           </w:tcPr>
           <w:p>
             <w:r>
-              <w:t>COPD</w:t>
+              <w:t>Dùng</w:t>
+            </w:r>
+            <w:r>
+              <w:t xml:space="preserve"> Corticoid kéo dài</w:t>
             </w:r>
           </w:p>
         </w:tc>
@@ -25614,10 +25611,7 @@
           </w:tcPr>
           <w:p>
             <w:r>
-              <w:t>Dùng</w:t>
-            </w:r>
-            <w:r>
-              <w:t xml:space="preserve"> Corticoid kéo dài</w:t>
+              <w:t>Viêm phế quản</w:t>
             </w:r>
           </w:p>
         </w:tc>
@@ -25641,7 +25635,7 @@
           </w:tcPr>
           <w:p>
             <w:r>
-              <w:t>Viêm phế quản</w:t>
+              <w:t>Covid-19</w:t>
             </w:r>
           </w:p>
         </w:tc>
@@ -25666,30 +25660,6 @@
           <w:p>
             <w:r>
               <w:lastRenderedPageBreak/>
-              <w:t>Covid-19</w:t>
-            </w:r>
-          </w:p>
-        </w:tc>
-        <w:tc>
-          <w:tcPr>
-            <w:tcW w:w="1139" w:type="pct"/>
-          </w:tcPr>
-          <w:p/>
-        </w:tc>
-        <w:tc>
-          <w:tcPr>
-            <w:tcW w:w="1138" w:type="pct"/>
-          </w:tcPr>
-          <w:p/>
-        </w:tc>
-      </w:tr>
-      <w:tr>
-        <w:tc>
-          <w:tcPr>
-            <w:tcW w:w="2723" w:type="pct"/>
-          </w:tcPr>
-          <w:p>
-            <w:r>
               <w:t>Tổng</w:t>
             </w:r>
           </w:p>
@@ -26365,49 +26335,6 @@
           </w:tcPr>
           <w:p>
             <w:r>
-              <w:t>COPD</w:t>
-            </w:r>
-          </w:p>
-        </w:tc>
-        <w:tc>
-          <w:tcPr>
-            <w:tcW w:w="1195" w:type="pct"/>
-          </w:tcPr>
-          <w:p>
-            <w:pPr>
-              <w:jc w:val="center"/>
-            </w:pPr>
-          </w:p>
-        </w:tc>
-        <w:tc>
-          <w:tcPr>
-            <w:tcW w:w="1196" w:type="pct"/>
-          </w:tcPr>
-          <w:p>
-            <w:pPr>
-              <w:jc w:val="center"/>
-            </w:pPr>
-          </w:p>
-        </w:tc>
-        <w:tc>
-          <w:tcPr>
-            <w:tcW w:w="788" w:type="pct"/>
-            <w:vMerge/>
-          </w:tcPr>
-          <w:p>
-            <w:pPr>
-              <w:jc w:val="center"/>
-            </w:pPr>
-          </w:p>
-        </w:tc>
-      </w:tr>
-      <w:tr>
-        <w:tc>
-          <w:tcPr>
-            <w:tcW w:w="1821" w:type="pct"/>
-          </w:tcPr>
-          <w:p>
-            <w:r>
               <w:rPr>
                 <w:szCs w:val="28"/>
               </w:rPr>
@@ -27182,7 +27109,16 @@
           </w:tcPr>
           <w:p>
             <w:r>
-              <w:t>COPD</w:t>
+              <w:rPr>
+                <w:szCs w:val="28"/>
+              </w:rPr>
+              <w:t>Dùng</w:t>
+            </w:r>
+            <w:r>
+              <w:rPr>
+                <w:szCs w:val="28"/>
+              </w:rPr>
+              <w:t xml:space="preserve"> Corticoid kéo dài</w:t>
             </w:r>
           </w:p>
         </w:tc>
@@ -27228,59 +27164,6 @@
               <w:rPr>
                 <w:szCs w:val="28"/>
               </w:rPr>
-              <w:t>Dùng</w:t>
-            </w:r>
-            <w:r>
-              <w:rPr>
-                <w:szCs w:val="28"/>
-              </w:rPr>
-              <w:t xml:space="preserve"> Corticoid kéo dài</w:t>
-            </w:r>
-          </w:p>
-        </w:tc>
-        <w:tc>
-          <w:tcPr>
-            <w:tcW w:w="1195" w:type="pct"/>
-          </w:tcPr>
-          <w:p>
-            <w:pPr>
-              <w:jc w:val="center"/>
-            </w:pPr>
-          </w:p>
-        </w:tc>
-        <w:tc>
-          <w:tcPr>
-            <w:tcW w:w="1196" w:type="pct"/>
-          </w:tcPr>
-          <w:p>
-            <w:pPr>
-              <w:jc w:val="center"/>
-            </w:pPr>
-          </w:p>
-        </w:tc>
-        <w:tc>
-          <w:tcPr>
-            <w:tcW w:w="788" w:type="pct"/>
-            <w:vMerge/>
-          </w:tcPr>
-          <w:p>
-            <w:pPr>
-              <w:jc w:val="center"/>
-            </w:pPr>
-          </w:p>
-        </w:tc>
-      </w:tr>
-      <w:tr>
-        <w:tc>
-          <w:tcPr>
-            <w:tcW w:w="1821" w:type="pct"/>
-          </w:tcPr>
-          <w:p>
-            <w:r>
-              <w:rPr>
-                <w:szCs w:val="28"/>
-              </w:rPr>
-              <w:lastRenderedPageBreak/>
               <w:t>Viêm phế quản</w:t>
             </w:r>
           </w:p>
@@ -27378,6 +27261,7 @@
       </w:pPr>
       <w:bookmarkStart w:id="77" w:name="_Toc126527751"/>
       <w:r>
+        <w:lastRenderedPageBreak/>
         <w:t>3.</w:t>
       </w:r>
       <w:r>
@@ -28452,7 +28336,6 @@
           <w:b/>
           <w:bCs/>
         </w:rPr>
-        <w:lastRenderedPageBreak/>
         <w:t xml:space="preserve">Bảng </w:t>
       </w:r>
       <w:r>
@@ -28643,6 +28526,7 @@
                 <w:bCs/>
                 <w:szCs w:val="28"/>
               </w:rPr>
+              <w:lastRenderedPageBreak/>
               <w:t>BMI</w:t>
             </w:r>
           </w:p>
@@ -28681,6 +28565,7 @@
                 <w:b/>
                 <w:bCs/>
               </w:rPr>
+              <w:lastRenderedPageBreak/>
               <w:t>(95% CI)</w:t>
             </w:r>
           </w:p>
@@ -28705,6 +28590,7 @@
                 <w:bCs/>
                 <w:szCs w:val="28"/>
               </w:rPr>
+              <w:lastRenderedPageBreak/>
               <w:t>p</w:t>
             </w:r>
           </w:p>
@@ -30168,6 +30054,7 @@
           </w:tcPr>
           <w:p>
             <w:r>
+              <w:lastRenderedPageBreak/>
               <w:t>Gầy sút cân</w:t>
             </w:r>
           </w:p>
@@ -30911,7 +30798,6 @@
           </w:tcPr>
           <w:p>
             <w:r>
-              <w:lastRenderedPageBreak/>
               <w:t>Hội chứng đông đặc</w:t>
             </w:r>
           </w:p>
@@ -30985,6 +30871,7 @@
           <w:szCs w:val="28"/>
           <w:lang w:eastAsia="zh-CN"/>
         </w:rPr>
+        <w:lastRenderedPageBreak/>
         <w:t xml:space="preserve">3.3. </w:t>
       </w:r>
       <w:bookmarkEnd w:id="83"/>
@@ -32224,7 +32111,6 @@
                 <w:b/>
                 <w:bCs/>
               </w:rPr>
-              <w:lastRenderedPageBreak/>
               <w:t>Đối tượng nghiên cứu</w:t>
             </w:r>
           </w:p>
@@ -32311,6 +32197,7 @@
           </w:tcPr>
           <w:p>
             <w:r>
+              <w:lastRenderedPageBreak/>
               <w:t>Tổn th</w:t>
             </w:r>
             <w:r>
@@ -33604,7 +33491,6 @@
         <w:spacing w:before="160"/>
       </w:pPr>
       <w:r>
-        <w:lastRenderedPageBreak/>
         <w:t>Nhận xét:</w:t>
       </w:r>
     </w:p>
@@ -33627,6 +33513,7 @@
           <w:bCs/>
           <w:lang w:val="vi-VN"/>
         </w:rPr>
+        <w:lastRenderedPageBreak/>
         <w:t>3.3.</w:t>
       </w:r>
       <w:r>
@@ -43694,28 +43581,28 @@
 </file>
 
 <file path=customXml/item1.xml><?xml version="1.0" encoding="utf-8"?>
-<b:Sources xmlns:b="http://schemas.openxmlformats.org/officeDocument/2006/bibliography" xmlns="http://schemas.openxmlformats.org/officeDocument/2006/bibliography" SelectedStyle="\APASixthEditionOfficeOnline.xsl" StyleName="APA" Version="6"/>
-</file>
-
-<file path=customXml/item2.xml><?xml version="1.0" encoding="utf-8"?>
 <go:gDocsCustomXmlDataStorage xmlns:go="http://customooxmlschemas.google.com/" xmlns:r="http://schemas.openxmlformats.org/officeDocument/2006/relationships">
   <go:docsCustomData xmlns:go="http://customooxmlschemas.google.com/" roundtripDataSignature="AMtx7mgiANEXYNIQRbmIZoHp12J1vNFkvg==">AMUW2mUIizaUSBFZkFw53plxsUmPxKu28Rd6r7HBBNzWuOGKKdi3o2fMRWe0HYHSpzp76S7iX2U+7fxEdOj8kQLPxLHjigrk95Jc4ENaOvXcI7oB1l7bX/lboWQJXA2H4fvQGr0Vkm+4hyISFx+RoIUaIev2AazKKdF23WsIthbO1LUguh7Vn22Rvc88VpY4yEex0FSlT7+lSWElk63z9t2kW8Q0xo1hGAN3wtEpT2orjl8G5OoLTuPGXTE5+ZIQfX6ZwybkXLiqJplo01tgSjC5dF7UUfncyg==</go:docsCustomData>
 </go:gDocsCustomXmlDataStorage>
 </file>
 
-<file path=customXml/itemProps1.xml><?xml version="1.0" encoding="utf-8"?>
-<ds:datastoreItem xmlns:ds="http://schemas.openxmlformats.org/officeDocument/2006/customXml" ds:itemID="{D9394C05-DC72-4A6A-96FB-D8401CEC4B4C}">
-  <ds:schemaRefs>
-    <ds:schemaRef ds:uri="http://schemas.openxmlformats.org/officeDocument/2006/bibliography"/>
-  </ds:schemaRefs>
-</ds:datastoreItem>
+<file path=customXml/item2.xml><?xml version="1.0" encoding="utf-8"?>
+<b:Sources xmlns:b="http://schemas.openxmlformats.org/officeDocument/2006/bibliography" xmlns="http://schemas.openxmlformats.org/officeDocument/2006/bibliography" SelectedStyle="\APASixthEditionOfficeOnline.xsl" StyleName="APA" Version="6"/>
 </file>
 
-<file path=customXml/itemProps2.xml><?xml version="1.0" encoding="utf-8"?>
+<file path=customXml/itemProps1.xml><?xml version="1.0" encoding="utf-8"?>
 <ds:datastoreItem xmlns:ds="http://schemas.openxmlformats.org/officeDocument/2006/customXml" ds:itemID="{11111111-1234-1234-1234-123412341234}">
   <ds:schemaRefs>
     <ds:schemaRef ds:uri="http://customooxmlschemas.google.com/"/>
     <ds:schemaRef ds:uri="http://schemas.openxmlformats.org/officeDocument/2006/relationships"/>
   </ds:schemaRefs>
 </ds:datastoreItem>
+</file>
+
+<file path=customXml/itemProps2.xml><?xml version="1.0" encoding="utf-8"?>
+<ds:datastoreItem xmlns:ds="http://schemas.openxmlformats.org/officeDocument/2006/customXml" ds:itemID="{D9394C05-DC72-4A6A-96FB-D8401CEC4B4C}">
+  <ds:schemaRefs>
+    <ds:schemaRef ds:uri="http://schemas.openxmlformats.org/officeDocument/2006/bibliography"/>
+  </ds:schemaRefs>
+</ds:datastoreItem>
 </file>
</xml_diff>

<commit_message>
break in bệnh mạn tính
</commit_message>
<xml_diff>
--- a/TT-va-mot-so-yeu-to-lien-quan-dinh-duong-BN-lao-phoi-BV-Phoi-HP-2022.docx
+++ b/TT-va-mot-so-yeu-to-lien-quan-dinh-duong-BN-lao-phoi-BV-Phoi-HP-2022.docx
@@ -931,9 +931,11 @@
             <w:rPr>
               <w:rFonts w:asciiTheme="minorHAnsi" w:eastAsiaTheme="minorEastAsia" w:hAnsiTheme="minorHAnsi" w:cstheme="minorBidi"/>
               <w:color w:val="auto"/>
+              <w:kern w:val="2"/>
               <w:sz w:val="22"/>
               <w:szCs w:val="22"/>
               <w:lang w:val="vi-VN" w:eastAsia="vi-VN"/>
+              <w14:ligatures w14:val="standardContextual"/>
             </w:rPr>
           </w:pPr>
           <w:r>
@@ -945,7 +947,7 @@
           <w:r>
             <w:fldChar w:fldCharType="separate"/>
           </w:r>
-          <w:hyperlink w:anchor="_Toc134113569" w:history="1">
+          <w:hyperlink w:anchor="_Toc134532697" w:history="1">
             <w:r>
               <w:rPr>
                 <w:rStyle w:val="Hyperlink"/>
@@ -968,7 +970,7 @@
               <w:rPr>
                 <w:webHidden/>
               </w:rPr>
-              <w:instrText xml:space="preserve"> PAGEREF _Toc134113569 \h </w:instrText>
+              <w:instrText xml:space="preserve"> PAGEREF _Toc134532697 \h </w:instrText>
             </w:r>
             <w:r>
               <w:rPr>
@@ -1001,12 +1003,14 @@
             <w:rPr>
               <w:rFonts w:asciiTheme="minorHAnsi" w:eastAsiaTheme="minorEastAsia" w:hAnsiTheme="minorHAnsi" w:cstheme="minorBidi"/>
               <w:color w:val="auto"/>
+              <w:kern w:val="2"/>
               <w:sz w:val="22"/>
               <w:szCs w:val="22"/>
               <w:lang w:val="vi-VN" w:eastAsia="vi-VN"/>
+              <w14:ligatures w14:val="standardContextual"/>
             </w:rPr>
           </w:pPr>
-          <w:hyperlink w:anchor="_Toc134113570" w:history="1">
+          <w:hyperlink w:anchor="_Toc134532698" w:history="1">
             <w:r>
               <w:rPr>
                 <w:rStyle w:val="Hyperlink"/>
@@ -1029,7 +1033,7 @@
               <w:rPr>
                 <w:webHidden/>
               </w:rPr>
-              <w:instrText xml:space="preserve"> PAGEREF _Toc134113570 \h </w:instrText>
+              <w:instrText xml:space="preserve"> PAGEREF _Toc134532698 \h </w:instrText>
             </w:r>
             <w:r>
               <w:rPr>
@@ -1062,12 +1066,14 @@
             <w:rPr>
               <w:rFonts w:asciiTheme="minorHAnsi" w:eastAsiaTheme="minorEastAsia" w:hAnsiTheme="minorHAnsi" w:cstheme="minorBidi"/>
               <w:color w:val="auto"/>
+              <w:kern w:val="2"/>
               <w:sz w:val="22"/>
               <w:szCs w:val="22"/>
               <w:lang w:val="vi-VN" w:eastAsia="vi-VN"/>
+              <w14:ligatures w14:val="standardContextual"/>
             </w:rPr>
           </w:pPr>
-          <w:hyperlink w:anchor="_Toc134113571" w:history="1">
+          <w:hyperlink w:anchor="_Toc134532699" w:history="1">
             <w:r>
               <w:rPr>
                 <w:rStyle w:val="Hyperlink"/>
@@ -1090,7 +1096,7 @@
               <w:rPr>
                 <w:webHidden/>
               </w:rPr>
-              <w:instrText xml:space="preserve"> PAGEREF _Toc134113571 \h </w:instrText>
+              <w:instrText xml:space="preserve"> PAGEREF _Toc134532699 \h </w:instrText>
             </w:r>
             <w:r>
               <w:rPr>
@@ -1123,12 +1129,14 @@
             <w:rPr>
               <w:rFonts w:asciiTheme="minorHAnsi" w:eastAsiaTheme="minorEastAsia" w:hAnsiTheme="minorHAnsi" w:cstheme="minorBidi"/>
               <w:color w:val="auto"/>
+              <w:kern w:val="2"/>
               <w:sz w:val="22"/>
               <w:szCs w:val="22"/>
               <w:lang w:val="vi-VN" w:eastAsia="vi-VN"/>
+              <w14:ligatures w14:val="standardContextual"/>
             </w:rPr>
           </w:pPr>
-          <w:hyperlink w:anchor="_Toc134113572" w:history="1">
+          <w:hyperlink w:anchor="_Toc134532700" w:history="1">
             <w:r>
               <w:rPr>
                 <w:rStyle w:val="Hyperlink"/>
@@ -1151,7 +1159,7 @@
               <w:rPr>
                 <w:webHidden/>
               </w:rPr>
-              <w:instrText xml:space="preserve"> PAGEREF _Toc134113572 \h </w:instrText>
+              <w:instrText xml:space="preserve"> PAGEREF _Toc134532700 \h </w:instrText>
             </w:r>
             <w:r>
               <w:rPr>
@@ -1184,12 +1192,14 @@
             <w:rPr>
               <w:rFonts w:asciiTheme="minorHAnsi" w:eastAsiaTheme="minorEastAsia" w:hAnsiTheme="minorHAnsi" w:cstheme="minorBidi"/>
               <w:color w:val="auto"/>
+              <w:kern w:val="2"/>
               <w:sz w:val="22"/>
               <w:szCs w:val="22"/>
               <w:lang w:val="vi-VN" w:eastAsia="vi-VN"/>
+              <w14:ligatures w14:val="standardContextual"/>
             </w:rPr>
           </w:pPr>
-          <w:hyperlink w:anchor="_Toc134113573" w:history="1">
+          <w:hyperlink w:anchor="_Toc134532701" w:history="1">
             <w:r>
               <w:rPr>
                 <w:rStyle w:val="Hyperlink"/>
@@ -1212,7 +1222,7 @@
               <w:rPr>
                 <w:webHidden/>
               </w:rPr>
-              <w:instrText xml:space="preserve"> PAGEREF _Toc134113573 \h </w:instrText>
+              <w:instrText xml:space="preserve"> PAGEREF _Toc134532701 \h </w:instrText>
             </w:r>
             <w:r>
               <w:rPr>
@@ -1245,12 +1255,14 @@
             <w:rPr>
               <w:rFonts w:asciiTheme="minorHAnsi" w:eastAsiaTheme="minorEastAsia" w:hAnsiTheme="minorHAnsi" w:cstheme="minorBidi"/>
               <w:color w:val="auto"/>
+              <w:kern w:val="2"/>
               <w:sz w:val="22"/>
               <w:szCs w:val="22"/>
               <w:lang w:val="vi-VN" w:eastAsia="vi-VN"/>
+              <w14:ligatures w14:val="standardContextual"/>
             </w:rPr>
           </w:pPr>
-          <w:hyperlink w:anchor="_Toc134113574" w:history="1">
+          <w:hyperlink w:anchor="_Toc134532702" w:history="1">
             <w:r>
               <w:rPr>
                 <w:rStyle w:val="Hyperlink"/>
@@ -1273,7 +1285,7 @@
               <w:rPr>
                 <w:webHidden/>
               </w:rPr>
-              <w:instrText xml:space="preserve"> PAGEREF _Toc134113574 \h </w:instrText>
+              <w:instrText xml:space="preserve"> PAGEREF _Toc134532702 \h </w:instrText>
             </w:r>
             <w:r>
               <w:rPr>
@@ -1306,12 +1318,14 @@
             <w:rPr>
               <w:rFonts w:asciiTheme="minorHAnsi" w:eastAsiaTheme="minorEastAsia" w:hAnsiTheme="minorHAnsi" w:cstheme="minorBidi"/>
               <w:color w:val="auto"/>
+              <w:kern w:val="2"/>
               <w:sz w:val="22"/>
               <w:szCs w:val="22"/>
               <w:lang w:val="vi-VN" w:eastAsia="vi-VN"/>
+              <w14:ligatures w14:val="standardContextual"/>
             </w:rPr>
           </w:pPr>
-          <w:hyperlink w:anchor="_Toc134113575" w:history="1">
+          <w:hyperlink w:anchor="_Toc134532703" w:history="1">
             <w:r>
               <w:rPr>
                 <w:rStyle w:val="Hyperlink"/>
@@ -1334,7 +1348,7 @@
               <w:rPr>
                 <w:webHidden/>
               </w:rPr>
-              <w:instrText xml:space="preserve"> PAGEREF _Toc134113575 \h </w:instrText>
+              <w:instrText xml:space="preserve"> PAGEREF _Toc134532703 \h </w:instrText>
             </w:r>
             <w:r>
               <w:rPr>
@@ -1367,12 +1381,14 @@
             <w:rPr>
               <w:rFonts w:asciiTheme="minorHAnsi" w:eastAsiaTheme="minorEastAsia" w:hAnsiTheme="minorHAnsi" w:cstheme="minorBidi"/>
               <w:color w:val="auto"/>
+              <w:kern w:val="2"/>
               <w:sz w:val="22"/>
               <w:szCs w:val="22"/>
               <w:lang w:val="vi-VN" w:eastAsia="vi-VN"/>
+              <w14:ligatures w14:val="standardContextual"/>
             </w:rPr>
           </w:pPr>
-          <w:hyperlink w:anchor="_Toc134113576" w:history="1">
+          <w:hyperlink w:anchor="_Toc134532704" w:history="1">
             <w:r>
               <w:rPr>
                 <w:rStyle w:val="Hyperlink"/>
@@ -1395,7 +1411,7 @@
               <w:rPr>
                 <w:webHidden/>
               </w:rPr>
-              <w:instrText xml:space="preserve"> PAGEREF _Toc134113576 \h </w:instrText>
+              <w:instrText xml:space="preserve"> PAGEREF _Toc134532704 \h </w:instrText>
             </w:r>
             <w:r>
               <w:rPr>
@@ -1428,12 +1444,14 @@
             <w:rPr>
               <w:rFonts w:asciiTheme="minorHAnsi" w:eastAsiaTheme="minorEastAsia" w:hAnsiTheme="minorHAnsi" w:cstheme="minorBidi"/>
               <w:color w:val="auto"/>
+              <w:kern w:val="2"/>
               <w:sz w:val="22"/>
               <w:szCs w:val="22"/>
               <w:lang w:val="vi-VN" w:eastAsia="vi-VN"/>
+              <w14:ligatures w14:val="standardContextual"/>
             </w:rPr>
           </w:pPr>
-          <w:hyperlink w:anchor="_Toc134113577" w:history="1">
+          <w:hyperlink w:anchor="_Toc134532705" w:history="1">
             <w:r>
               <w:rPr>
                 <w:rStyle w:val="Hyperlink"/>
@@ -1456,7 +1474,7 @@
               <w:rPr>
                 <w:webHidden/>
               </w:rPr>
-              <w:instrText xml:space="preserve"> PAGEREF _Toc134113577 \h </w:instrText>
+              <w:instrText xml:space="preserve"> PAGEREF _Toc134532705 \h </w:instrText>
             </w:r>
             <w:r>
               <w:rPr>
@@ -1489,12 +1507,14 @@
             <w:rPr>
               <w:rFonts w:asciiTheme="minorHAnsi" w:eastAsiaTheme="minorEastAsia" w:hAnsiTheme="minorHAnsi" w:cstheme="minorBidi"/>
               <w:color w:val="auto"/>
+              <w:kern w:val="2"/>
               <w:sz w:val="22"/>
               <w:szCs w:val="22"/>
               <w:lang w:val="vi-VN" w:eastAsia="vi-VN"/>
+              <w14:ligatures w14:val="standardContextual"/>
             </w:rPr>
           </w:pPr>
-          <w:hyperlink w:anchor="_Toc134113578" w:history="1">
+          <w:hyperlink w:anchor="_Toc134532706" w:history="1">
             <w:r>
               <w:rPr>
                 <w:rStyle w:val="Hyperlink"/>
@@ -1517,7 +1537,7 @@
               <w:rPr>
                 <w:webHidden/>
               </w:rPr>
-              <w:instrText xml:space="preserve"> PAGEREF _Toc134113578 \h </w:instrText>
+              <w:instrText xml:space="preserve"> PAGEREF _Toc134532706 \h </w:instrText>
             </w:r>
             <w:r>
               <w:rPr>
@@ -1550,17 +1570,19 @@
             <w:rPr>
               <w:rFonts w:asciiTheme="minorHAnsi" w:eastAsiaTheme="minorEastAsia" w:hAnsiTheme="minorHAnsi" w:cstheme="minorBidi"/>
               <w:color w:val="auto"/>
+              <w:kern w:val="2"/>
               <w:sz w:val="22"/>
               <w:szCs w:val="22"/>
               <w:lang w:val="vi-VN" w:eastAsia="vi-VN"/>
+              <w14:ligatures w14:val="standardContextual"/>
             </w:rPr>
           </w:pPr>
-          <w:hyperlink w:anchor="_Toc134113579" w:history="1">
+          <w:hyperlink w:anchor="_Toc134532707" w:history="1">
             <w:r>
               <w:rPr>
                 <w:rStyle w:val="Hyperlink"/>
               </w:rPr>
-              <w:t>3.1. Tình trạng dinh dưỡng của đối tượng nghiên cứu</w:t>
+              <w:t>3.1. Đặc điểm tình trạng dinh dưỡng của đối tượng nghiên cứu</w:t>
             </w:r>
             <w:r>
               <w:rPr>
@@ -1578,7 +1600,7 @@
               <w:rPr>
                 <w:webHidden/>
               </w:rPr>
-              <w:instrText xml:space="preserve"> PAGEREF _Toc134113579 \h </w:instrText>
+              <w:instrText xml:space="preserve"> PAGEREF _Toc134532707 \h </w:instrText>
             </w:r>
             <w:r>
               <w:rPr>
@@ -1611,12 +1633,14 @@
             <w:rPr>
               <w:rFonts w:asciiTheme="minorHAnsi" w:eastAsiaTheme="minorEastAsia" w:hAnsiTheme="minorHAnsi" w:cstheme="minorBidi"/>
               <w:color w:val="auto"/>
+              <w:kern w:val="2"/>
               <w:sz w:val="22"/>
               <w:szCs w:val="22"/>
               <w:lang w:val="vi-VN" w:eastAsia="vi-VN"/>
+              <w14:ligatures w14:val="standardContextual"/>
             </w:rPr>
           </w:pPr>
-          <w:hyperlink w:anchor="_Toc134113580" w:history="1">
+          <w:hyperlink w:anchor="_Toc134532708" w:history="1">
             <w:r>
               <w:rPr>
                 <w:rStyle w:val="Hyperlink"/>
@@ -1639,7 +1663,7 @@
               <w:rPr>
                 <w:webHidden/>
               </w:rPr>
-              <w:instrText xml:space="preserve"> PAGEREF _Toc134113580 \h </w:instrText>
+              <w:instrText xml:space="preserve"> PAGEREF _Toc134532708 \h </w:instrText>
             </w:r>
             <w:r>
               <w:rPr>
@@ -1672,12 +1696,14 @@
             <w:rPr>
               <w:rFonts w:asciiTheme="minorHAnsi" w:eastAsiaTheme="minorEastAsia" w:hAnsiTheme="minorHAnsi" w:cstheme="minorBidi"/>
               <w:color w:val="auto"/>
+              <w:kern w:val="2"/>
               <w:sz w:val="22"/>
               <w:szCs w:val="22"/>
               <w:lang w:val="vi-VN" w:eastAsia="vi-VN"/>
+              <w14:ligatures w14:val="standardContextual"/>
             </w:rPr>
           </w:pPr>
-          <w:hyperlink w:anchor="_Toc134113581" w:history="1">
+          <w:hyperlink w:anchor="_Toc134532709" w:history="1">
             <w:r>
               <w:rPr>
                 <w:rStyle w:val="Hyperlink"/>
@@ -1700,7 +1726,7 @@
               <w:rPr>
                 <w:webHidden/>
               </w:rPr>
-              <w:instrText xml:space="preserve"> PAGEREF _Toc134113581 \h </w:instrText>
+              <w:instrText xml:space="preserve"> PAGEREF _Toc134532709 \h </w:instrText>
             </w:r>
             <w:r>
               <w:rPr>
@@ -1733,12 +1759,14 @@
             <w:rPr>
               <w:rFonts w:asciiTheme="minorHAnsi" w:eastAsiaTheme="minorEastAsia" w:hAnsiTheme="minorHAnsi" w:cstheme="minorBidi"/>
               <w:color w:val="auto"/>
+              <w:kern w:val="2"/>
               <w:sz w:val="22"/>
               <w:szCs w:val="22"/>
               <w:lang w:val="vi-VN" w:eastAsia="vi-VN"/>
+              <w14:ligatures w14:val="standardContextual"/>
             </w:rPr>
           </w:pPr>
-          <w:hyperlink w:anchor="_Toc134113582" w:history="1">
+          <w:hyperlink w:anchor="_Toc134532710" w:history="1">
             <w:r>
               <w:rPr>
                 <w:rStyle w:val="Hyperlink"/>
@@ -1761,7 +1789,7 @@
               <w:rPr>
                 <w:webHidden/>
               </w:rPr>
-              <w:instrText xml:space="preserve"> PAGEREF _Toc134113582 \h </w:instrText>
+              <w:instrText xml:space="preserve"> PAGEREF _Toc134532710 \h </w:instrText>
             </w:r>
             <w:r>
               <w:rPr>
@@ -1794,12 +1822,14 @@
             <w:rPr>
               <w:rFonts w:asciiTheme="minorHAnsi" w:eastAsiaTheme="minorEastAsia" w:hAnsiTheme="minorHAnsi" w:cstheme="minorBidi"/>
               <w:color w:val="auto"/>
+              <w:kern w:val="2"/>
               <w:sz w:val="22"/>
               <w:szCs w:val="22"/>
               <w:lang w:val="vi-VN" w:eastAsia="vi-VN"/>
+              <w14:ligatures w14:val="standardContextual"/>
             </w:rPr>
           </w:pPr>
-          <w:hyperlink w:anchor="_Toc134113583" w:history="1">
+          <w:hyperlink w:anchor="_Toc134532711" w:history="1">
             <w:r>
               <w:rPr>
                 <w:rStyle w:val="Hyperlink"/>
@@ -1822,7 +1852,7 @@
               <w:rPr>
                 <w:webHidden/>
               </w:rPr>
-              <w:instrText xml:space="preserve"> PAGEREF _Toc134113583 \h </w:instrText>
+              <w:instrText xml:space="preserve"> PAGEREF _Toc134532711 \h </w:instrText>
             </w:r>
             <w:r>
               <w:rPr>
@@ -1840,6 +1870,69 @@
                 <w:webHidden/>
               </w:rPr>
               <w:t>50</w:t>
+            </w:r>
+            <w:r>
+              <w:rPr>
+                <w:webHidden/>
+              </w:rPr>
+              <w:fldChar w:fldCharType="end"/>
+            </w:r>
+          </w:hyperlink>
+        </w:p>
+        <w:p>
+          <w:pPr>
+            <w:pStyle w:val="TOC1"/>
+            <w:rPr>
+              <w:rFonts w:asciiTheme="minorHAnsi" w:eastAsiaTheme="minorEastAsia" w:hAnsiTheme="minorHAnsi" w:cstheme="minorBidi"/>
+              <w:color w:val="auto"/>
+              <w:kern w:val="2"/>
+              <w:sz w:val="22"/>
+              <w:szCs w:val="22"/>
+              <w:lang w:val="vi-VN" w:eastAsia="vi-VN"/>
+              <w14:ligatures w14:val="standardContextual"/>
+            </w:rPr>
+          </w:pPr>
+          <w:hyperlink w:anchor="_Toc134532712" w:history="1">
+            <w:r>
+              <w:rPr>
+                <w:rStyle w:val="Hyperlink"/>
+              </w:rPr>
+              <w:t>Chương 5 – KẾT LUẬN</w:t>
+            </w:r>
+            <w:r>
+              <w:rPr>
+                <w:webHidden/>
+              </w:rPr>
+              <w:tab/>
+            </w:r>
+            <w:r>
+              <w:rPr>
+                <w:webHidden/>
+              </w:rPr>
+              <w:fldChar w:fldCharType="begin"/>
+            </w:r>
+            <w:r>
+              <w:rPr>
+                <w:webHidden/>
+              </w:rPr>
+              <w:instrText xml:space="preserve"> PAGEREF _Toc134532712 \h </w:instrText>
+            </w:r>
+            <w:r>
+              <w:rPr>
+                <w:webHidden/>
+              </w:rPr>
+            </w:r>
+            <w:r>
+              <w:rPr>
+                <w:webHidden/>
+              </w:rPr>
+              <w:fldChar w:fldCharType="separate"/>
+            </w:r>
+            <w:r>
+              <w:rPr>
+                <w:webHidden/>
+              </w:rPr>
+              <w:t>51</w:t>
             </w:r>
             <w:r>
               <w:rPr>
@@ -1855,17 +1948,19 @@
             <w:rPr>
               <w:rFonts w:asciiTheme="minorHAnsi" w:eastAsiaTheme="minorEastAsia" w:hAnsiTheme="minorHAnsi" w:cstheme="minorBidi"/>
               <w:color w:val="auto"/>
+              <w:kern w:val="2"/>
               <w:sz w:val="22"/>
               <w:szCs w:val="22"/>
               <w:lang w:val="vi-VN" w:eastAsia="vi-VN"/>
+              <w14:ligatures w14:val="standardContextual"/>
             </w:rPr>
           </w:pPr>
-          <w:hyperlink w:anchor="_Toc134113584" w:history="1">
+          <w:hyperlink w:anchor="_Toc134532713" w:history="1">
             <w:r>
               <w:rPr>
                 <w:rStyle w:val="Hyperlink"/>
               </w:rPr>
-              <w:t>4.3. So sánh tình trạng dinh dưỡng theo BMI và SGA</w:t>
+              <w:t>5.1. Thực trạng dinh dưỡng ở bệnh nhân lao phổi mới tại Bệnh viện Phổi Hải Phòng năm 2021 – 2022</w:t>
             </w:r>
             <w:r>
               <w:rPr>
@@ -1883,7 +1978,7 @@
               <w:rPr>
                 <w:webHidden/>
               </w:rPr>
-              <w:instrText xml:space="preserve"> PAGEREF _Toc134113584 \h </w:instrText>
+              <w:instrText xml:space="preserve"> PAGEREF _Toc134532713 \h </w:instrText>
             </w:r>
             <w:r>
               <w:rPr>
@@ -1898,11 +1993,135 @@
             </w:r>
             <w:r>
               <w:rPr>
-                <w:b/>
-                <w:bCs/>
                 <w:webHidden/>
               </w:rPr>
-              <w:t>Error! Bookmark not defined.</w:t>
+              <w:t>51</w:t>
+            </w:r>
+            <w:r>
+              <w:rPr>
+                <w:webHidden/>
+              </w:rPr>
+              <w:fldChar w:fldCharType="end"/>
+            </w:r>
+          </w:hyperlink>
+        </w:p>
+        <w:p>
+          <w:pPr>
+            <w:pStyle w:val="TOC2"/>
+            <w:rPr>
+              <w:rFonts w:asciiTheme="minorHAnsi" w:eastAsiaTheme="minorEastAsia" w:hAnsiTheme="minorHAnsi" w:cstheme="minorBidi"/>
+              <w:color w:val="auto"/>
+              <w:kern w:val="2"/>
+              <w:sz w:val="22"/>
+              <w:szCs w:val="22"/>
+              <w:lang w:val="vi-VN" w:eastAsia="vi-VN"/>
+              <w14:ligatures w14:val="standardContextual"/>
+            </w:rPr>
+          </w:pPr>
+          <w:hyperlink w:anchor="_Toc134532714" w:history="1">
+            <w:r>
+              <w:rPr>
+                <w:rStyle w:val="Hyperlink"/>
+              </w:rPr>
+              <w:t>5.2. Các yếu tố liên quan đến tình trạng dinh dưỡng ở bệnh nhân lao phổi mới tại Bệnh viện Phổi Hải Phòng năm 2021 – 2022</w:t>
+            </w:r>
+            <w:r>
+              <w:rPr>
+                <w:webHidden/>
+              </w:rPr>
+              <w:tab/>
+            </w:r>
+            <w:r>
+              <w:rPr>
+                <w:webHidden/>
+              </w:rPr>
+              <w:fldChar w:fldCharType="begin"/>
+            </w:r>
+            <w:r>
+              <w:rPr>
+                <w:webHidden/>
+              </w:rPr>
+              <w:instrText xml:space="preserve"> PAGEREF _Toc134532714 \h </w:instrText>
+            </w:r>
+            <w:r>
+              <w:rPr>
+                <w:webHidden/>
+              </w:rPr>
+            </w:r>
+            <w:r>
+              <w:rPr>
+                <w:webHidden/>
+              </w:rPr>
+              <w:fldChar w:fldCharType="separate"/>
+            </w:r>
+            <w:r>
+              <w:rPr>
+                <w:webHidden/>
+              </w:rPr>
+              <w:t>51</w:t>
+            </w:r>
+            <w:r>
+              <w:rPr>
+                <w:webHidden/>
+              </w:rPr>
+              <w:fldChar w:fldCharType="end"/>
+            </w:r>
+          </w:hyperlink>
+        </w:p>
+        <w:p>
+          <w:pPr>
+            <w:pStyle w:val="TOC2"/>
+            <w:rPr>
+              <w:rFonts w:asciiTheme="minorHAnsi" w:eastAsiaTheme="minorEastAsia" w:hAnsiTheme="minorHAnsi" w:cstheme="minorBidi"/>
+              <w:color w:val="auto"/>
+              <w:kern w:val="2"/>
+              <w:sz w:val="22"/>
+              <w:szCs w:val="22"/>
+              <w:lang w:val="vi-VN" w:eastAsia="vi-VN"/>
+              <w14:ligatures w14:val="standardContextual"/>
+            </w:rPr>
+          </w:pPr>
+          <w:hyperlink w:anchor="_Toc134532715" w:history="1">
+            <w:r>
+              <w:rPr>
+                <w:rStyle w:val="Hyperlink"/>
+              </w:rPr>
+              <w:t>5.3. Hạn chế nghiên cứu</w:t>
+            </w:r>
+            <w:r>
+              <w:rPr>
+                <w:webHidden/>
+              </w:rPr>
+              <w:tab/>
+            </w:r>
+            <w:r>
+              <w:rPr>
+                <w:webHidden/>
+              </w:rPr>
+              <w:fldChar w:fldCharType="begin"/>
+            </w:r>
+            <w:r>
+              <w:rPr>
+                <w:webHidden/>
+              </w:rPr>
+              <w:instrText xml:space="preserve"> PAGEREF _Toc134532715 \h </w:instrText>
+            </w:r>
+            <w:r>
+              <w:rPr>
+                <w:webHidden/>
+              </w:rPr>
+            </w:r>
+            <w:r>
+              <w:rPr>
+                <w:webHidden/>
+              </w:rPr>
+              <w:fldChar w:fldCharType="separate"/>
+            </w:r>
+            <w:r>
+              <w:rPr>
+                <w:webHidden/>
+              </w:rPr>
+              <w:t>51</w:t>
             </w:r>
             <w:r>
               <w:rPr>
@@ -1918,17 +2137,19 @@
             <w:rPr>
               <w:rFonts w:asciiTheme="minorHAnsi" w:eastAsiaTheme="minorEastAsia" w:hAnsiTheme="minorHAnsi" w:cstheme="minorBidi"/>
               <w:color w:val="auto"/>
+              <w:kern w:val="2"/>
               <w:sz w:val="22"/>
               <w:szCs w:val="22"/>
               <w:lang w:val="vi-VN" w:eastAsia="vi-VN"/>
+              <w14:ligatures w14:val="standardContextual"/>
             </w:rPr>
           </w:pPr>
-          <w:hyperlink w:anchor="_Toc134113585" w:history="1">
+          <w:hyperlink w:anchor="_Toc134532716" w:history="1">
             <w:r>
               <w:rPr>
                 <w:rStyle w:val="Hyperlink"/>
               </w:rPr>
-              <w:t>Chương 5 – KẾT LUẬN</w:t>
+              <w:t>Chương 6 – KHUYẾN NGHỊ</w:t>
             </w:r>
             <w:r>
               <w:rPr>
@@ -1946,7 +2167,7 @@
               <w:rPr>
                 <w:webHidden/>
               </w:rPr>
-              <w:instrText xml:space="preserve"> PAGEREF _Toc134113585 \h </w:instrText>
+              <w:instrText xml:space="preserve"> PAGEREF _Toc134532716 \h </w:instrText>
             </w:r>
             <w:r>
               <w:rPr>
@@ -1963,190 +2184,7 @@
               <w:rPr>
                 <w:webHidden/>
               </w:rPr>
-              <w:t>51</w:t>
-            </w:r>
-            <w:r>
-              <w:rPr>
-                <w:webHidden/>
-              </w:rPr>
-              <w:fldChar w:fldCharType="end"/>
-            </w:r>
-          </w:hyperlink>
-        </w:p>
-        <w:p>
-          <w:pPr>
-            <w:pStyle w:val="TOC2"/>
-            <w:rPr>
-              <w:rFonts w:asciiTheme="minorHAnsi" w:eastAsiaTheme="minorEastAsia" w:hAnsiTheme="minorHAnsi" w:cstheme="minorBidi"/>
-              <w:color w:val="auto"/>
-              <w:sz w:val="22"/>
-              <w:szCs w:val="22"/>
-              <w:lang w:val="vi-VN" w:eastAsia="vi-VN"/>
-            </w:rPr>
-          </w:pPr>
-          <w:hyperlink w:anchor="_Toc134113586" w:history="1">
-            <w:r>
-              <w:rPr>
-                <w:rStyle w:val="Hyperlink"/>
-              </w:rPr>
-              <w:t>5.1. Thực trạng dinh dưỡng ở bệnh nhân lao phổi mới tại Bệnh viện Phổi Hải Phòng năm 2021 – 2022</w:t>
-            </w:r>
-            <w:r>
-              <w:rPr>
-                <w:webHidden/>
-              </w:rPr>
-              <w:tab/>
-            </w:r>
-            <w:r>
-              <w:rPr>
-                <w:webHidden/>
-              </w:rPr>
-              <w:fldChar w:fldCharType="begin"/>
-            </w:r>
-            <w:r>
-              <w:rPr>
-                <w:webHidden/>
-              </w:rPr>
-              <w:instrText xml:space="preserve"> PAGEREF _Toc134113586 \h </w:instrText>
-            </w:r>
-            <w:r>
-              <w:rPr>
-                <w:webHidden/>
-              </w:rPr>
-            </w:r>
-            <w:r>
-              <w:rPr>
-                <w:webHidden/>
-              </w:rPr>
-              <w:fldChar w:fldCharType="separate"/>
-            </w:r>
-            <w:r>
-              <w:rPr>
-                <w:webHidden/>
-              </w:rPr>
-              <w:t>51</w:t>
-            </w:r>
-            <w:r>
-              <w:rPr>
-                <w:webHidden/>
-              </w:rPr>
-              <w:fldChar w:fldCharType="end"/>
-            </w:r>
-          </w:hyperlink>
-        </w:p>
-        <w:p>
-          <w:pPr>
-            <w:pStyle w:val="TOC2"/>
-            <w:rPr>
-              <w:rFonts w:asciiTheme="minorHAnsi" w:eastAsiaTheme="minorEastAsia" w:hAnsiTheme="minorHAnsi" w:cstheme="minorBidi"/>
-              <w:color w:val="auto"/>
-              <w:sz w:val="22"/>
-              <w:szCs w:val="22"/>
-              <w:lang w:val="vi-VN" w:eastAsia="vi-VN"/>
-            </w:rPr>
-          </w:pPr>
-          <w:hyperlink w:anchor="_Toc134113587" w:history="1">
-            <w:r>
-              <w:rPr>
-                <w:rStyle w:val="Hyperlink"/>
-              </w:rPr>
-              <w:t>5.2. Các yếu tố liên quan đến tình trạng dinh dưỡng ở bệnh nhân lao phổi mới tại Bệnh viện Phổi Hải Phòng năm 2021 – 2022</w:t>
-            </w:r>
-            <w:r>
-              <w:rPr>
-                <w:webHidden/>
-              </w:rPr>
-              <w:tab/>
-            </w:r>
-            <w:r>
-              <w:rPr>
-                <w:webHidden/>
-              </w:rPr>
-              <w:fldChar w:fldCharType="begin"/>
-            </w:r>
-            <w:r>
-              <w:rPr>
-                <w:webHidden/>
-              </w:rPr>
-              <w:instrText xml:space="preserve"> PAGEREF _Toc134113587 \h </w:instrText>
-            </w:r>
-            <w:r>
-              <w:rPr>
-                <w:webHidden/>
-              </w:rPr>
-            </w:r>
-            <w:r>
-              <w:rPr>
-                <w:webHidden/>
-              </w:rPr>
-              <w:fldChar w:fldCharType="separate"/>
-            </w:r>
-            <w:r>
-              <w:rPr>
-                <w:webHidden/>
-              </w:rPr>
-              <w:t>51</w:t>
-            </w:r>
-            <w:r>
-              <w:rPr>
-                <w:webHidden/>
-              </w:rPr>
-              <w:fldChar w:fldCharType="end"/>
-            </w:r>
-          </w:hyperlink>
-        </w:p>
-        <w:p>
-          <w:pPr>
-            <w:pStyle w:val="TOC2"/>
-            <w:rPr>
-              <w:rFonts w:asciiTheme="minorHAnsi" w:eastAsiaTheme="minorEastAsia" w:hAnsiTheme="minorHAnsi" w:cstheme="minorBidi"/>
-              <w:color w:val="auto"/>
-              <w:sz w:val="22"/>
-              <w:szCs w:val="22"/>
-              <w:lang w:val="vi-VN" w:eastAsia="vi-VN"/>
-            </w:rPr>
-          </w:pPr>
-          <w:hyperlink w:anchor="_Toc134113588" w:history="1">
-            <w:r>
-              <w:rPr>
-                <w:rStyle w:val="Hyperlink"/>
-              </w:rPr>
-              <w:t>5.3. Hạn chế nghiên cứu</w:t>
-            </w:r>
-            <w:r>
-              <w:rPr>
-                <w:webHidden/>
-              </w:rPr>
-              <w:tab/>
-            </w:r>
-            <w:r>
-              <w:rPr>
-                <w:webHidden/>
-              </w:rPr>
-              <w:fldChar w:fldCharType="begin"/>
-            </w:r>
-            <w:r>
-              <w:rPr>
-                <w:webHidden/>
-              </w:rPr>
-              <w:instrText xml:space="preserve"> PAGEREF _Toc134113588 \h </w:instrText>
-            </w:r>
-            <w:r>
-              <w:rPr>
-                <w:webHidden/>
-              </w:rPr>
-            </w:r>
-            <w:r>
-              <w:rPr>
-                <w:webHidden/>
-              </w:rPr>
-              <w:fldChar w:fldCharType="separate"/>
-            </w:r>
-            <w:r>
-              <w:rPr>
-                <w:webHidden/>
-              </w:rPr>
-              <w:t>51</w:t>
+              <w:t>52</w:t>
             </w:r>
             <w:r>
               <w:rPr>
@@ -2162,17 +2200,19 @@
             <w:rPr>
               <w:rFonts w:asciiTheme="minorHAnsi" w:eastAsiaTheme="minorEastAsia" w:hAnsiTheme="minorHAnsi" w:cstheme="minorBidi"/>
               <w:color w:val="auto"/>
+              <w:kern w:val="2"/>
               <w:sz w:val="22"/>
               <w:szCs w:val="22"/>
               <w:lang w:val="vi-VN" w:eastAsia="vi-VN"/>
+              <w14:ligatures w14:val="standardContextual"/>
             </w:rPr>
           </w:pPr>
-          <w:hyperlink w:anchor="_Toc134113589" w:history="1">
+          <w:hyperlink w:anchor="_Toc134532717" w:history="1">
             <w:r>
               <w:rPr>
                 <w:rStyle w:val="Hyperlink"/>
               </w:rPr>
-              <w:t>Chương 6 – KHUYẾN NGHỊ</w:t>
+              <w:t>TÀI LIỆU THAM KHẢO</w:t>
             </w:r>
             <w:r>
               <w:rPr>
@@ -2190,7 +2230,7 @@
               <w:rPr>
                 <w:webHidden/>
               </w:rPr>
-              <w:instrText xml:space="preserve"> PAGEREF _Toc134113589 \h </w:instrText>
+              <w:instrText xml:space="preserve"> PAGEREF _Toc134532717 \h </w:instrText>
             </w:r>
             <w:r>
               <w:rPr>
@@ -2207,7 +2247,7 @@
               <w:rPr>
                 <w:webHidden/>
               </w:rPr>
-              <w:t>52</w:t>
+              <w:t>53</w:t>
             </w:r>
             <w:r>
               <w:rPr>
@@ -2223,17 +2263,19 @@
             <w:rPr>
               <w:rFonts w:asciiTheme="minorHAnsi" w:eastAsiaTheme="minorEastAsia" w:hAnsiTheme="minorHAnsi" w:cstheme="minorBidi"/>
               <w:color w:val="auto"/>
+              <w:kern w:val="2"/>
               <w:sz w:val="22"/>
               <w:szCs w:val="22"/>
               <w:lang w:val="vi-VN" w:eastAsia="vi-VN"/>
+              <w14:ligatures w14:val="standardContextual"/>
             </w:rPr>
           </w:pPr>
-          <w:hyperlink w:anchor="_Toc134113590" w:history="1">
+          <w:hyperlink w:anchor="_Toc134532718" w:history="1">
             <w:r>
               <w:rPr>
                 <w:rStyle w:val="Hyperlink"/>
               </w:rPr>
-              <w:t>TÀI LIỆU THAM KHẢO</w:t>
+              <w:t>PHỤ LỤC</w:t>
             </w:r>
             <w:r>
               <w:rPr>
@@ -2251,68 +2293,7 @@
               <w:rPr>
                 <w:webHidden/>
               </w:rPr>
-              <w:instrText xml:space="preserve"> PAGEREF _Toc134113590 \h </w:instrText>
-            </w:r>
-            <w:r>
-              <w:rPr>
-                <w:webHidden/>
-              </w:rPr>
-            </w:r>
-            <w:r>
-              <w:rPr>
-                <w:webHidden/>
-              </w:rPr>
-              <w:fldChar w:fldCharType="separate"/>
-            </w:r>
-            <w:r>
-              <w:rPr>
-                <w:webHidden/>
-              </w:rPr>
-              <w:t>53</w:t>
-            </w:r>
-            <w:r>
-              <w:rPr>
-                <w:webHidden/>
-              </w:rPr>
-              <w:fldChar w:fldCharType="end"/>
-            </w:r>
-          </w:hyperlink>
-        </w:p>
-        <w:p>
-          <w:pPr>
-            <w:pStyle w:val="TOC1"/>
-            <w:rPr>
-              <w:rFonts w:asciiTheme="minorHAnsi" w:eastAsiaTheme="minorEastAsia" w:hAnsiTheme="minorHAnsi" w:cstheme="minorBidi"/>
-              <w:color w:val="auto"/>
-              <w:sz w:val="22"/>
-              <w:szCs w:val="22"/>
-              <w:lang w:val="vi-VN" w:eastAsia="vi-VN"/>
-            </w:rPr>
-          </w:pPr>
-          <w:hyperlink w:anchor="_Toc134113591" w:history="1">
-            <w:r>
-              <w:rPr>
-                <w:rStyle w:val="Hyperlink"/>
-              </w:rPr>
-              <w:t>PHỤ LỤC</w:t>
-            </w:r>
-            <w:r>
-              <w:rPr>
-                <w:webHidden/>
-              </w:rPr>
-              <w:tab/>
-            </w:r>
-            <w:r>
-              <w:rPr>
-                <w:webHidden/>
-              </w:rPr>
-              <w:fldChar w:fldCharType="begin"/>
-            </w:r>
-            <w:r>
-              <w:rPr>
-                <w:webHidden/>
-              </w:rPr>
-              <w:instrText xml:space="preserve"> PAGEREF _Toc134113591 \h </w:instrText>
+              <w:instrText xml:space="preserve"> PAGEREF _Toc134532718 \h </w:instrText>
             </w:r>
             <w:r>
               <w:rPr>
@@ -2966,7 +2947,7 @@
           <w14:ligatures w14:val="standardContextual"/>
         </w:rPr>
       </w:pPr>
-      <w:hyperlink w:anchor="_Toc134479636" w:history="1">
+      <w:hyperlink w:anchor="_Toc134532744" w:history="1">
         <w:r>
           <w:rPr>
             <w:rStyle w:val="Hyperlink"/>
@@ -2998,7 +2979,7 @@
           <w14:ligatures w14:val="standardContextual"/>
         </w:rPr>
       </w:pPr>
-      <w:hyperlink w:anchor="_Toc134479637" w:history="1">
+      <w:hyperlink w:anchor="_Toc134532745" w:history="1">
         <w:r>
           <w:rPr>
             <w:rStyle w:val="Hyperlink"/>
@@ -3030,7 +3011,7 @@
           <w14:ligatures w14:val="standardContextual"/>
         </w:rPr>
       </w:pPr>
-      <w:hyperlink w:anchor="_Toc134479638" w:history="1">
+      <w:hyperlink w:anchor="_Toc134532746" w:history="1">
         <w:r>
           <w:rPr>
             <w:rStyle w:val="Hyperlink"/>
@@ -3055,7 +3036,7 @@
           <w14:ligatures w14:val="standardContextual"/>
         </w:rPr>
       </w:pPr>
-      <w:hyperlink w:anchor="_Toc134479639" w:history="1">
+      <w:hyperlink w:anchor="_Toc134532747" w:history="1">
         <w:r>
           <w:rPr>
             <w:rStyle w:val="Hyperlink"/>
@@ -3080,7 +3061,7 @@
           <w14:ligatures w14:val="standardContextual"/>
         </w:rPr>
       </w:pPr>
-      <w:hyperlink w:anchor="_Toc134479640" w:history="1">
+      <w:hyperlink w:anchor="_Toc134532748" w:history="1">
         <w:r>
           <w:rPr>
             <w:rStyle w:val="Hyperlink"/>
@@ -3112,7 +3093,7 @@
           <w14:ligatures w14:val="standardContextual"/>
         </w:rPr>
       </w:pPr>
-      <w:hyperlink w:anchor="_Toc134479641" w:history="1">
+      <w:hyperlink w:anchor="_Toc134532749" w:history="1">
         <w:r>
           <w:rPr>
             <w:rStyle w:val="Hyperlink"/>
@@ -3144,7 +3125,7 @@
           <w14:ligatures w14:val="standardContextual"/>
         </w:rPr>
       </w:pPr>
-      <w:hyperlink w:anchor="_Toc134479642" w:history="1">
+      <w:hyperlink w:anchor="_Toc134532750" w:history="1">
         <w:r>
           <w:rPr>
             <w:rStyle w:val="Hyperlink"/>
@@ -3176,7 +3157,7 @@
           <w14:ligatures w14:val="standardContextual"/>
         </w:rPr>
       </w:pPr>
-      <w:hyperlink w:anchor="_Toc134479643" w:history="1">
+      <w:hyperlink w:anchor="_Toc134532751" w:history="1">
         <w:r>
           <w:rPr>
             <w:rStyle w:val="Hyperlink"/>
@@ -3208,7 +3189,7 @@
           <w14:ligatures w14:val="standardContextual"/>
         </w:rPr>
       </w:pPr>
-      <w:hyperlink w:anchor="_Toc134479644" w:history="1">
+      <w:hyperlink w:anchor="_Toc134532752" w:history="1">
         <w:r>
           <w:rPr>
             <w:rStyle w:val="Hyperlink"/>
@@ -3240,7 +3221,7 @@
           <w14:ligatures w14:val="standardContextual"/>
         </w:rPr>
       </w:pPr>
-      <w:hyperlink w:anchor="_Toc134479645" w:history="1">
+      <w:hyperlink w:anchor="_Toc134532753" w:history="1">
         <w:r>
           <w:rPr>
             <w:rStyle w:val="Hyperlink"/>
@@ -3272,7 +3253,7 @@
           <w14:ligatures w14:val="standardContextual"/>
         </w:rPr>
       </w:pPr>
-      <w:hyperlink w:anchor="_Toc134479646" w:history="1">
+      <w:hyperlink w:anchor="_Toc134532754" w:history="1">
         <w:r>
           <w:rPr>
             <w:rStyle w:val="Hyperlink"/>
@@ -3304,7 +3285,7 @@
           <w14:ligatures w14:val="standardContextual"/>
         </w:rPr>
       </w:pPr>
-      <w:hyperlink w:anchor="_Toc134479647" w:history="1">
+      <w:hyperlink w:anchor="_Toc134532755" w:history="1">
         <w:r>
           <w:rPr>
             <w:rStyle w:val="Hyperlink"/>
@@ -3336,7 +3317,7 @@
           <w14:ligatures w14:val="standardContextual"/>
         </w:rPr>
       </w:pPr>
-      <w:hyperlink w:anchor="_Toc134479648" w:history="1">
+      <w:hyperlink w:anchor="_Toc134532756" w:history="1">
         <w:r>
           <w:rPr>
             <w:rStyle w:val="Hyperlink"/>
@@ -3368,7 +3349,7 @@
           <w14:ligatures w14:val="standardContextual"/>
         </w:rPr>
       </w:pPr>
-      <w:hyperlink w:anchor="_Toc134479649" w:history="1">
+      <w:hyperlink w:anchor="_Toc134532757" w:history="1">
         <w:r>
           <w:rPr>
             <w:rStyle w:val="Hyperlink"/>
@@ -3393,7 +3374,7 @@
           <w14:ligatures w14:val="standardContextual"/>
         </w:rPr>
       </w:pPr>
-      <w:hyperlink w:anchor="_Toc134479650" w:history="1">
+      <w:hyperlink w:anchor="_Toc134532758" w:history="1">
         <w:r>
           <w:rPr>
             <w:rStyle w:val="Hyperlink"/>
@@ -3425,7 +3406,7 @@
           <w14:ligatures w14:val="standardContextual"/>
         </w:rPr>
       </w:pPr>
-      <w:hyperlink w:anchor="_Toc134479651" w:history="1">
+      <w:hyperlink w:anchor="_Toc134532759" w:history="1">
         <w:r>
           <w:rPr>
             <w:rStyle w:val="Hyperlink"/>
@@ -3457,7 +3438,7 @@
           <w14:ligatures w14:val="standardContextual"/>
         </w:rPr>
       </w:pPr>
-      <w:hyperlink w:anchor="_Toc134479652" w:history="1">
+      <w:hyperlink w:anchor="_Toc134532760" w:history="1">
         <w:r>
           <w:rPr>
             <w:rStyle w:val="Hyperlink"/>
@@ -3489,7 +3470,7 @@
           <w14:ligatures w14:val="standardContextual"/>
         </w:rPr>
       </w:pPr>
-      <w:hyperlink w:anchor="_Toc134479653" w:history="1">
+      <w:hyperlink w:anchor="_Toc134532761" w:history="1">
         <w:r>
           <w:rPr>
             <w:rStyle w:val="Hyperlink"/>
@@ -3514,7 +3495,7 @@
           <w14:ligatures w14:val="standardContextual"/>
         </w:rPr>
       </w:pPr>
-      <w:hyperlink w:anchor="_Toc134479654" w:history="1">
+      <w:hyperlink w:anchor="_Toc134532762" w:history="1">
         <w:r>
           <w:rPr>
             <w:rStyle w:val="Hyperlink"/>
@@ -3546,7 +3527,7 @@
           <w14:ligatures w14:val="standardContextual"/>
         </w:rPr>
       </w:pPr>
-      <w:hyperlink w:anchor="_Toc134479655" w:history="1">
+      <w:hyperlink w:anchor="_Toc134532763" w:history="1">
         <w:r>
           <w:rPr>
             <w:rStyle w:val="Hyperlink"/>
@@ -3578,7 +3559,7 @@
           <w14:ligatures w14:val="standardContextual"/>
         </w:rPr>
       </w:pPr>
-      <w:hyperlink w:anchor="_Toc134479656" w:history="1">
+      <w:hyperlink w:anchor="_Toc134532764" w:history="1">
         <w:r>
           <w:rPr>
             <w:rStyle w:val="Hyperlink"/>
@@ -3610,7 +3591,7 @@
           <w14:ligatures w14:val="standardContextual"/>
         </w:rPr>
       </w:pPr>
-      <w:hyperlink w:anchor="_Toc134479657" w:history="1">
+      <w:hyperlink w:anchor="_Toc134532765" w:history="1">
         <w:r>
           <w:rPr>
             <w:rStyle w:val="Hyperlink"/>
@@ -3642,7 +3623,7 @@
           <w14:ligatures w14:val="standardContextual"/>
         </w:rPr>
       </w:pPr>
-      <w:hyperlink w:anchor="_Toc134479658" w:history="1">
+      <w:hyperlink w:anchor="_Toc134532766" w:history="1">
         <w:r>
           <w:rPr>
             <w:rStyle w:val="Hyperlink"/>
@@ -3674,7 +3655,7 @@
           <w14:ligatures w14:val="standardContextual"/>
         </w:rPr>
       </w:pPr>
-      <w:hyperlink w:anchor="_Toc134479659" w:history="1">
+      <w:hyperlink w:anchor="_Toc134532767" w:history="1">
         <w:r>
           <w:rPr>
             <w:rStyle w:val="Hyperlink"/>
@@ -3706,7 +3687,7 @@
           <w14:ligatures w14:val="standardContextual"/>
         </w:rPr>
       </w:pPr>
-      <w:hyperlink w:anchor="_Toc134479660" w:history="1">
+      <w:hyperlink w:anchor="_Toc134532768" w:history="1">
         <w:r>
           <w:rPr>
             <w:rStyle w:val="Hyperlink"/>
@@ -3776,7 +3757,7 @@
       <w:r>
         <w:fldChar w:fldCharType="separate"/>
       </w:r>
-      <w:hyperlink w:anchor="_Toc134479661" w:history="1">
+      <w:hyperlink w:anchor="_Toc134532769" w:history="1">
         <w:r>
           <w:rPr>
             <w:rStyle w:val="Hyperlink"/>
@@ -3801,7 +3782,7 @@
           <w14:ligatures w14:val="standardContextual"/>
         </w:rPr>
       </w:pPr>
-      <w:hyperlink w:anchor="_Toc134479662" w:history="1">
+      <w:hyperlink w:anchor="_Toc134532770" w:history="1">
         <w:r>
           <w:rPr>
             <w:rStyle w:val="Hyperlink"/>
@@ -3832,7 +3813,7 @@
       <w:pPr>
         <w:pStyle w:val="TOC"/>
       </w:pPr>
-      <w:bookmarkStart w:id="11" w:name="_Toc134113569"/>
+      <w:bookmarkStart w:id="11" w:name="_Toc134532697"/>
       <w:r>
         <w:lastRenderedPageBreak/>
         <w:t>ĐẶT VẤN ĐỀ</w:t>
@@ -5341,7 +5322,7 @@
         <w:pStyle w:val="Heading1"/>
       </w:pPr>
       <w:bookmarkStart w:id="12" w:name="_Toc126527699"/>
-      <w:bookmarkStart w:id="13" w:name="_Toc134113570"/>
+      <w:bookmarkStart w:id="13" w:name="_Toc134532698"/>
       <w:r>
         <w:lastRenderedPageBreak/>
         <w:t>– TỔNG QUAN</w:t>
@@ -5354,7 +5335,7 @@
         <w:pStyle w:val="Heading2"/>
       </w:pPr>
       <w:bookmarkStart w:id="14" w:name="_Toc126527700"/>
-      <w:bookmarkStart w:id="15" w:name="_Toc134113571"/>
+      <w:bookmarkStart w:id="15" w:name="_Toc134532699"/>
       <w:r>
         <w:t>1.1. Tình hình mắc lao hiện nay</w:t>
       </w:r>
@@ -5740,7 +5721,7 @@
         </w:rPr>
       </w:pPr>
       <w:bookmarkStart w:id="18" w:name="_Toc123983011"/>
-      <w:bookmarkStart w:id="19" w:name="_Toc134479636"/>
+      <w:bookmarkStart w:id="19" w:name="_Toc134532744"/>
       <w:r>
         <w:t xml:space="preserve">Bảng </w:t>
       </w:r>
@@ -6064,7 +6045,7 @@
           <w:bCs/>
         </w:rPr>
       </w:pPr>
-      <w:bookmarkStart w:id="20" w:name="_Toc134479637"/>
+      <w:bookmarkStart w:id="20" w:name="_Toc134532745"/>
       <w:r>
         <w:t xml:space="preserve">Bảng </w:t>
       </w:r>
@@ -6206,7 +6187,7 @@
       <w:pPr>
         <w:pStyle w:val="Caption"/>
       </w:pPr>
-      <w:bookmarkStart w:id="21" w:name="_Toc134479638"/>
+      <w:bookmarkStart w:id="21" w:name="_Toc134532746"/>
       <w:r>
         <w:t xml:space="preserve">Bảng </w:t>
       </w:r>
@@ -6631,7 +6612,7 @@
       <w:pPr>
         <w:pStyle w:val="Caption"/>
       </w:pPr>
-      <w:bookmarkStart w:id="22" w:name="_Toc134479639"/>
+      <w:bookmarkStart w:id="22" w:name="_Toc134532747"/>
       <w:r>
         <w:t xml:space="preserve">Bảng </w:t>
       </w:r>
@@ -6876,7 +6857,7 @@
         <w:pStyle w:val="Heading2"/>
       </w:pPr>
       <w:bookmarkStart w:id="23" w:name="_Toc126527703"/>
-      <w:bookmarkStart w:id="24" w:name="_Toc134113572"/>
+      <w:bookmarkStart w:id="24" w:name="_Toc134532700"/>
       <w:r>
         <w:t>1.</w:t>
       </w:r>
@@ -13643,7 +13624,7 @@
         <w:pStyle w:val="Heading2"/>
       </w:pPr>
       <w:bookmarkStart w:id="41" w:name="_Toc126527722"/>
-      <w:bookmarkStart w:id="42" w:name="_Toc134113573"/>
+      <w:bookmarkStart w:id="42" w:name="_Toc134532701"/>
       <w:r>
         <w:t>1.</w:t>
       </w:r>
@@ -14374,7 +14355,7 @@
         <w:pStyle w:val="Heading2"/>
       </w:pPr>
       <w:bookmarkStart w:id="45" w:name="_Toc126527725"/>
-      <w:bookmarkStart w:id="46" w:name="_Toc134113574"/>
+      <w:bookmarkStart w:id="46" w:name="_Toc134532702"/>
       <w:r>
         <w:t>1.</w:t>
       </w:r>
@@ -15989,7 +15970,7 @@
         <w:pStyle w:val="Heading1"/>
       </w:pPr>
       <w:bookmarkStart w:id="49" w:name="_Toc126527728"/>
-      <w:bookmarkStart w:id="50" w:name="_Toc134113575"/>
+      <w:bookmarkStart w:id="50" w:name="_Toc134532703"/>
       <w:r>
         <w:lastRenderedPageBreak/>
         <w:t xml:space="preserve">- </w:t>
@@ -16005,7 +15986,7 @@
         <w:pStyle w:val="Heading2"/>
       </w:pPr>
       <w:bookmarkStart w:id="51" w:name="_Toc126527729"/>
-      <w:bookmarkStart w:id="52" w:name="_Toc134113576"/>
+      <w:bookmarkStart w:id="52" w:name="_Toc134532704"/>
       <w:r>
         <w:t>2.</w:t>
       </w:r>
@@ -16568,7 +16549,7 @@
         <w:pStyle w:val="Heading2"/>
       </w:pPr>
       <w:bookmarkStart w:id="55" w:name="_Toc126527732"/>
-      <w:bookmarkStart w:id="56" w:name="_Toc134113577"/>
+      <w:bookmarkStart w:id="56" w:name="_Toc134532705"/>
       <w:r>
         <w:t>2</w:t>
       </w:r>
@@ -18232,7 +18213,7 @@
         <w:pStyle w:val="Heading1"/>
       </w:pPr>
       <w:bookmarkStart w:id="70" w:name="_Toc126527745"/>
-      <w:bookmarkStart w:id="71" w:name="_Toc134113578"/>
+      <w:bookmarkStart w:id="71" w:name="_Toc134532706"/>
       <w:r>
         <w:lastRenderedPageBreak/>
         <w:t xml:space="preserve">– </w:t>
@@ -18249,7 +18230,7 @@
         <w:pStyle w:val="Heading2"/>
       </w:pPr>
       <w:bookmarkStart w:id="73" w:name="_Toc126527746"/>
-      <w:bookmarkStart w:id="74" w:name="_Toc134113579"/>
+      <w:bookmarkStart w:id="74" w:name="_Toc134532707"/>
       <w:r>
         <w:t>3.</w:t>
       </w:r>
@@ -18295,8 +18276,7 @@
       <w:pPr>
         <w:pStyle w:val="Caption"/>
       </w:pPr>
-      <w:bookmarkStart w:id="75" w:name="_Toc134479661"/>
-      <w:bookmarkStart w:id="76" w:name="_Toc134479640"/>
+      <w:bookmarkStart w:id="75" w:name="_Toc134532769"/>
       <w:r>
         <w:t xml:space="preserve">Hình </w:t>
       </w:r>
@@ -18380,6 +18360,7 @@
           <w:bCs/>
         </w:rPr>
       </w:pPr>
+      <w:bookmarkStart w:id="76" w:name="_Toc134532748"/>
       <w:r>
         <w:t xml:space="preserve">Bảng </w:t>
       </w:r>
@@ -19113,8 +19094,7 @@
       <w:pPr>
         <w:pStyle w:val="Caption"/>
       </w:pPr>
-      <w:bookmarkStart w:id="77" w:name="_Toc134479662"/>
-      <w:bookmarkStart w:id="78" w:name="_Toc134479641"/>
+      <w:bookmarkStart w:id="77" w:name="_Toc134532770"/>
       <w:r>
         <w:t xml:space="preserve">Hình </w:t>
       </w:r>
@@ -19186,6 +19166,7 @@
           <w:bCs/>
         </w:rPr>
       </w:pPr>
+      <w:bookmarkStart w:id="78" w:name="_Toc134532749"/>
       <w:r>
         <w:t xml:space="preserve">Bảng </w:t>
       </w:r>
@@ -19754,7 +19735,7 @@
       <w:r>
         <w:tab/>
       </w:r>
-      <w:bookmarkStart w:id="79" w:name="_Toc134479642"/>
+      <w:bookmarkStart w:id="79" w:name="_Toc134532750"/>
       <w:r>
         <w:t xml:space="preserve">Bảng </w:t>
       </w:r>
@@ -21150,7 +21131,13 @@
         <w:t>t</w:t>
       </w:r>
       <w:r>
-        <w:t xml:space="preserve">heo BMI, </w:t>
+        <w:t>heo BMI,</w:t>
+      </w:r>
+      <w:r>
+        <w:t xml:space="preserve"> trong các bệnh nhân SDD</w:t>
+      </w:r>
+      <w:r>
+        <w:t xml:space="preserve"> </w:t>
       </w:r>
       <w:r>
         <w:t xml:space="preserve">nhóm tuổi </w:t>
@@ -21223,7 +21210,7 @@
       <w:r>
         <w:tab/>
       </w:r>
-      <w:bookmarkStart w:id="80" w:name="_Toc134479643"/>
+      <w:bookmarkStart w:id="80" w:name="_Toc134532751"/>
       <w:r>
         <w:t xml:space="preserve">Bảng </w:t>
       </w:r>
@@ -21997,31 +21984,16 @@
         <w:t xml:space="preserve">Nhận xét: </w:t>
       </w:r>
       <w:r>
-        <w:t>t</w:t>
-      </w:r>
-      <w:r>
-        <w:t xml:space="preserve">heo BMI, nam giới có tỷ lệ SDD là </w:t>
-      </w:r>
-      <w:r>
-        <w:t>73</w:t>
-      </w:r>
-      <w:r>
-        <w:t>,</w:t>
-      </w:r>
-      <w:r>
-        <w:t>3</w:t>
-      </w:r>
-      <w:r>
-        <w:t>% cao hơn nữ giới</w:t>
-      </w:r>
-      <w:r>
-        <w:t xml:space="preserve"> là 26,7%</w:t>
-      </w:r>
-      <w:r>
-        <w:t>.</w:t>
-      </w:r>
-      <w:r>
-        <w:t xml:space="preserve"> Tương tự như vậy theo SGA, nam giới có tỷ lệ SDD chiếm 76,3% cao hơn nữ giới là 23,7%.</w:t>
+        <w:t>đ</w:t>
+      </w:r>
+      <w:r>
+        <w:t>ánh giá SDD theo BMI, nam giới có tỷ lệ SDD là 73,3% cao hơn 2,8 lần so với nữ giới là 26,7%</w:t>
+      </w:r>
+      <w:r>
+        <w:t>, trong đó nam giới SDD độ I, độ II, độ III lần lượt là 76,7%, 72,7% và 66,7%, nữ giới SDD độ I, độ II và độ III tương ứng là 23,3%, 27,3% và 33,3%.</w:t>
+      </w:r>
+      <w:r>
+        <w:t xml:space="preserve"> Kết quả đánh giá theo chỉ số SGA tương tự, nam giới có tỷ lệ SDD chiếm 76,3% cao hơn 3,2 lần so với nữ giới là 23,7%.</w:t>
       </w:r>
     </w:p>
     <w:p>
@@ -22055,7 +22027,7 @@
           <w:bCs/>
         </w:rPr>
       </w:pPr>
-      <w:bookmarkStart w:id="81" w:name="_Toc134479644"/>
+      <w:bookmarkStart w:id="81" w:name="_Toc134532752"/>
       <w:r>
         <w:t xml:space="preserve">Bảng </w:t>
       </w:r>
@@ -22169,6 +22141,7 @@
                 <w:bCs/>
                 <w:szCs w:val="28"/>
               </w:rPr>
+              <w:lastRenderedPageBreak/>
               <w:t>BMI</w:t>
             </w:r>
           </w:p>
@@ -22200,7 +22173,6 @@
                 <w:bCs/>
                 <w:szCs w:val="28"/>
               </w:rPr>
-              <w:lastRenderedPageBreak/>
               <w:t>TTDD</w:t>
             </w:r>
           </w:p>
@@ -23603,82 +23575,13 @@
         <w:t>t</w:t>
       </w:r>
       <w:r>
-        <w:t xml:space="preserve">heo BMI, nhóm </w:t>
-      </w:r>
-      <w:r>
-        <w:t>lao động tự do</w:t>
-      </w:r>
-      <w:r>
-        <w:t xml:space="preserve"> </w:t>
-      </w:r>
-      <w:r>
-        <w:t>có tỷ lệ</w:t>
-      </w:r>
-      <w:r>
-        <w:t xml:space="preserve"> SDD nhiều nhất chiếm </w:t>
-      </w:r>
-      <w:r>
-        <w:t>57</w:t>
-      </w:r>
-      <w:r>
-        <w:t>,</w:t>
-      </w:r>
-      <w:r>
-        <w:t>0</w:t>
-      </w:r>
-      <w:r>
-        <w:t xml:space="preserve">%; nhóm </w:t>
-      </w:r>
-      <w:r>
-        <w:t>nội trợ</w:t>
-      </w:r>
-      <w:r>
-        <w:t xml:space="preserve"> </w:t>
-      </w:r>
-      <w:r>
-        <w:t xml:space="preserve">và cán bộ công chức đều </w:t>
-      </w:r>
-      <w:r>
-        <w:t xml:space="preserve">có tỉ lệ SDD thấp nhất là </w:t>
-      </w:r>
-      <w:r>
-        <w:t>3</w:t>
-      </w:r>
-      <w:r>
-        <w:t>,</w:t>
-      </w:r>
-      <w:r>
-        <w:t>5</w:t>
-      </w:r>
-      <w:r>
-        <w:t>%.</w:t>
-      </w:r>
-      <w:r>
-        <w:t xml:space="preserve"> </w:t>
-      </w:r>
-      <w:r>
-        <w:t xml:space="preserve">Theo SGA, nhóm </w:t>
-      </w:r>
-      <w:r>
-        <w:t>nhóm lao động tự do có tỷ lệ SDD nhiều nhất chiếm 54,8%; nhóm</w:t>
-      </w:r>
-      <w:r>
-        <w:t xml:space="preserve"> học sinh – sinh viên</w:t>
-      </w:r>
-      <w:r>
-        <w:t xml:space="preserve"> và cán bộ công chức đều có tỉ lệ SDD thấp nhất là </w:t>
-      </w:r>
-      <w:r>
-        <w:t>4</w:t>
-      </w:r>
-      <w:r>
-        <w:t>,</w:t>
-      </w:r>
-      <w:r>
-        <w:t>3</w:t>
-      </w:r>
-      <w:r>
-        <w:t>%.</w:t>
+        <w:t>heo BMI, lao động tự do có tỷ lệ SDD nhiều nhất</w:t>
+      </w:r>
+      <w:r>
+        <w:t xml:space="preserve"> trong số bệnh nhân mắc SDD</w:t>
+      </w:r>
+      <w:r>
+        <w:t xml:space="preserve"> chiếm 57,0%; nội trợ và cán bộ công chức đều có tỉ lệ SDD thấp nhất là 3,5%. Kết quả đánh giá SDD theo SGA, lao động tự do có tỷ lệ SDD nhiều nhất chiếm 54,8%; học sinh – sinh viên và cán bộ công chức đều có tỉ lệ SDD thấp nhất là 4,3%.</w:t>
       </w:r>
     </w:p>
     <w:p>
@@ -23726,7 +23629,7 @@
       <w:r>
         <w:tab/>
       </w:r>
-      <w:bookmarkStart w:id="82" w:name="_Toc134479645"/>
+      <w:bookmarkStart w:id="82" w:name="_Toc134532753"/>
       <w:r>
         <w:t xml:space="preserve">Bảng </w:t>
       </w:r>
@@ -23846,6 +23749,7 @@
                 <w:bCs/>
                 <w:szCs w:val="28"/>
               </w:rPr>
+              <w:lastRenderedPageBreak/>
               <w:t>BMI</w:t>
             </w:r>
           </w:p>
@@ -23877,7 +23781,6 @@
                 <w:bCs/>
                 <w:szCs w:val="28"/>
               </w:rPr>
-              <w:lastRenderedPageBreak/>
               <w:t>TTDD</w:t>
             </w:r>
           </w:p>
@@ -24759,6 +24662,9 @@
       </w:r>
       <w:r>
         <w:t xml:space="preserve">heo BMI, </w:t>
+      </w:r>
+      <w:r>
+        <w:t xml:space="preserve">trong số bệnh nhân mắc SDD </w:t>
       </w:r>
       <w:r>
         <w:t>nông thôn</w:t>
@@ -24867,7 +24773,7 @@
       <w:r>
         <w:tab/>
       </w:r>
-      <w:bookmarkStart w:id="83" w:name="_Toc134479646"/>
+      <w:bookmarkStart w:id="83" w:name="_Toc134532754"/>
       <w:r>
         <w:t xml:space="preserve">Bảng </w:t>
       </w:r>
@@ -25521,6 +25427,7 @@
           </w:tcPr>
           <w:p>
             <w:r>
+              <w:lastRenderedPageBreak/>
               <w:t>Gút</w:t>
             </w:r>
           </w:p>
@@ -25601,7 +25508,6 @@
           </w:tcPr>
           <w:p>
             <w:r>
-              <w:lastRenderedPageBreak/>
               <w:t>Viêm phế quản mạn tính</w:t>
             </w:r>
           </w:p>
@@ -26473,7 +26379,7 @@
       <w:r>
         <w:tab/>
       </w:r>
-      <w:bookmarkStart w:id="84" w:name="_Toc134479647"/>
+      <w:bookmarkStart w:id="84" w:name="_Toc134532755"/>
       <w:r>
         <w:t xml:space="preserve">Bảng </w:t>
       </w:r>
@@ -27512,7 +27418,13 @@
         <w:t>3</w:t>
       </w:r>
       <w:r>
-        <w:t xml:space="preserve">%, tiếp theo là </w:t>
+        <w:t>%</w:t>
+      </w:r>
+      <w:r>
+        <w:t xml:space="preserve"> trong số bệnh nhân mắc SDD</w:t>
+      </w:r>
+      <w:r>
+        <w:t xml:space="preserve">, tiếp theo là </w:t>
       </w:r>
       <w:r>
         <w:t>từ 2 đến 6 tháng</w:t>
@@ -27552,7 +27464,7 @@
       <w:pPr>
         <w:pStyle w:val="Heading2"/>
       </w:pPr>
-      <w:bookmarkStart w:id="86" w:name="_Toc134113580"/>
+      <w:bookmarkStart w:id="86" w:name="_Toc134532708"/>
       <w:r>
         <w:t>3.</w:t>
       </w:r>
@@ -27592,7 +27504,7 @@
           <w:bCs/>
         </w:rPr>
       </w:pPr>
-      <w:bookmarkStart w:id="87" w:name="_Toc134479648"/>
+      <w:bookmarkStart w:id="87" w:name="_Toc134532756"/>
       <w:r>
         <w:t xml:space="preserve">Bảng </w:t>
       </w:r>
@@ -28841,7 +28753,7 @@
       <w:pPr>
         <w:pStyle w:val="Caption"/>
       </w:pPr>
-      <w:bookmarkStart w:id="88" w:name="_Toc134479649"/>
+      <w:bookmarkStart w:id="88" w:name="_Toc134532757"/>
       <w:r>
         <w:t xml:space="preserve">Bảng </w:t>
       </w:r>
@@ -30055,7 +29967,7 @@
           <w:bCs/>
         </w:rPr>
       </w:pPr>
-      <w:bookmarkStart w:id="90" w:name="_Toc134479650"/>
+      <w:bookmarkStart w:id="90" w:name="_Toc134532758"/>
       <w:r>
         <w:t xml:space="preserve">Bảng </w:t>
       </w:r>
@@ -31373,7 +31285,7 @@
           <w:bCs/>
         </w:rPr>
       </w:pPr>
-      <w:bookmarkStart w:id="92" w:name="_Toc134479651"/>
+      <w:bookmarkStart w:id="92" w:name="_Toc134532759"/>
       <w:r>
         <w:t xml:space="preserve">Bảng </w:t>
       </w:r>
@@ -32713,7 +32625,7 @@
           <w:bCs/>
         </w:rPr>
       </w:pPr>
-      <w:bookmarkStart w:id="94" w:name="_Toc134479652"/>
+      <w:bookmarkStart w:id="94" w:name="_Toc134532760"/>
       <w:r>
         <w:t xml:space="preserve">Bảng </w:t>
       </w:r>
@@ -34035,7 +33947,7 @@
       <w:pPr>
         <w:pStyle w:val="Caption"/>
       </w:pPr>
-      <w:bookmarkStart w:id="95" w:name="_Toc134479653"/>
+      <w:bookmarkStart w:id="95" w:name="_Toc134532761"/>
       <w:r>
         <w:t xml:space="preserve">Bảng </w:t>
       </w:r>
@@ -35351,7 +35263,7 @@
           <w:bCs/>
         </w:rPr>
       </w:pPr>
-      <w:bookmarkStart w:id="96" w:name="_Toc134479654"/>
+      <w:bookmarkStart w:id="96" w:name="_Toc134532762"/>
       <w:r>
         <w:t xml:space="preserve">Bảng </w:t>
       </w:r>
@@ -36663,7 +36575,7 @@
           <w:bCs/>
         </w:rPr>
       </w:pPr>
-      <w:bookmarkStart w:id="97" w:name="_Toc134479655"/>
+      <w:bookmarkStart w:id="97" w:name="_Toc134532763"/>
       <w:r>
         <w:t xml:space="preserve">Bảng </w:t>
       </w:r>
@@ -37882,7 +37794,7 @@
           <w:bCs/>
         </w:rPr>
       </w:pPr>
-      <w:bookmarkStart w:id="98" w:name="_Toc134479656"/>
+      <w:bookmarkStart w:id="98" w:name="_Toc134532764"/>
       <w:r>
         <w:t xml:space="preserve">Bảng </w:t>
       </w:r>
@@ -39263,7 +39175,7 @@
           <w:bCs/>
         </w:rPr>
       </w:pPr>
-      <w:bookmarkStart w:id="99" w:name="_Toc134479657"/>
+      <w:bookmarkStart w:id="99" w:name="_Toc134532765"/>
       <w:r>
         <w:t xml:space="preserve">Bảng </w:t>
       </w:r>
@@ -40622,7 +40534,7 @@
           <w:bCs/>
         </w:rPr>
       </w:pPr>
-      <w:bookmarkStart w:id="100" w:name="_Toc134479658"/>
+      <w:bookmarkStart w:id="100" w:name="_Toc134532766"/>
       <w:r>
         <w:t xml:space="preserve">Bảng </w:t>
       </w:r>
@@ -41984,7 +41896,7 @@
           <w:bCs/>
         </w:rPr>
       </w:pPr>
-      <w:bookmarkStart w:id="101" w:name="_Toc134479659"/>
+      <w:bookmarkStart w:id="101" w:name="_Toc134532767"/>
       <w:r>
         <w:t xml:space="preserve">Bảng </w:t>
       </w:r>
@@ -43325,7 +43237,7 @@
           <w:bCs/>
         </w:rPr>
       </w:pPr>
-      <w:bookmarkStart w:id="102" w:name="_Toc134479660"/>
+      <w:bookmarkStart w:id="102" w:name="_Toc134532768"/>
       <w:r>
         <w:t xml:space="preserve">Bảng </w:t>
       </w:r>
@@ -44603,7 +44515,7 @@
       <w:pPr>
         <w:pStyle w:val="Heading1"/>
       </w:pPr>
-      <w:bookmarkStart w:id="103" w:name="_Toc134113581"/>
+      <w:bookmarkStart w:id="103" w:name="_Toc134532709"/>
       <w:r>
         <w:lastRenderedPageBreak/>
         <w:t>– BÀN LUẬN</w:t>
@@ -44615,7 +44527,7 @@
       <w:pPr>
         <w:pStyle w:val="Heading2"/>
       </w:pPr>
-      <w:bookmarkStart w:id="104" w:name="_Toc134113582"/>
+      <w:bookmarkStart w:id="104" w:name="_Toc134532710"/>
       <w:r>
         <w:t>4.</w:t>
       </w:r>
@@ -45203,31 +45115,180 @@
         <w:t>Sự khác biệt</w:t>
       </w:r>
       <w:r>
+        <w:t xml:space="preserve"> không đáng kể trong kết quả giữa các nghiên cứu trên và nghiên cứu của chúng tôi</w:t>
+      </w:r>
+      <w:r>
+        <w:t xml:space="preserve"> do </w:t>
+      </w:r>
+      <w:r>
+        <w:t>một số</w:t>
+      </w:r>
+      <w:r>
+        <w:t xml:space="preserve"> yếu tố như </w:t>
+      </w:r>
+      <w:r>
+        <w:t>khác biệt về chủng tộc, điều kiện kinh</w:t>
+      </w:r>
+      <w:r>
         <w:t xml:space="preserve"> </w:t>
       </w:r>
       <w:r>
-        <w:t xml:space="preserve">không đáng kể </w:t>
-      </w:r>
-      <w:r>
-        <w:t>trong kết quả</w:t>
-      </w:r>
-      <w:r>
-        <w:t xml:space="preserve"> do </w:t>
-      </w:r>
-      <w:r>
-        <w:t>một số</w:t>
-      </w:r>
-      <w:r>
-        <w:t xml:space="preserve"> yếu tố như </w:t>
-      </w:r>
-      <w:r>
-        <w:t>khác biệt về chủng tộc, điều kiện kinh</w:t>
+        <w:t>tế xã hội, quy mô cỡ mẫu nghiên cứu.</w:t>
       </w:r>
       <w:r>
         <w:t xml:space="preserve"> </w:t>
       </w:r>
       <w:r>
-        <w:t>tế xã hội, quy mô cỡ mẫu nghiên cứu.</w:t>
+        <w:t xml:space="preserve">Theo </w:t>
+      </w:r>
+      <w:r>
+        <w:t>Beatrice</w:t>
+      </w:r>
+      <w:r>
+        <w:t xml:space="preserve"> </w:t>
+      </w:r>
+      <w:r>
+        <w:t>B.</w:t>
+      </w:r>
+      <w:r>
+        <w:t xml:space="preserve"> </w:t>
+      </w:r>
+      <w:r>
+        <w:t>Musuenge</w:t>
+      </w:r>
+      <w:r>
+        <w:t xml:space="preserve"> (2020) có </w:t>
+      </w:r>
+      <w:r>
+        <w:t>35.8</w:t>
+      </w:r>
+      <w:r>
+        <w:t xml:space="preserve">% bệnh nhân mắc SDD, trong đó </w:t>
+      </w:r>
+      <w:r>
+        <w:t>SDD độ I, độ II, độ III lần lượt là</w:t>
+      </w:r>
+      <w:r>
+        <w:t xml:space="preserve"> 19,5%, 8,9% và 7,3%</w:t>
+      </w:r>
+      <w:r>
+        <w:t>, tương đồng với nghiên cứu của chúng tôi</w:t>
+      </w:r>
+      <w:r>
+        <w:t xml:space="preserve"> </w:t>
+      </w:r>
+      <w:r>
+        <w:fldChar w:fldCharType="begin">
+          <w:fldData xml:space="preserve">PEVuZE5vdGU+PENpdGU+PEF1dGhvcj5NdXN1ZW5nZTwvQXV0aG9yPjxZZWFyPjIwMjA8L1llYXI+
+PFJlY051bT45NzwvUmVjTnVtPjxEaXNwbGF5VGV4dD5bNTFdPC9EaXNwbGF5VGV4dD48cmVjb3Jk
+PjxyZWMtbnVtYmVyPjk3PC9yZWMtbnVtYmVyPjxmb3JlaWduLWtleXM+PGtleSBhcHA9IkVOIiBk
+Yi1pZD0iZXcwcjI1ZTVpZWF3ZnVlZGR2M3BmMHNiYXh4MGZzcmFhOWZ0IiB0aW1lc3RhbXA9IjE2
+ODM2MTY3MzMiPjk3PC9rZXk+PC9mb3JlaWduLWtleXM+PHJlZi10eXBlIG5hbWU9IkpvdXJuYWwg
+QXJ0aWNsZSI+MTc8L3JlZi10eXBlPjxjb250cmlidXRvcnM+PGF1dGhvcnM+PGF1dGhvcj5NdXN1
+ZW5nZSwgQi4gQi48L2F1dGhvcj48YXV0aG9yPlBvZGEsIEcuIEcuPC9hdXRob3I+PGF1dGhvcj5D
+aGVuLCBQLiBDLjwvYXV0aG9yPjwvYXV0aG9ycz48L2NvbnRyaWJ1dG9ycz48YXV0aC1hZGRyZXNz
+PkRlcGFydG1lbnQgb2YgUHVibGljIEhlYWx0aCwgQ2hpbmEgTWVkaWNhbCBVbml2ZXJzaXR5LCA5
+MSBIc3VlaC1TaGloIFJvYWQsIE5vcnRoIERpc3RyaWN0LCBUYWljaHVuZyBDaXR5IDQwNDAyLCBU
+YWl3YW4uJiN4RDtQdWJsaWMgSGVhbHRoIERlcGFydG1lbnQsIFVuaXZlcnNpdHkgb2YgT3VhZ2Fk
+b3Vnb3UsIE91YWdhZG91Z291IDAzIEJQIDcwMjEsIEJ1cmtpbmEgRmFzby48L2F1dGgtYWRkcmVz
+cz48dGl0bGVzPjx0aXRsZT5OdXRyaXRpb25hbCBTdGF0dXMgb2YgUGF0aWVudHMgd2l0aCBUdWJl
+cmN1bG9zaXMgYW5kIEFzc29jaWF0ZWQgRmFjdG9ycyBpbiB0aGUgSGVhbHRoIENlbnRyZSBSZWdp
+b24gb2YgQnVya2luYSBGYXNvPC90aXRsZT48c2Vjb25kYXJ5LXRpdGxlPk51dHJpZW50czwvc2Vj
+b25kYXJ5LXRpdGxlPjwvdGl0bGVzPjxwZXJpb2RpY2FsPjxmdWxsLXRpdGxlPk51dHJpZW50czwv
+ZnVsbC10aXRsZT48L3BlcmlvZGljYWw+PHZvbHVtZT4xMjwvdm9sdW1lPjxudW1iZXI+OTwvbnVt
+YmVyPjxlZGl0aW9uPjIwMjAwODIxPC9lZGl0aW9uPjxrZXl3b3Jkcz48a2V5d29yZD5BZG9sZXNj
+ZW50PC9rZXl3b3JkPjxrZXl3b3JkPkFkdWx0PC9rZXl3b3JkPjxrZXl3b3JkPkFnZSBGYWN0b3Jz
+PC9rZXl3b3JkPjxrZXl3b3JkPkFnZWQ8L2tleXdvcmQ+PGtleXdvcmQ+QWdlZCwgODAgYW5kIG92
+ZXI8L2tleXdvcmQ+PGtleXdvcmQ+Qm9keSBNYXNzIEluZGV4PC9rZXl3b3JkPjxrZXl3b3JkPkJ1
+cmtpbmEgRmFzbzwva2V5d29yZD48a2V5d29yZD4qQ29tbXVuaXR5IEhlYWx0aCBDZW50ZXJzPC9r
+ZXl3b3JkPjxrZXl3b3JkPkNvbW9yYmlkaXR5PC9rZXl3b3JkPjxrZXl3b3JkPkNyb3NzLVNlY3Rp
+b25hbCBTdHVkaWVzPC9rZXl3b3JkPjxrZXl3b3JkPkZlbWFsZTwva2V5d29yZD48a2V5d29yZD5I
+dW1hbnM8L2tleXdvcmQ+PGtleXdvcmQ+TWFsZTwva2V5d29yZD48a2V5d29yZD5NYWxudXRyaXRp
+b24vZGlhZ25vc2lzLyplcGlkZW1pb2xvZ3k8L2tleXdvcmQ+PGtleXdvcmQ+TWlkZGxlIEFnZWQ8
+L2tleXdvcmQ+PGtleXdvcmQ+Kk51dHJpdGlvbiBTdXJ2ZXlzPC9rZXl3b3JkPjxrZXl3b3JkPipO
+dXRyaXRpb25hbCBTdGF0dXM8L2tleXdvcmQ+PGtleXdvcmQ+UHJldmFsZW5jZTwva2V5d29yZD48
+a2V5d29yZD5TZXZlcml0eSBvZiBJbGxuZXNzIEluZGV4PC9rZXl3b3JkPjxrZXl3b3JkPlR1YmVy
+Y3Vsb3Npcy8qZXBpZGVtaW9sb2d5PC9rZXl3b3JkPjxrZXl3b3JkPllvdW5nIEFkdWx0PC9rZXl3
+b3JkPjxrZXl3b3JkPmFkdWx0czwva2V5d29yZD48a2V5d29yZD5hc3NvY2lhdGVkIGZhY3RvcnM8
+L2tleXdvcmQ+PGtleXdvcmQ+dHViZXJjdWxvc2lzPC9rZXl3b3JkPjxrZXl3b3JkPnVuZGVybnV0
+cml0aW9uPC9rZXl3b3JkPjwva2V5d29yZHM+PGRhdGVzPjx5ZWFyPjIwMjA8L3llYXI+PHB1Yi1k
+YXRlcz48ZGF0ZT5BdWcgMjE8L2RhdGU+PC9wdWItZGF0ZXM+PC9kYXRlcz48aXNibj4yMDcyLTY2
+NDM8L2lzYm4+PGFjY2Vzc2lvbi1udW0+MzI4MjU3NTY8L2FjY2Vzc2lvbi1udW0+PHVybHM+PC91
+cmxzPjxjdXN0b20xPlRoZSBhdXRob3JzIGRlY2xhcmUgdGhhdCB0aGV5IGhhdmUgbm8gY29tcGV0
+aW5nIGludGVyZXN0IGNvbmNlcm5pbmcgdGhlIHJlZHVjdGlvbiBvZiB0aGlzIHBhcGVyLjwvY3Vz
+dG9tMT48Y3VzdG9tMj5QTUM3NTUxMjg0PC9jdXN0b20yPjxlbGVjdHJvbmljLXJlc291cmNlLW51
+bT4xMC4zMzkwL251MTIwOTI1NDA8L2VsZWN0cm9uaWMtcmVzb3VyY2UtbnVtPjxyZW1vdGUtZGF0
+YWJhc2UtcHJvdmlkZXI+TkxNPC9yZW1vdGUtZGF0YWJhc2UtcHJvdmlkZXI+PGxhbmd1YWdlPmVu
+ZzwvbGFuZ3VhZ2U+PC9yZWNvcmQ+PC9DaXRlPjwvRW5kTm90ZT5=
+</w:fldData>
+        </w:fldChar>
+      </w:r>
+      <w:r>
+        <w:instrText xml:space="preserve"> ADDIN EN.CITE </w:instrText>
+      </w:r>
+      <w:r>
+        <w:fldChar w:fldCharType="begin">
+          <w:fldData xml:space="preserve">PEVuZE5vdGU+PENpdGU+PEF1dGhvcj5NdXN1ZW5nZTwvQXV0aG9yPjxZZWFyPjIwMjA8L1llYXI+
+PFJlY051bT45NzwvUmVjTnVtPjxEaXNwbGF5VGV4dD5bNTFdPC9EaXNwbGF5VGV4dD48cmVjb3Jk
+PjxyZWMtbnVtYmVyPjk3PC9yZWMtbnVtYmVyPjxmb3JlaWduLWtleXM+PGtleSBhcHA9IkVOIiBk
+Yi1pZD0iZXcwcjI1ZTVpZWF3ZnVlZGR2M3BmMHNiYXh4MGZzcmFhOWZ0IiB0aW1lc3RhbXA9IjE2
+ODM2MTY3MzMiPjk3PC9rZXk+PC9mb3JlaWduLWtleXM+PHJlZi10eXBlIG5hbWU9IkpvdXJuYWwg
+QXJ0aWNsZSI+MTc8L3JlZi10eXBlPjxjb250cmlidXRvcnM+PGF1dGhvcnM+PGF1dGhvcj5NdXN1
+ZW5nZSwgQi4gQi48L2F1dGhvcj48YXV0aG9yPlBvZGEsIEcuIEcuPC9hdXRob3I+PGF1dGhvcj5D
+aGVuLCBQLiBDLjwvYXV0aG9yPjwvYXV0aG9ycz48L2NvbnRyaWJ1dG9ycz48YXV0aC1hZGRyZXNz
+PkRlcGFydG1lbnQgb2YgUHVibGljIEhlYWx0aCwgQ2hpbmEgTWVkaWNhbCBVbml2ZXJzaXR5LCA5
+MSBIc3VlaC1TaGloIFJvYWQsIE5vcnRoIERpc3RyaWN0LCBUYWljaHVuZyBDaXR5IDQwNDAyLCBU
+YWl3YW4uJiN4RDtQdWJsaWMgSGVhbHRoIERlcGFydG1lbnQsIFVuaXZlcnNpdHkgb2YgT3VhZ2Fk
+b3Vnb3UsIE91YWdhZG91Z291IDAzIEJQIDcwMjEsIEJ1cmtpbmEgRmFzby48L2F1dGgtYWRkcmVz
+cz48dGl0bGVzPjx0aXRsZT5OdXRyaXRpb25hbCBTdGF0dXMgb2YgUGF0aWVudHMgd2l0aCBUdWJl
+cmN1bG9zaXMgYW5kIEFzc29jaWF0ZWQgRmFjdG9ycyBpbiB0aGUgSGVhbHRoIENlbnRyZSBSZWdp
+b24gb2YgQnVya2luYSBGYXNvPC90aXRsZT48c2Vjb25kYXJ5LXRpdGxlPk51dHJpZW50czwvc2Vj
+b25kYXJ5LXRpdGxlPjwvdGl0bGVzPjxwZXJpb2RpY2FsPjxmdWxsLXRpdGxlPk51dHJpZW50czwv
+ZnVsbC10aXRsZT48L3BlcmlvZGljYWw+PHZvbHVtZT4xMjwvdm9sdW1lPjxudW1iZXI+OTwvbnVt
+YmVyPjxlZGl0aW9uPjIwMjAwODIxPC9lZGl0aW9uPjxrZXl3b3Jkcz48a2V5d29yZD5BZG9sZXNj
+ZW50PC9rZXl3b3JkPjxrZXl3b3JkPkFkdWx0PC9rZXl3b3JkPjxrZXl3b3JkPkFnZSBGYWN0b3Jz
+PC9rZXl3b3JkPjxrZXl3b3JkPkFnZWQ8L2tleXdvcmQ+PGtleXdvcmQ+QWdlZCwgODAgYW5kIG92
+ZXI8L2tleXdvcmQ+PGtleXdvcmQ+Qm9keSBNYXNzIEluZGV4PC9rZXl3b3JkPjxrZXl3b3JkPkJ1
+cmtpbmEgRmFzbzwva2V5d29yZD48a2V5d29yZD4qQ29tbXVuaXR5IEhlYWx0aCBDZW50ZXJzPC9r
+ZXl3b3JkPjxrZXl3b3JkPkNvbW9yYmlkaXR5PC9rZXl3b3JkPjxrZXl3b3JkPkNyb3NzLVNlY3Rp
+b25hbCBTdHVkaWVzPC9rZXl3b3JkPjxrZXl3b3JkPkZlbWFsZTwva2V5d29yZD48a2V5d29yZD5I
+dW1hbnM8L2tleXdvcmQ+PGtleXdvcmQ+TWFsZTwva2V5d29yZD48a2V5d29yZD5NYWxudXRyaXRp
+b24vZGlhZ25vc2lzLyplcGlkZW1pb2xvZ3k8L2tleXdvcmQ+PGtleXdvcmQ+TWlkZGxlIEFnZWQ8
+L2tleXdvcmQ+PGtleXdvcmQ+Kk51dHJpdGlvbiBTdXJ2ZXlzPC9rZXl3b3JkPjxrZXl3b3JkPipO
+dXRyaXRpb25hbCBTdGF0dXM8L2tleXdvcmQ+PGtleXdvcmQ+UHJldmFsZW5jZTwva2V5d29yZD48
+a2V5d29yZD5TZXZlcml0eSBvZiBJbGxuZXNzIEluZGV4PC9rZXl3b3JkPjxrZXl3b3JkPlR1YmVy
+Y3Vsb3Npcy8qZXBpZGVtaW9sb2d5PC9rZXl3b3JkPjxrZXl3b3JkPllvdW5nIEFkdWx0PC9rZXl3
+b3JkPjxrZXl3b3JkPmFkdWx0czwva2V5d29yZD48a2V5d29yZD5hc3NvY2lhdGVkIGZhY3RvcnM8
+L2tleXdvcmQ+PGtleXdvcmQ+dHViZXJjdWxvc2lzPC9rZXl3b3JkPjxrZXl3b3JkPnVuZGVybnV0
+cml0aW9uPC9rZXl3b3JkPjwva2V5d29yZHM+PGRhdGVzPjx5ZWFyPjIwMjA8L3llYXI+PHB1Yi1k
+YXRlcz48ZGF0ZT5BdWcgMjE8L2RhdGU+PC9wdWItZGF0ZXM+PC9kYXRlcz48aXNibj4yMDcyLTY2
+NDM8L2lzYm4+PGFjY2Vzc2lvbi1udW0+MzI4MjU3NTY8L2FjY2Vzc2lvbi1udW0+PHVybHM+PC91
+cmxzPjxjdXN0b20xPlRoZSBhdXRob3JzIGRlY2xhcmUgdGhhdCB0aGV5IGhhdmUgbm8gY29tcGV0
+aW5nIGludGVyZXN0IGNvbmNlcm5pbmcgdGhlIHJlZHVjdGlvbiBvZiB0aGlzIHBhcGVyLjwvY3Vz
+dG9tMT48Y3VzdG9tMj5QTUM3NTUxMjg0PC9jdXN0b20yPjxlbGVjdHJvbmljLXJlc291cmNlLW51
+bT4xMC4zMzkwL251MTIwOTI1NDA8L2VsZWN0cm9uaWMtcmVzb3VyY2UtbnVtPjxyZW1vdGUtZGF0
+YWJhc2UtcHJvdmlkZXI+TkxNPC9yZW1vdGUtZGF0YWJhc2UtcHJvdmlkZXI+PGxhbmd1YWdlPmVu
+ZzwvbGFuZ3VhZ2U+PC9yZWNvcmQ+PC9DaXRlPjwvRW5kTm90ZT5=
+</w:fldData>
+        </w:fldChar>
+      </w:r>
+      <w:r>
+        <w:instrText xml:space="preserve"> ADDIN EN.CITE.DATA </w:instrText>
+      </w:r>
+      <w:r>
+        <w:fldChar w:fldCharType="end"/>
+      </w:r>
+      <w:r>
+        <w:fldChar w:fldCharType="separate"/>
+      </w:r>
+      <w:r>
+        <w:t>[51]</w:t>
+      </w:r>
+      <w:r>
+        <w:fldChar w:fldCharType="end"/>
+      </w:r>
+      <w:r>
+        <w:t>.</w:t>
       </w:r>
     </w:p>
     <w:p>
@@ -45331,7 +45392,7 @@
       <w:r>
         <w:fldChar w:fldCharType="begin">
           <w:fldData xml:space="preserve">PEVuZE5vdGU+PENpdGU+PEF1dGhvcj5LcmFwcDwvQXV0aG9yPjxZZWFyPjIwMDg8L1llYXI+PFJl
-Y051bT45NjwvUmVjTnVtPjxEaXNwbGF5VGV4dD5bNTEsIDUyXTwvRGlzcGxheVRleHQ+PHJlY29y
+Y051bT45NjwvUmVjTnVtPjxEaXNwbGF5VGV4dD5bNTIsIDUzXTwvRGlzcGxheVRleHQ+PHJlY29y
 ZD48cmVjLW51bWJlcj45NjwvcmVjLW51bWJlcj48Zm9yZWlnbi1rZXlzPjxrZXkgYXBwPSJFTiIg
 ZGItaWQ9ImV3MHIyNWU1aWVhd2Z1ZWRkdjNwZjBzYmF4eDBmc3JhYTlmdCIgdGltZXN0YW1wPSIx
 NjgzNTY3NDQwIj45Njwva2V5PjwvZm9yZWlnbi1rZXlzPjxyZWYtdHlwZSBuYW1lPSJKb3VybmFs
@@ -45399,7 +45460,7 @@
       <w:r>
         <w:fldChar w:fldCharType="begin">
           <w:fldData xml:space="preserve">PEVuZE5vdGU+PENpdGU+PEF1dGhvcj5LcmFwcDwvQXV0aG9yPjxZZWFyPjIwMDg8L1llYXI+PFJl
-Y051bT45NjwvUmVjTnVtPjxEaXNwbGF5VGV4dD5bNTEsIDUyXTwvRGlzcGxheVRleHQ+PHJlY29y
+Y051bT45NjwvUmVjTnVtPjxEaXNwbGF5VGV4dD5bNTIsIDUzXTwvRGlzcGxheVRleHQ+PHJlY29y
 ZD48cmVjLW51bWJlcj45NjwvcmVjLW51bWJlcj48Zm9yZWlnbi1rZXlzPjxrZXkgYXBwPSJFTiIg
 ZGItaWQ9ImV3MHIyNWU1aWVhd2Z1ZWRkdjNwZjBzYmF4eDBmc3JhYTlmdCIgdGltZXN0YW1wPSIx
 NjgzNTY3NDQwIj45Njwva2V5PjwvZm9yZWlnbi1rZXlzPjxyZWYtdHlwZSBuYW1lPSJKb3VybmFs
@@ -45471,7 +45532,7 @@
         <w:fldChar w:fldCharType="separate"/>
       </w:r>
       <w:r>
-        <w:t>[51, 52]</w:t>
+        <w:t>[52, 53]</w:t>
       </w:r>
       <w:r>
         <w:fldChar w:fldCharType="end"/>
@@ -45760,13 +45821,13 @@
         <w:fldChar w:fldCharType="begin"/>
       </w:r>
       <w:r>
-        <w:instrText xml:space="preserve"> ADDIN EN.CITE &lt;EndNote&gt;&lt;Cite&gt;&lt;Author&gt;SanchitaSubedi&lt;/Author&gt;&lt;Year&gt;2019&lt;/Year&gt;&lt;RecNum&gt;89&lt;/RecNum&gt;&lt;DisplayText&gt;[53]&lt;/DisplayText&gt;&lt;record&gt;&lt;rec-number&gt;89&lt;/rec-number&gt;&lt;foreign-keys&gt;&lt;key app="EN" db-id="ew0r25e5ieawfueddv3pf0sbaxx0fsraa9ft" timestamp="1682701901"&gt;89&lt;/key&gt;&lt;/foreign-keys&gt;&lt;ref-type name="Conference Proceedings"&gt;10&lt;/ref-type&gt;&lt;contributors&gt;&lt;authors&gt;&lt;author&gt;SanchitaSubedi&lt;/author&gt;&lt;author&gt;Mehta, Ram Sharan&lt;/author&gt;&lt;author&gt;PushpaParajuli&lt;/author&gt;&lt;author&gt;GayanandMandal&lt;/author&gt;&lt;author&gt;Yadav, Deepak Kumar&lt;/author&gt;&lt;/authors&gt;&lt;/contributors&gt;&lt;titles&gt;&lt;title&gt;Nutritional Status of Patients with Pulmonary Tuberculosis receiving Anti-Tuberculosis Treatment at BP Koirala Institute of Health Sciences, Nepal&lt;/title&gt;&lt;/titles&gt;&lt;dates&gt;&lt;year&gt;2019&lt;/year&gt;&lt;/dates&gt;&lt;urls&gt;&lt;/urls&gt;&lt;/record&gt;&lt;/Cite&gt;&lt;/EndNote&gt;</w:instrText>
+        <w:instrText xml:space="preserve"> ADDIN EN.CITE &lt;EndNote&gt;&lt;Cite&gt;&lt;Author&gt;SanchitaSubedi&lt;/Author&gt;&lt;Year&gt;2019&lt;/Year&gt;&lt;RecNum&gt;89&lt;/RecNum&gt;&lt;DisplayText&gt;[54]&lt;/DisplayText&gt;&lt;record&gt;&lt;rec-number&gt;89&lt;/rec-number&gt;&lt;foreign-keys&gt;&lt;key app="EN" db-id="ew0r25e5ieawfueddv3pf0sbaxx0fsraa9ft" timestamp="1682701901"&gt;89&lt;/key&gt;&lt;/foreign-keys&gt;&lt;ref-type name="Conference Proceedings"&gt;10&lt;/ref-type&gt;&lt;contributors&gt;&lt;authors&gt;&lt;author&gt;SanchitaSubedi&lt;/author&gt;&lt;author&gt;Mehta, Ram Sharan&lt;/author&gt;&lt;author&gt;PushpaParajuli&lt;/author&gt;&lt;author&gt;GayanandMandal&lt;/author&gt;&lt;author&gt;Yadav, Deepak Kumar&lt;/author&gt;&lt;/authors&gt;&lt;/contributors&gt;&lt;titles&gt;&lt;title&gt;Nutritional Status of Patients with Pulmonary Tuberculosis receiving Anti-Tuberculosis Treatment at BP Koirala Institute of Health Sciences, Nepal&lt;/title&gt;&lt;/titles&gt;&lt;dates&gt;&lt;year&gt;2019&lt;/year&gt;&lt;/dates&gt;&lt;urls&gt;&lt;/urls&gt;&lt;/record&gt;&lt;/Cite&gt;&lt;/EndNote&gt;</w:instrText>
       </w:r>
       <w:r>
         <w:fldChar w:fldCharType="separate"/>
       </w:r>
       <w:r>
-        <w:t>[53]</w:t>
+        <w:t>[54]</w:t>
       </w:r>
       <w:r>
         <w:fldChar w:fldCharType="end"/>
@@ -45826,11 +45887,11 @@
         <w:t>Sự khác biệt</w:t>
       </w:r>
       <w:r>
-        <w:t xml:space="preserve"> là do dinh dưỡng của bệnh nhân đánh giá theo phương pháp SGA dựa vào nhiều yếu tố gồm sụt cân trong 6 tháng qua, khẩu phần ăn, triệu chứng tiêu hóa trong 2 tuần, suy giảm chức năng vận động, nhu cầu chuyển hóa và thăm khám lâm sàng. Những </w:t>
+        <w:t xml:space="preserve"> là do dinh </w:t>
       </w:r>
       <w:r>
         <w:lastRenderedPageBreak/>
-        <w:t>bệnh nhân SDD theo SGA có những triệu chứng này thậm chí có thể xuất hiện ở những bệnh nhân thừa cân - béo phì nhưng chỉ số BMI lại hoàn toàn bình thường.</w:t>
+        <w:t>dưỡng của bệnh nhân đánh giá theo phương pháp SGA dựa vào nhiều yếu tố gồm sụt cân trong 6 tháng qua, khẩu phần ăn, triệu chứng tiêu hóa trong 2 tuần, suy giảm chức năng vận động, nhu cầu chuyển hóa và thăm khám lâm sàng. Những bệnh nhân SDD theo SGA có những triệu chứng này thậm chí có thể xuất hiện ở những bệnh nhân thừa cân - béo phì nhưng chỉ số BMI lại hoàn toàn bình thường.</w:t>
       </w:r>
       <w:commentRangeEnd w:id="105"/>
       <w:r>
@@ -45862,7 +45923,13 @@
         <w:t>SDD</w:t>
       </w:r>
       <w:r>
-        <w:t xml:space="preserve"> theo BMI, nhóm ≥60 tuổi chiếm tỷ lệ SDD cao nhất là 30,2%</w:t>
+        <w:t xml:space="preserve"> theo BMI, </w:t>
+      </w:r>
+      <w:r>
+        <w:t xml:space="preserve">trong các bệnh nhân mắc SDD </w:t>
+      </w:r>
+      <w:r>
+        <w:t>nhóm ≥60 tuổi chiếm tỷ lệ SDD cao nhất là 30,2%</w:t>
       </w:r>
       <w:r>
         <w:t xml:space="preserve">, đây cũng là nhóm tuổi có tỷ lệ SDD độ I, độ II và độ III cao nhất lần lượt là </w:t>
@@ -45883,7 +45950,7 @@
         <w:t>33,3%</w:t>
       </w:r>
       <w:r>
-        <w:t>. N</w:t>
+        <w:t>; n</w:t>
       </w:r>
       <w:r>
         <w:t>hóm có tỷ lệ SDD thấp nhất là nhóm &lt;20 tuổi chiếm 9,3%.</w:t>
@@ -45973,28 +46040,13 @@
         <w:t>Đ</w:t>
       </w:r>
       <w:r>
-        <w:t>ánh giá SDD t</w:t>
-      </w:r>
-      <w:r>
-        <w:t xml:space="preserve">heo BMI, nam giới có tỷ lệ SDD là 73,3% cao hơn nữ giới là 26,7%. </w:t>
-      </w:r>
-      <w:r>
-        <w:t>Kết</w:t>
-      </w:r>
-      <w:r>
-        <w:t xml:space="preserve"> </w:t>
-      </w:r>
-      <w:r>
-        <w:t xml:space="preserve">quả đánh giá </w:t>
-      </w:r>
-      <w:r>
-        <w:t>theo SGA</w:t>
-      </w:r>
-      <w:r>
-        <w:t xml:space="preserve"> tương tự</w:t>
-      </w:r>
-      <w:r>
-        <w:t>, nam giới có tỷ lệ SDD chiếm 76,3% cao hơn nữ giới là 23,7%.</w:t>
+        <w:t>ánh giá SDD theo BMI, nam giới có tỷ lệ SDD là 73,3% cao hơn 2,8 lần so với nữ giới là 26,7%</w:t>
+      </w:r>
+      <w:r>
+        <w:t xml:space="preserve"> ở những bệnh nhân mắc SDD</w:t>
+      </w:r>
+      <w:r>
+        <w:t>, trong đó nam giới SDD độ I, độ II, độ III lần lượt là 76,7%, 72,7% và 66,7%, nữ giới SDD độ I, độ II và độ III tương ứng là 23,3%, 27,3% và 33,3%. Kết quả đánh giá theo chỉ số SGA tương tự, nam giới có tỷ lệ SDD chiếm 76,3% cao hơn 3,2 lần so với nữ giới là 23,7%.</w:t>
       </w:r>
     </w:p>
     <w:p>
@@ -46002,7 +46054,590 @@
         <w:spacing w:before="160"/>
       </w:pPr>
       <w:r>
-        <w:t xml:space="preserve">The nghiên cứu của </w:t>
+        <w:lastRenderedPageBreak/>
+        <w:t xml:space="preserve">Kết quả nghiên cứu trên của chúng tôi đều tương đồng với các nghiên cứu trong và ngoài nước. </w:t>
+      </w:r>
+      <w:r>
+        <w:t>Th</w:t>
+      </w:r>
+      <w:r>
+        <w:t xml:space="preserve">eo Lê Thị Thủy (2019), </w:t>
+      </w:r>
+      <w:r>
+        <w:t xml:space="preserve">tỷ lệ SDD theo </w:t>
+      </w:r>
+      <w:r>
+        <w:t>SGA</w:t>
+      </w:r>
+      <w:r>
+        <w:t xml:space="preserve"> giữa nam </w:t>
+      </w:r>
+      <w:r>
+        <w:t xml:space="preserve">là </w:t>
+      </w:r>
+      <w:r>
+        <w:t>68,55%</w:t>
+      </w:r>
+      <w:r>
+        <w:t xml:space="preserve"> (146 bệnh nhân)</w:t>
+      </w:r>
+      <w:r>
+        <w:t xml:space="preserve"> </w:t>
+      </w:r>
+      <w:r>
+        <w:t>cao gấp</w:t>
+      </w:r>
+      <w:r>
+        <w:t xml:space="preserve"> 2,18 lần so với nữ là</w:t>
+      </w:r>
+      <w:r>
+        <w:t xml:space="preserve"> </w:t>
+      </w:r>
+      <w:r>
+        <w:t>31,45%</w:t>
+      </w:r>
+      <w:r>
+        <w:t xml:space="preserve"> (67 bệnh nhân)</w:t>
+      </w:r>
+      <w:r>
+        <w:t xml:space="preserve"> </w:t>
+      </w:r>
+      <w:r>
+        <w:fldChar w:fldCharType="begin">
+          <w:fldData xml:space="preserve">PEVuZE5vdGU+PENpdGU+PEF1dGhvcj5UaOG7p3k8L0F1dGhvcj48WWVhcj4yMDE5PC9ZZWFyPjxS
+ZWNOdW0+ODwvUmVjTnVtPjxEaXNwbGF5VGV4dD5bMTBdPC9EaXNwbGF5VGV4dD48cmVjb3JkPjxy
+ZWMtbnVtYmVyPjg8L3JlYy1udW1iZXI+PGZvcmVpZ24ta2V5cz48a2V5IGFwcD0iRU4iIGRiLWlk
+PSJldzByMjVlNWllYXdmdWVkZHYzcGYwc2JheHgwZnNyYWE5ZnQiIHRpbWVzdGFtcD0iMTY3NzY4
+NTE4MyI+ODwva2V5PjwvZm9yZWlnbi1rZXlzPjxyZWYtdHlwZSBuYW1lPSJKb3VybmFsIEFydGlj
+bGUiPjE3PC9yZWYtdHlwZT48Y29udHJpYnV0b3JzPjxhdXRob3JzPjxhdXRob3I+PHN0eWxlIGZh
+Y2U9Im5vcm1hbCIgZm9udD0iZGVmYXVsdCIgc2l6ZT0iMTAwJSI+TMOqIFRoPC9zdHlsZT48c3R5
+bGUgZmFjZT0ibm9ybWFsIiBmb250PSJkZWZhdWx0IiBjaGFyc2V0PSIxNjMiIHNpemU9IjEwMCUi
+PuG7iyBUaOG7p3k8L3N0eWxlPjwvYXV0aG9yPjxhdXRob3I+PHN0eWxlIGZhY2U9Im5vcm1hbCIg
+Zm9udD0iZGVmYXVsdCIgY2hhcnNldD0iMTYzIiBzaXplPSIxMDAlIj5MPC9zdHlsZT48c3R5bGUg
+ZmFjZT0ibm9ybWFsIiBmb250PSJkZWZhdWx0IiBzaXplPSIxMDAlIj7DqiBWPC9zdHlsZT48c3R5
+bGUgZmFjZT0ibm9ybWFsIiBmb250PSJkZWZhdWx0IiBjaGFyc2V0PSIyMzgiIHNpemU9IjEwMCUi
+PsSDbiBIPC9zdHlsZT48c3R5bGUgZmFjZT0ibm9ybWFsIiBmb250PSJkZWZhdWx0IiBjaGFyc2V0
+PSIxNjMiIHNpemU9IjEwMCUiPuG7o2k8L3N0eWxlPjwvYXV0aG9yPjxhdXRob3I+PHN0eWxlIGZh
+Y2U9Im5vcm1hbCIgZm9udD0iZGVmYXVsdCIgY2hhcnNldD0iMTYzIiBzaXplPSIxMDAlIj5OZ3V5
+4buFbiBUaOG7iyBMYW4gSDwvc3R5bGU+PHN0eWxlIGZhY2U9Im5vcm1hbCIgZm9udD0iZGVmYXVs
+dCIgY2hhcnNldD0iMjM4IiBzaXplPSIxMDAlIj7GsMahbmc8L3N0eWxlPjwvYXV0aG9yPjxhdXRo
+b3I+PHN0eWxlIGZhY2U9Im5vcm1hbCIgZm9udD0iZGVmYXVsdCIgY2hhcnNldD0iMjM4IiBzaXpl
+PSIxMDAlIj5OZ3V5PC9zdHlsZT48c3R5bGUgZmFjZT0ibm9ybWFsIiBmb250PSJkZWZhdWx0IiBj
+aGFyc2V0PSIxNjMiIHNpemU9IjEwMCUiPuG7hW4gVHLhu41uZyBIPC9zdHlsZT48c3R5bGUgZmFj
+ZT0ibm9ybWFsIiBmb250PSJkZWZhdWx0IiBjaGFyc2V0PSIyMzgiIHNpemU9IjEwMCUiPsawbmc8
+L3N0eWxlPjwvYXV0aG9yPjxhdXRob3I+PHN0eWxlIGZhY2U9Im5vcm1hbCIgZm9udD0iZGVmYXVs
+dCIgY2hhcnNldD0iMjM4IiBzaXplPSIxMDAlIj5Ebzwvc3R5bGU+PHN0eWxlIGZhY2U9Im5vcm1h
+bCIgZm9udD0iZGVmYXVsdCIgc2l6ZT0iMTAwJSI+w6NuIFRydW5nIDwvc3R5bGU+PHN0eWxlIGZh
+Y2U9Im5vcm1hbCIgZm9udD0iZGVmYXVsdCIgY2hhcnNldD0iMjM4IiBzaXplPSIxMDAlIj7EkDwv
+c3R5bGU+PHN0eWxlIGZhY2U9Im5vcm1hbCIgZm9udD0iZGVmYXVsdCIgY2hhcnNldD0iMTYzIiBz
+aXplPSIxMDAlIj7huqF0PC9zdHlsZT48L2F1dGhvcj48L2F1dGhvcnM+PC9jb250cmlidXRvcnM+
+PHRpdGxlcz48dGl0bGU+PHN0eWxlIGZhY2U9Im5vcm1hbCIgZm9udD0iZGVmYXVsdCIgc2l6ZT0i
+MTAwJSI+VMOsbmggdHI8L3N0eWxlPjxzdHlsZSBmYWNlPSJub3JtYWwiIGZvbnQ9ImRlZmF1bHQi
+IGNoYXJzZXQ9IjE2MyIgc2l6ZT0iMTAwJSI+4bqhbmcgZGluaCBkPC9zdHlsZT48c3R5bGUgZmFj
+ZT0ibm9ybWFsIiBmb250PSJkZWZhdWx0IiBjaGFyc2V0PSIyMzgiIHNpemU9IjEwMCUiPsawPC9z
+dHlsZT48c3R5bGUgZmFjZT0ibm9ybWFsIiBmb250PSJkZWZhdWx0IiBjaGFyc2V0PSIxNjMiIHNp
+emU9IjEwMCUiPuG7oW5nIHRoZW8gcGg8L3N0eWxlPjxzdHlsZSBmYWNlPSJub3JtYWwiIGZvbnQ9
+ImRlZmF1bHQiIGNoYXJzZXQ9IjIzOCIgc2l6ZT0iMTAwJSI+xrDGoW5nIHBoPC9zdHlsZT48c3R5
+bGUgZmFjZT0ibm9ybWFsIiBmb250PSJkZWZhdWx0IiBzaXplPSIxMDAlIj7DoXAgU0dBICZhbXA7
+IG08L3N0eWxlPjxzdHlsZSBmYWNlPSJub3JtYWwiIGZvbnQ9ImRlZmF1bHQiIGNoYXJzZXQ9IjE2
+MyIgc2l6ZT0iMTAwJSI+4buZdCBz4buRIHnhur91IHThu5EgbGk8L3N0eWxlPjxzdHlsZSBmYWNl
+PSJub3JtYWwiIGZvbnQ9ImRlZmF1bHQiIHNpemU9IjEwMCUiPsOqbiBxdWFuIGM8L3N0eWxlPjxz
+dHlsZSBmYWNlPSJub3JtYWwiIGZvbnQ9ImRlZmF1bHQiIGNoYXJzZXQ9IjE2MyIgc2l6ZT0iMTAw
+JSI+4bunYSBi4buHbmggTGFvIHBo4buVaSDhu58gbmc8L3N0eWxlPjxzdHlsZSBmYWNlPSJub3Jt
+YWwiIGZvbnQ9ImRlZmF1bHQiIGNoYXJzZXQ9IjIzOCIgc2l6ZT0iMTAwJSI+xrA8L3N0eWxlPjxz
+dHlsZSBmYWNlPSJub3JtYWwiIGZvbnQ9ImRlZmF1bHQiIGNoYXJzZXQ9IjE2MyIgc2l6ZT0iMTAw
+JSI+4budaSBi4buHbmggPC9zdHlsZT48c3R5bGUgZmFjZT0ibm9ybWFsIiBmb250PSJkZWZhdWx0
+IiBjaGFyc2V0PSIyMzgiIHNpemU9IjEwMCUiPsSRaTwvc3R5bGU+PHN0eWxlIGZhY2U9Im5vcm1h
+bCIgZm9udD0iZGVmYXVsdCIgY2hhcnNldD0iMTYzIiBzaXplPSIxMDAlIj7hu4F1IHRy4buLIHTh
+uqFpIDwvc3R5bGU+PHN0eWxlIGZhY2U9Im5vcm1hbCIgZm9udD0iZGVmYXVsdCIgc2l6ZT0iMTAw
+JSI+azwvc3R5bGU+PHN0eWxlIGZhY2U9Im5vcm1hbCIgZm9udD0iZGVmYXVsdCIgY2hhcnNldD0i
+MTYzIiBzaXplPSIxMDAlIj5ob2EgTGFvIGg8L3N0eWxlPjxzdHlsZSBmYWNlPSJub3JtYWwiIGZv
+bnQ9ImRlZmF1bHQiIHNpemU9IjEwMCUiPsO0IGg8L3N0eWxlPjxzdHlsZSBmYWNlPSJub3JtYWwi
+IGZvbnQ9ImRlZmF1bHQiIGNoYXJzZXQ9IjE2MyIgc2l6ZT0iMTAwJSI+4bqlcDwvc3R5bGU+PHN0
+eWxlIGZhY2U9Im5vcm1hbCIgZm9udD0iZGVmYXVsdCIgc2l6ZT0iMTAwJSI+LDwvc3R5bGU+PHN0
+eWxlIGZhY2U9Im5vcm1hbCIgZm9udD0iZGVmYXVsdCIgY2hhcnNldD0iMTYzIiBzaXplPSIxMDAl
+Ij4gQuG7h25oIHZp4buHbiBQaOG7lWkgVHJ1bmcgPC9zdHlsZT48c3R5bGUgZmFjZT0ibm9ybWFs
+IiBmb250PSJkZWZhdWx0IiBjaGFyc2V0PSIyMzgiIHNpemU9IjEwMCUiPsawxqFuZyBuxINtIDIw
+MTg8L3N0eWxlPjwvdGl0bGU+PC90aXRsZXM+PGRhdGVzPjx5ZWFyPjIwMTk8L3llYXI+PHB1Yi1k
+YXRlcz48ZGF0ZT4wOC8xMzwvZGF0ZT48L3B1Yi1kYXRlcz48L2RhdGVzPjx1cmxzPjwvdXJscz48
+bGFuZ3VhZ2U+dmllPC9sYW5ndWFnZT48L3JlY29yZD48L0NpdGU+PC9FbmROb3RlPgB=
+</w:fldData>
+        </w:fldChar>
+      </w:r>
+      <w:r>
+        <w:instrText xml:space="preserve"> ADDIN EN.CITE </w:instrText>
+      </w:r>
+      <w:r>
+        <w:fldChar w:fldCharType="begin">
+          <w:fldData xml:space="preserve">PEVuZE5vdGU+PENpdGU+PEF1dGhvcj5UaOG7p3k8L0F1dGhvcj48WWVhcj4yMDE5PC9ZZWFyPjxS
+ZWNOdW0+ODwvUmVjTnVtPjxEaXNwbGF5VGV4dD5bMTBdPC9EaXNwbGF5VGV4dD48cmVjb3JkPjxy
+ZWMtbnVtYmVyPjg8L3JlYy1udW1iZXI+PGZvcmVpZ24ta2V5cz48a2V5IGFwcD0iRU4iIGRiLWlk
+PSJldzByMjVlNWllYXdmdWVkZHYzcGYwc2JheHgwZnNyYWE5ZnQiIHRpbWVzdGFtcD0iMTY3NzY4
+NTE4MyI+ODwva2V5PjwvZm9yZWlnbi1rZXlzPjxyZWYtdHlwZSBuYW1lPSJKb3VybmFsIEFydGlj
+bGUiPjE3PC9yZWYtdHlwZT48Y29udHJpYnV0b3JzPjxhdXRob3JzPjxhdXRob3I+PHN0eWxlIGZh
+Y2U9Im5vcm1hbCIgZm9udD0iZGVmYXVsdCIgc2l6ZT0iMTAwJSI+TMOqIFRoPC9zdHlsZT48c3R5
+bGUgZmFjZT0ibm9ybWFsIiBmb250PSJkZWZhdWx0IiBjaGFyc2V0PSIxNjMiIHNpemU9IjEwMCUi
+PuG7iyBUaOG7p3k8L3N0eWxlPjwvYXV0aG9yPjxhdXRob3I+PHN0eWxlIGZhY2U9Im5vcm1hbCIg
+Zm9udD0iZGVmYXVsdCIgY2hhcnNldD0iMTYzIiBzaXplPSIxMDAlIj5MPC9zdHlsZT48c3R5bGUg
+ZmFjZT0ibm9ybWFsIiBmb250PSJkZWZhdWx0IiBzaXplPSIxMDAlIj7DqiBWPC9zdHlsZT48c3R5
+bGUgZmFjZT0ibm9ybWFsIiBmb250PSJkZWZhdWx0IiBjaGFyc2V0PSIyMzgiIHNpemU9IjEwMCUi
+PsSDbiBIPC9zdHlsZT48c3R5bGUgZmFjZT0ibm9ybWFsIiBmb250PSJkZWZhdWx0IiBjaGFyc2V0
+PSIxNjMiIHNpemU9IjEwMCUiPuG7o2k8L3N0eWxlPjwvYXV0aG9yPjxhdXRob3I+PHN0eWxlIGZh
+Y2U9Im5vcm1hbCIgZm9udD0iZGVmYXVsdCIgY2hhcnNldD0iMTYzIiBzaXplPSIxMDAlIj5OZ3V5
+4buFbiBUaOG7iyBMYW4gSDwvc3R5bGU+PHN0eWxlIGZhY2U9Im5vcm1hbCIgZm9udD0iZGVmYXVs
+dCIgY2hhcnNldD0iMjM4IiBzaXplPSIxMDAlIj7GsMahbmc8L3N0eWxlPjwvYXV0aG9yPjxhdXRo
+b3I+PHN0eWxlIGZhY2U9Im5vcm1hbCIgZm9udD0iZGVmYXVsdCIgY2hhcnNldD0iMjM4IiBzaXpl
+PSIxMDAlIj5OZ3V5PC9zdHlsZT48c3R5bGUgZmFjZT0ibm9ybWFsIiBmb250PSJkZWZhdWx0IiBj
+aGFyc2V0PSIxNjMiIHNpemU9IjEwMCUiPuG7hW4gVHLhu41uZyBIPC9zdHlsZT48c3R5bGUgZmFj
+ZT0ibm9ybWFsIiBmb250PSJkZWZhdWx0IiBjaGFyc2V0PSIyMzgiIHNpemU9IjEwMCUiPsawbmc8
+L3N0eWxlPjwvYXV0aG9yPjxhdXRob3I+PHN0eWxlIGZhY2U9Im5vcm1hbCIgZm9udD0iZGVmYXVs
+dCIgY2hhcnNldD0iMjM4IiBzaXplPSIxMDAlIj5Ebzwvc3R5bGU+PHN0eWxlIGZhY2U9Im5vcm1h
+bCIgZm9udD0iZGVmYXVsdCIgc2l6ZT0iMTAwJSI+w6NuIFRydW5nIDwvc3R5bGU+PHN0eWxlIGZh
+Y2U9Im5vcm1hbCIgZm9udD0iZGVmYXVsdCIgY2hhcnNldD0iMjM4IiBzaXplPSIxMDAlIj7EkDwv
+c3R5bGU+PHN0eWxlIGZhY2U9Im5vcm1hbCIgZm9udD0iZGVmYXVsdCIgY2hhcnNldD0iMTYzIiBz
+aXplPSIxMDAlIj7huqF0PC9zdHlsZT48L2F1dGhvcj48L2F1dGhvcnM+PC9jb250cmlidXRvcnM+
+PHRpdGxlcz48dGl0bGU+PHN0eWxlIGZhY2U9Im5vcm1hbCIgZm9udD0iZGVmYXVsdCIgc2l6ZT0i
+MTAwJSI+VMOsbmggdHI8L3N0eWxlPjxzdHlsZSBmYWNlPSJub3JtYWwiIGZvbnQ9ImRlZmF1bHQi
+IGNoYXJzZXQ9IjE2MyIgc2l6ZT0iMTAwJSI+4bqhbmcgZGluaCBkPC9zdHlsZT48c3R5bGUgZmFj
+ZT0ibm9ybWFsIiBmb250PSJkZWZhdWx0IiBjaGFyc2V0PSIyMzgiIHNpemU9IjEwMCUiPsawPC9z
+dHlsZT48c3R5bGUgZmFjZT0ibm9ybWFsIiBmb250PSJkZWZhdWx0IiBjaGFyc2V0PSIxNjMiIHNp
+emU9IjEwMCUiPuG7oW5nIHRoZW8gcGg8L3N0eWxlPjxzdHlsZSBmYWNlPSJub3JtYWwiIGZvbnQ9
+ImRlZmF1bHQiIGNoYXJzZXQ9IjIzOCIgc2l6ZT0iMTAwJSI+xrDGoW5nIHBoPC9zdHlsZT48c3R5
+bGUgZmFjZT0ibm9ybWFsIiBmb250PSJkZWZhdWx0IiBzaXplPSIxMDAlIj7DoXAgU0dBICZhbXA7
+IG08L3N0eWxlPjxzdHlsZSBmYWNlPSJub3JtYWwiIGZvbnQ9ImRlZmF1bHQiIGNoYXJzZXQ9IjE2
+MyIgc2l6ZT0iMTAwJSI+4buZdCBz4buRIHnhur91IHThu5EgbGk8L3N0eWxlPjxzdHlsZSBmYWNl
+PSJub3JtYWwiIGZvbnQ9ImRlZmF1bHQiIHNpemU9IjEwMCUiPsOqbiBxdWFuIGM8L3N0eWxlPjxz
+dHlsZSBmYWNlPSJub3JtYWwiIGZvbnQ9ImRlZmF1bHQiIGNoYXJzZXQ9IjE2MyIgc2l6ZT0iMTAw
+JSI+4bunYSBi4buHbmggTGFvIHBo4buVaSDhu58gbmc8L3N0eWxlPjxzdHlsZSBmYWNlPSJub3Jt
+YWwiIGZvbnQ9ImRlZmF1bHQiIGNoYXJzZXQ9IjIzOCIgc2l6ZT0iMTAwJSI+xrA8L3N0eWxlPjxz
+dHlsZSBmYWNlPSJub3JtYWwiIGZvbnQ9ImRlZmF1bHQiIGNoYXJzZXQ9IjE2MyIgc2l6ZT0iMTAw
+JSI+4budaSBi4buHbmggPC9zdHlsZT48c3R5bGUgZmFjZT0ibm9ybWFsIiBmb250PSJkZWZhdWx0
+IiBjaGFyc2V0PSIyMzgiIHNpemU9IjEwMCUiPsSRaTwvc3R5bGU+PHN0eWxlIGZhY2U9Im5vcm1h
+bCIgZm9udD0iZGVmYXVsdCIgY2hhcnNldD0iMTYzIiBzaXplPSIxMDAlIj7hu4F1IHRy4buLIHTh
+uqFpIDwvc3R5bGU+PHN0eWxlIGZhY2U9Im5vcm1hbCIgZm9udD0iZGVmYXVsdCIgc2l6ZT0iMTAw
+JSI+azwvc3R5bGU+PHN0eWxlIGZhY2U9Im5vcm1hbCIgZm9udD0iZGVmYXVsdCIgY2hhcnNldD0i
+MTYzIiBzaXplPSIxMDAlIj5ob2EgTGFvIGg8L3N0eWxlPjxzdHlsZSBmYWNlPSJub3JtYWwiIGZv
+bnQ9ImRlZmF1bHQiIHNpemU9IjEwMCUiPsO0IGg8L3N0eWxlPjxzdHlsZSBmYWNlPSJub3JtYWwi
+IGZvbnQ9ImRlZmF1bHQiIGNoYXJzZXQ9IjE2MyIgc2l6ZT0iMTAwJSI+4bqlcDwvc3R5bGU+PHN0
+eWxlIGZhY2U9Im5vcm1hbCIgZm9udD0iZGVmYXVsdCIgc2l6ZT0iMTAwJSI+LDwvc3R5bGU+PHN0
+eWxlIGZhY2U9Im5vcm1hbCIgZm9udD0iZGVmYXVsdCIgY2hhcnNldD0iMTYzIiBzaXplPSIxMDAl
+Ij4gQuG7h25oIHZp4buHbiBQaOG7lWkgVHJ1bmcgPC9zdHlsZT48c3R5bGUgZmFjZT0ibm9ybWFs
+IiBmb250PSJkZWZhdWx0IiBjaGFyc2V0PSIyMzgiIHNpemU9IjEwMCUiPsawxqFuZyBuxINtIDIw
+MTg8L3N0eWxlPjwvdGl0bGU+PC90aXRsZXM+PGRhdGVzPjx5ZWFyPjIwMTk8L3llYXI+PHB1Yi1k
+YXRlcz48ZGF0ZT4wOC8xMzwvZGF0ZT48L3B1Yi1kYXRlcz48L2RhdGVzPjx1cmxzPjwvdXJscz48
+bGFuZ3VhZ2U+dmllPC9sYW5ndWFnZT48L3JlY29yZD48L0NpdGU+PC9FbmROb3RlPgB=
+</w:fldData>
+        </w:fldChar>
+      </w:r>
+      <w:r>
+        <w:instrText xml:space="preserve"> ADDIN EN.CITE.DATA </w:instrText>
+      </w:r>
+      <w:r>
+        <w:fldChar w:fldCharType="end"/>
+      </w:r>
+      <w:r>
+        <w:fldChar w:fldCharType="separate"/>
+      </w:r>
+      <w:r>
+        <w:t>[10]</w:t>
+      </w:r>
+      <w:r>
+        <w:fldChar w:fldCharType="end"/>
+      </w:r>
+      <w:r>
+        <w:t>.</w:t>
+      </w:r>
+      <w:r>
+        <w:t xml:space="preserve"> </w:t>
+      </w:r>
+      <w:r>
+        <w:t xml:space="preserve">Nghiên cứu của </w:t>
+      </w:r>
+      <w:r>
+        <w:t>Beatrice</w:t>
+      </w:r>
+      <w:r>
+        <w:t xml:space="preserve"> </w:t>
+      </w:r>
+      <w:r>
+        <w:t>B.</w:t>
+      </w:r>
+      <w:r>
+        <w:t xml:space="preserve"> </w:t>
+      </w:r>
+      <w:r>
+        <w:t>Musuenge</w:t>
+      </w:r>
+      <w:r>
+        <w:t xml:space="preserve"> (2020), </w:t>
+      </w:r>
+      <w:r>
+        <w:t xml:space="preserve">tỷ lệ SDD </w:t>
+      </w:r>
+      <w:r>
+        <w:t xml:space="preserve">theo BMI </w:t>
+      </w:r>
+      <w:r>
+        <w:t>ở nam là 62%</w:t>
+      </w:r>
+      <w:r>
+        <w:t xml:space="preserve"> </w:t>
+      </w:r>
+      <w:r>
+        <w:t>và</w:t>
+      </w:r>
+      <w:r>
+        <w:t xml:space="preserve"> nữ là 38%</w:t>
+      </w:r>
+      <w:r>
+        <w:t xml:space="preserve"> </w:t>
+      </w:r>
+      <w:r>
+        <w:fldChar w:fldCharType="begin">
+          <w:fldData xml:space="preserve">PEVuZE5vdGU+PENpdGU+PEF1dGhvcj5NdXN1ZW5nZTwvQXV0aG9yPjxZZWFyPjIwMjA8L1llYXI+
+PFJlY051bT45NzwvUmVjTnVtPjxEaXNwbGF5VGV4dD5bNTFdPC9EaXNwbGF5VGV4dD48cmVjb3Jk
+PjxyZWMtbnVtYmVyPjk3PC9yZWMtbnVtYmVyPjxmb3JlaWduLWtleXM+PGtleSBhcHA9IkVOIiBk
+Yi1pZD0iZXcwcjI1ZTVpZWF3ZnVlZGR2M3BmMHNiYXh4MGZzcmFhOWZ0IiB0aW1lc3RhbXA9IjE2
+ODM2MTY3MzMiPjk3PC9rZXk+PC9mb3JlaWduLWtleXM+PHJlZi10eXBlIG5hbWU9IkpvdXJuYWwg
+QXJ0aWNsZSI+MTc8L3JlZi10eXBlPjxjb250cmlidXRvcnM+PGF1dGhvcnM+PGF1dGhvcj5NdXN1
+ZW5nZSwgQi4gQi48L2F1dGhvcj48YXV0aG9yPlBvZGEsIEcuIEcuPC9hdXRob3I+PGF1dGhvcj5D
+aGVuLCBQLiBDLjwvYXV0aG9yPjwvYXV0aG9ycz48L2NvbnRyaWJ1dG9ycz48YXV0aC1hZGRyZXNz
+PkRlcGFydG1lbnQgb2YgUHVibGljIEhlYWx0aCwgQ2hpbmEgTWVkaWNhbCBVbml2ZXJzaXR5LCA5
+MSBIc3VlaC1TaGloIFJvYWQsIE5vcnRoIERpc3RyaWN0LCBUYWljaHVuZyBDaXR5IDQwNDAyLCBU
+YWl3YW4uJiN4RDtQdWJsaWMgSGVhbHRoIERlcGFydG1lbnQsIFVuaXZlcnNpdHkgb2YgT3VhZ2Fk
+b3Vnb3UsIE91YWdhZG91Z291IDAzIEJQIDcwMjEsIEJ1cmtpbmEgRmFzby48L2F1dGgtYWRkcmVz
+cz48dGl0bGVzPjx0aXRsZT5OdXRyaXRpb25hbCBTdGF0dXMgb2YgUGF0aWVudHMgd2l0aCBUdWJl
+cmN1bG9zaXMgYW5kIEFzc29jaWF0ZWQgRmFjdG9ycyBpbiB0aGUgSGVhbHRoIENlbnRyZSBSZWdp
+b24gb2YgQnVya2luYSBGYXNvPC90aXRsZT48c2Vjb25kYXJ5LXRpdGxlPk51dHJpZW50czwvc2Vj
+b25kYXJ5LXRpdGxlPjwvdGl0bGVzPjxwZXJpb2RpY2FsPjxmdWxsLXRpdGxlPk51dHJpZW50czwv
+ZnVsbC10aXRsZT48L3BlcmlvZGljYWw+PHZvbHVtZT4xMjwvdm9sdW1lPjxudW1iZXI+OTwvbnVt
+YmVyPjxlZGl0aW9uPjIwMjAwODIxPC9lZGl0aW9uPjxrZXl3b3Jkcz48a2V5d29yZD5BZG9sZXNj
+ZW50PC9rZXl3b3JkPjxrZXl3b3JkPkFkdWx0PC9rZXl3b3JkPjxrZXl3b3JkPkFnZSBGYWN0b3Jz
+PC9rZXl3b3JkPjxrZXl3b3JkPkFnZWQ8L2tleXdvcmQ+PGtleXdvcmQ+QWdlZCwgODAgYW5kIG92
+ZXI8L2tleXdvcmQ+PGtleXdvcmQ+Qm9keSBNYXNzIEluZGV4PC9rZXl3b3JkPjxrZXl3b3JkPkJ1
+cmtpbmEgRmFzbzwva2V5d29yZD48a2V5d29yZD4qQ29tbXVuaXR5IEhlYWx0aCBDZW50ZXJzPC9r
+ZXl3b3JkPjxrZXl3b3JkPkNvbW9yYmlkaXR5PC9rZXl3b3JkPjxrZXl3b3JkPkNyb3NzLVNlY3Rp
+b25hbCBTdHVkaWVzPC9rZXl3b3JkPjxrZXl3b3JkPkZlbWFsZTwva2V5d29yZD48a2V5d29yZD5I
+dW1hbnM8L2tleXdvcmQ+PGtleXdvcmQ+TWFsZTwva2V5d29yZD48a2V5d29yZD5NYWxudXRyaXRp
+b24vZGlhZ25vc2lzLyplcGlkZW1pb2xvZ3k8L2tleXdvcmQ+PGtleXdvcmQ+TWlkZGxlIEFnZWQ8
+L2tleXdvcmQ+PGtleXdvcmQ+Kk51dHJpdGlvbiBTdXJ2ZXlzPC9rZXl3b3JkPjxrZXl3b3JkPipO
+dXRyaXRpb25hbCBTdGF0dXM8L2tleXdvcmQ+PGtleXdvcmQ+UHJldmFsZW5jZTwva2V5d29yZD48
+a2V5d29yZD5TZXZlcml0eSBvZiBJbGxuZXNzIEluZGV4PC9rZXl3b3JkPjxrZXl3b3JkPlR1YmVy
+Y3Vsb3Npcy8qZXBpZGVtaW9sb2d5PC9rZXl3b3JkPjxrZXl3b3JkPllvdW5nIEFkdWx0PC9rZXl3
+b3JkPjxrZXl3b3JkPmFkdWx0czwva2V5d29yZD48a2V5d29yZD5hc3NvY2lhdGVkIGZhY3RvcnM8
+L2tleXdvcmQ+PGtleXdvcmQ+dHViZXJjdWxvc2lzPC9rZXl3b3JkPjxrZXl3b3JkPnVuZGVybnV0
+cml0aW9uPC9rZXl3b3JkPjwva2V5d29yZHM+PGRhdGVzPjx5ZWFyPjIwMjA8L3llYXI+PHB1Yi1k
+YXRlcz48ZGF0ZT5BdWcgMjE8L2RhdGU+PC9wdWItZGF0ZXM+PC9kYXRlcz48aXNibj4yMDcyLTY2
+NDM8L2lzYm4+PGFjY2Vzc2lvbi1udW0+MzI4MjU3NTY8L2FjY2Vzc2lvbi1udW0+PHVybHM+PC91
+cmxzPjxjdXN0b20xPlRoZSBhdXRob3JzIGRlY2xhcmUgdGhhdCB0aGV5IGhhdmUgbm8gY29tcGV0
+aW5nIGludGVyZXN0IGNvbmNlcm5pbmcgdGhlIHJlZHVjdGlvbiBvZiB0aGlzIHBhcGVyLjwvY3Vz
+dG9tMT48Y3VzdG9tMj5QTUM3NTUxMjg0PC9jdXN0b20yPjxlbGVjdHJvbmljLXJlc291cmNlLW51
+bT4xMC4zMzkwL251MTIwOTI1NDA8L2VsZWN0cm9uaWMtcmVzb3VyY2UtbnVtPjxyZW1vdGUtZGF0
+YWJhc2UtcHJvdmlkZXI+TkxNPC9yZW1vdGUtZGF0YWJhc2UtcHJvdmlkZXI+PGxhbmd1YWdlPmVu
+ZzwvbGFuZ3VhZ2U+PC9yZWNvcmQ+PC9DaXRlPjwvRW5kTm90ZT5=
+</w:fldData>
+        </w:fldChar>
+      </w:r>
+      <w:r>
+        <w:instrText xml:space="preserve"> ADDIN EN.CITE </w:instrText>
+      </w:r>
+      <w:r>
+        <w:fldChar w:fldCharType="begin">
+          <w:fldData xml:space="preserve">PEVuZE5vdGU+PENpdGU+PEF1dGhvcj5NdXN1ZW5nZTwvQXV0aG9yPjxZZWFyPjIwMjA8L1llYXI+
+PFJlY051bT45NzwvUmVjTnVtPjxEaXNwbGF5VGV4dD5bNTFdPC9EaXNwbGF5VGV4dD48cmVjb3Jk
+PjxyZWMtbnVtYmVyPjk3PC9yZWMtbnVtYmVyPjxmb3JlaWduLWtleXM+PGtleSBhcHA9IkVOIiBk
+Yi1pZD0iZXcwcjI1ZTVpZWF3ZnVlZGR2M3BmMHNiYXh4MGZzcmFhOWZ0IiB0aW1lc3RhbXA9IjE2
+ODM2MTY3MzMiPjk3PC9rZXk+PC9mb3JlaWduLWtleXM+PHJlZi10eXBlIG5hbWU9IkpvdXJuYWwg
+QXJ0aWNsZSI+MTc8L3JlZi10eXBlPjxjb250cmlidXRvcnM+PGF1dGhvcnM+PGF1dGhvcj5NdXN1
+ZW5nZSwgQi4gQi48L2F1dGhvcj48YXV0aG9yPlBvZGEsIEcuIEcuPC9hdXRob3I+PGF1dGhvcj5D
+aGVuLCBQLiBDLjwvYXV0aG9yPjwvYXV0aG9ycz48L2NvbnRyaWJ1dG9ycz48YXV0aC1hZGRyZXNz
+PkRlcGFydG1lbnQgb2YgUHVibGljIEhlYWx0aCwgQ2hpbmEgTWVkaWNhbCBVbml2ZXJzaXR5LCA5
+MSBIc3VlaC1TaGloIFJvYWQsIE5vcnRoIERpc3RyaWN0LCBUYWljaHVuZyBDaXR5IDQwNDAyLCBU
+YWl3YW4uJiN4RDtQdWJsaWMgSGVhbHRoIERlcGFydG1lbnQsIFVuaXZlcnNpdHkgb2YgT3VhZ2Fk
+b3Vnb3UsIE91YWdhZG91Z291IDAzIEJQIDcwMjEsIEJ1cmtpbmEgRmFzby48L2F1dGgtYWRkcmVz
+cz48dGl0bGVzPjx0aXRsZT5OdXRyaXRpb25hbCBTdGF0dXMgb2YgUGF0aWVudHMgd2l0aCBUdWJl
+cmN1bG9zaXMgYW5kIEFzc29jaWF0ZWQgRmFjdG9ycyBpbiB0aGUgSGVhbHRoIENlbnRyZSBSZWdp
+b24gb2YgQnVya2luYSBGYXNvPC90aXRsZT48c2Vjb25kYXJ5LXRpdGxlPk51dHJpZW50czwvc2Vj
+b25kYXJ5LXRpdGxlPjwvdGl0bGVzPjxwZXJpb2RpY2FsPjxmdWxsLXRpdGxlPk51dHJpZW50czwv
+ZnVsbC10aXRsZT48L3BlcmlvZGljYWw+PHZvbHVtZT4xMjwvdm9sdW1lPjxudW1iZXI+OTwvbnVt
+YmVyPjxlZGl0aW9uPjIwMjAwODIxPC9lZGl0aW9uPjxrZXl3b3Jkcz48a2V5d29yZD5BZG9sZXNj
+ZW50PC9rZXl3b3JkPjxrZXl3b3JkPkFkdWx0PC9rZXl3b3JkPjxrZXl3b3JkPkFnZSBGYWN0b3Jz
+PC9rZXl3b3JkPjxrZXl3b3JkPkFnZWQ8L2tleXdvcmQ+PGtleXdvcmQ+QWdlZCwgODAgYW5kIG92
+ZXI8L2tleXdvcmQ+PGtleXdvcmQ+Qm9keSBNYXNzIEluZGV4PC9rZXl3b3JkPjxrZXl3b3JkPkJ1
+cmtpbmEgRmFzbzwva2V5d29yZD48a2V5d29yZD4qQ29tbXVuaXR5IEhlYWx0aCBDZW50ZXJzPC9r
+ZXl3b3JkPjxrZXl3b3JkPkNvbW9yYmlkaXR5PC9rZXl3b3JkPjxrZXl3b3JkPkNyb3NzLVNlY3Rp
+b25hbCBTdHVkaWVzPC9rZXl3b3JkPjxrZXl3b3JkPkZlbWFsZTwva2V5d29yZD48a2V5d29yZD5I
+dW1hbnM8L2tleXdvcmQ+PGtleXdvcmQ+TWFsZTwva2V5d29yZD48a2V5d29yZD5NYWxudXRyaXRp
+b24vZGlhZ25vc2lzLyplcGlkZW1pb2xvZ3k8L2tleXdvcmQ+PGtleXdvcmQ+TWlkZGxlIEFnZWQ8
+L2tleXdvcmQ+PGtleXdvcmQ+Kk51dHJpdGlvbiBTdXJ2ZXlzPC9rZXl3b3JkPjxrZXl3b3JkPipO
+dXRyaXRpb25hbCBTdGF0dXM8L2tleXdvcmQ+PGtleXdvcmQ+UHJldmFsZW5jZTwva2V5d29yZD48
+a2V5d29yZD5TZXZlcml0eSBvZiBJbGxuZXNzIEluZGV4PC9rZXl3b3JkPjxrZXl3b3JkPlR1YmVy
+Y3Vsb3Npcy8qZXBpZGVtaW9sb2d5PC9rZXl3b3JkPjxrZXl3b3JkPllvdW5nIEFkdWx0PC9rZXl3
+b3JkPjxrZXl3b3JkPmFkdWx0czwva2V5d29yZD48a2V5d29yZD5hc3NvY2lhdGVkIGZhY3RvcnM8
+L2tleXdvcmQ+PGtleXdvcmQ+dHViZXJjdWxvc2lzPC9rZXl3b3JkPjxrZXl3b3JkPnVuZGVybnV0
+cml0aW9uPC9rZXl3b3JkPjwva2V5d29yZHM+PGRhdGVzPjx5ZWFyPjIwMjA8L3llYXI+PHB1Yi1k
+YXRlcz48ZGF0ZT5BdWcgMjE8L2RhdGU+PC9wdWItZGF0ZXM+PC9kYXRlcz48aXNibj4yMDcyLTY2
+NDM8L2lzYm4+PGFjY2Vzc2lvbi1udW0+MzI4MjU3NTY8L2FjY2Vzc2lvbi1udW0+PHVybHM+PC91
+cmxzPjxjdXN0b20xPlRoZSBhdXRob3JzIGRlY2xhcmUgdGhhdCB0aGV5IGhhdmUgbm8gY29tcGV0
+aW5nIGludGVyZXN0IGNvbmNlcm5pbmcgdGhlIHJlZHVjdGlvbiBvZiB0aGlzIHBhcGVyLjwvY3Vz
+dG9tMT48Y3VzdG9tMj5QTUM3NTUxMjg0PC9jdXN0b20yPjxlbGVjdHJvbmljLXJlc291cmNlLW51
+bT4xMC4zMzkwL251MTIwOTI1NDA8L2VsZWN0cm9uaWMtcmVzb3VyY2UtbnVtPjxyZW1vdGUtZGF0
+YWJhc2UtcHJvdmlkZXI+TkxNPC9yZW1vdGUtZGF0YWJhc2UtcHJvdmlkZXI+PGxhbmd1YWdlPmVu
+ZzwvbGFuZ3VhZ2U+PC9yZWNvcmQ+PC9DaXRlPjwvRW5kTm90ZT5=
+</w:fldData>
+        </w:fldChar>
+      </w:r>
+      <w:r>
+        <w:instrText xml:space="preserve"> ADDIN EN.CITE.DATA </w:instrText>
+      </w:r>
+      <w:r>
+        <w:fldChar w:fldCharType="end"/>
+      </w:r>
+      <w:r>
+        <w:fldChar w:fldCharType="separate"/>
+      </w:r>
+      <w:r>
+        <w:t>[51]</w:t>
+      </w:r>
+      <w:r>
+        <w:fldChar w:fldCharType="end"/>
+      </w:r>
+      <w:r>
+        <w:t>.</w:t>
+      </w:r>
+      <w:r>
+        <w:t xml:space="preserve"> </w:t>
+      </w:r>
+      <w:r>
+        <w:t xml:space="preserve">Theo </w:t>
+      </w:r>
+      <w:r>
+        <w:t>Berhanu</w:t>
+      </w:r>
+      <w:r>
+        <w:t xml:space="preserve"> </w:t>
+      </w:r>
+      <w:r>
+        <w:t>Elfu</w:t>
+      </w:r>
+      <w:r>
+        <w:t xml:space="preserve"> </w:t>
+      </w:r>
+      <w:r>
+        <w:t>Feleke</w:t>
+      </w:r>
+      <w:r>
+        <w:t xml:space="preserve"> (2019)</w:t>
+      </w:r>
+      <w:r>
+        <w:t>, tỷ lệ SDD</w:t>
+      </w:r>
+      <w:r>
+        <w:t xml:space="preserve"> theo BMI</w:t>
+      </w:r>
+      <w:r>
+        <w:t xml:space="preserve"> ở nam và nữ lần lượt tương ứng là </w:t>
+      </w:r>
+      <w:r>
+        <w:t>65,94%</w:t>
+      </w:r>
+      <w:r>
+        <w:t xml:space="preserve"> (633 bệnh nhân)</w:t>
+      </w:r>
+      <w:r>
+        <w:t xml:space="preserve"> và 34,06%</w:t>
+      </w:r>
+      <w:r>
+        <w:t xml:space="preserve"> (327 bệnh nhân)</w:t>
+      </w:r>
+      <w:r>
+        <w:t xml:space="preserve"> </w:t>
+      </w:r>
+      <w:r>
+        <w:fldChar w:fldCharType="begin">
+          <w:fldData xml:space="preserve">PEVuZE5vdGU+PENpdGU+PEF1dGhvcj5GZWxla2U8L0F1dGhvcj48WWVhcj4yMDE5PC9ZZWFyPjxS
+ZWNOdW0+MzwvUmVjTnVtPjxEaXNwbGF5VGV4dD5bM108L0Rpc3BsYXlUZXh0PjxyZWNvcmQ+PHJl
+Yy1udW1iZXI+MzwvcmVjLW51bWJlcj48Zm9yZWlnbi1rZXlzPjxrZXkgYXBwPSJFTiIgZGItaWQ9
+ImV3MHIyNWU1aWVhd2Z1ZWRkdjNwZjBzYmF4eDBmc3JhYTlmdCIgdGltZXN0YW1wPSIxNjc3Njg1
+MTgzIj4zPC9rZXk+PC9mb3JlaWduLWtleXM+PHJlZi10eXBlIG5hbWU9IkpvdXJuYWwgQXJ0aWNs
+ZSI+MTc8L3JlZi10eXBlPjxjb250cmlidXRvcnM+PGF1dGhvcnM+PGF1dGhvcj5GZWxla2UsIEIu
+IEUuPC9hdXRob3I+PGF1dGhvcj5GZWxla2UsIFQuIEUuPC9hdXRob3I+PGF1dGhvcj5CaWFkZ2xl
+Z25lLCBGLjwvYXV0aG9yPjwvYXV0aG9ycz48L2NvbnRyaWJ1dG9ycz48YXV0aC1hZGRyZXNzPkRl
+cGFydG1lbnQgb2YgRXBpZGVtaW9sb2d5IGFuZCBCaW9zdGF0aXN0aWNzLCBVbml2ZXJzaXR5IG9m
+IEJhaGlyIERhciwgQmFoaXIgRGFyLCBFdGhpb3BpYS4gZWxmdWZlbGVrZUBnbWFpbC5jb20uJiN4
+RDtEZXBhcnRtZW50IG9mIHBlZGlhdHJpY3MsIFVuaXZlcnNpdHkgb2YgU3QgUGF1bCwgQWRkaXMg
+QWJhYmEsIEV0aGlvcGlhLiYjeEQ7RGVwYXJ0bWVudCBvZiBtZWRpY2FsIGxhYm9yYXRvcnkgc2Np
+ZW5jZXMsIFVuaXZlcnNpdHkgb2YgQmFoaXIgRGFyLCBCYWhpciBEYXIsIEV0aGlvcGlhLjwvYXV0
+aC1hZGRyZXNzPjx0aXRsZXM+PHRpdGxlPk51dHJpdGlvbmFsIHN0YXR1cyBvZiB0dWJlcmN1bG9z
+aXMgcGF0aWVudHMsIGEgY29tcGFyYXRpdmUgY3Jvc3Mtc2VjdGlvbmFsIHN0dWR5PC90aXRsZT48
+c2Vjb25kYXJ5LXRpdGxlPkJNQyBQdWxtIE1lZDwvc2Vjb25kYXJ5LXRpdGxlPjwvdGl0bGVzPjxw
+ZXJpb2RpY2FsPjxmdWxsLXRpdGxlPkJNQyBQdWxtIE1lZDwvZnVsbC10aXRsZT48L3BlcmlvZGlj
+YWw+PHBhZ2VzPjE4MjwvcGFnZXM+PHZvbHVtZT4xOTwvdm9sdW1lPjxudW1iZXI+MTwvbnVtYmVy
+PjxlZGl0aW9uPjIwMTkxMDIxPC9lZGl0aW9uPjxrZXl3b3Jkcz48a2V5d29yZD5BZHVsdDwva2V5
+d29yZD48a2V5d29yZD4qQW5lbWlhL2RpYWdub3Npcy9ldGlvbG9neTwva2V5d29yZD48a2V5d29y
+ZD5BbnRocm9wb21ldHJ5L21ldGhvZHM8L2tleXdvcmQ+PGtleXdvcmQ+Q3Jvc3MtU2VjdGlvbmFs
+IFN0dWRpZXM8L2tleXdvcmQ+PGtleXdvcmQ+RXRoaW9waWEvZXBpZGVtaW9sb2d5PC9rZXl3b3Jk
+PjxrZXl3b3JkPkZlbWFsZTwva2V5d29yZD48a2V5d29yZD5IdW1hbnM8L2tleXdvcmQ+PGtleXdv
+cmQ+TWFsZTwva2V5d29yZD48a2V5d29yZD4qTWFsbnV0cml0aW9uL2RpYWdub3Npcy9lcGlkZW1p
+b2xvZ3k8L2tleXdvcmQ+PGtleXdvcmQ+TWlkZGxlIEFnZWQ8L2tleXdvcmQ+PGtleXdvcmQ+TnV0
+cml0aW9uYWwgU3RhdHVzPC9rZXl3b3JkPjxrZXl3b3JkPlByZXZhbGVuY2U8L2tleXdvcmQ+PGtl
+eXdvcmQ+UmlzayBGYWN0b3JzPC9rZXl3b3JkPjxrZXl3b3JkPipUaGlubmVzcy9kaWFnbm9zaXMv
+ZXRpb2xvZ3k8L2tleXdvcmQ+PGtleXdvcmQ+KlR1YmVyY3Vsb3Npcy9ibG9vZC9kaWFnbm9zaXMv
+ZXBpZGVtaW9sb2d5L3BoeXNpb3BhdGhvbG9neTwva2V5d29yZD48a2V5d29yZD5FdGhpb3BpYTwv
+a2V5d29yZD48a2V5d29yZD5NYWxudXRyaXRpb248L2tleXdvcmQ+PGtleXdvcmQ+UHJlZGljdG9y
+czwva2V5d29yZD48a2V5d29yZD5UdWJlcmN1bG9zaXM8L2tleXdvcmQ+PC9rZXl3b3Jkcz48ZGF0
+ZXM+PHllYXI+MjAxOTwveWVhcj48cHViLWRhdGVzPjxkYXRlPk9jdCAyMTwvZGF0ZT48L3B1Yi1k
+YXRlcz48L2RhdGVzPjxpc2JuPjE0NzEtMjQ2NiAoRWxlY3Ryb25pYykmI3hEOzE0NzEtMjQ2NiAo
+TGlua2luZyk8L2lzYm4+PGFjY2Vzc2lvbi1udW0+MzE2Mzg5NTA8L2FjY2Vzc2lvbi1udW0+PHVy
+bHM+PHJlbGF0ZWQtdXJscz48dXJsPmh0dHBzOi8vd3d3Lm5jYmkubmxtLm5paC5nb3YvcHVibWVk
+LzMxNjM4OTUwPC91cmw+PC9yZWxhdGVkLXVybHM+PC91cmxzPjxjdXN0b20xPlRoZSBhdXRob3Jz
+IGRlY2xhcmUgdGhhdCB0aGV5IGhhdmUgbm8gY29tcGV0aW5nIGludGVyZXN0cy48L2N1c3RvbTE+
+PGN1c3RvbTI+UE1DNjgwMjMyMDwvY3VzdG9tMj48ZWxlY3Ryb25pYy1yZXNvdXJjZS1udW0+MTAu
+MTE4Ni9zMTI4OTAtMDE5LTA5NTMtMDwvZWxlY3Ryb25pYy1yZXNvdXJjZS1udW0+PHJlbW90ZS1k
+YXRhYmFzZS1uYW1lPk1lZGxpbmU8L3JlbW90ZS1kYXRhYmFzZS1uYW1lPjxyZW1vdGUtZGF0YWJh
+c2UtcHJvdmlkZXI+TkxNPC9yZW1vdGUtZGF0YWJhc2UtcHJvdmlkZXI+PGxhbmd1YWdlPmVuZzwv
+bGFuZ3VhZ2U+PC9yZWNvcmQ+PC9DaXRlPjwvRW5kTm90ZT5=
+</w:fldData>
+        </w:fldChar>
+      </w:r>
+      <w:r>
+        <w:instrText xml:space="preserve"> ADDIN EN.CITE </w:instrText>
+      </w:r>
+      <w:r>
+        <w:fldChar w:fldCharType="begin">
+          <w:fldData xml:space="preserve">PEVuZE5vdGU+PENpdGU+PEF1dGhvcj5GZWxla2U8L0F1dGhvcj48WWVhcj4yMDE5PC9ZZWFyPjxS
+ZWNOdW0+MzwvUmVjTnVtPjxEaXNwbGF5VGV4dD5bM108L0Rpc3BsYXlUZXh0PjxyZWNvcmQ+PHJl
+Yy1udW1iZXI+MzwvcmVjLW51bWJlcj48Zm9yZWlnbi1rZXlzPjxrZXkgYXBwPSJFTiIgZGItaWQ9
+ImV3MHIyNWU1aWVhd2Z1ZWRkdjNwZjBzYmF4eDBmc3JhYTlmdCIgdGltZXN0YW1wPSIxNjc3Njg1
+MTgzIj4zPC9rZXk+PC9mb3JlaWduLWtleXM+PHJlZi10eXBlIG5hbWU9IkpvdXJuYWwgQXJ0aWNs
+ZSI+MTc8L3JlZi10eXBlPjxjb250cmlidXRvcnM+PGF1dGhvcnM+PGF1dGhvcj5GZWxla2UsIEIu
+IEUuPC9hdXRob3I+PGF1dGhvcj5GZWxla2UsIFQuIEUuPC9hdXRob3I+PGF1dGhvcj5CaWFkZ2xl
+Z25lLCBGLjwvYXV0aG9yPjwvYXV0aG9ycz48L2NvbnRyaWJ1dG9ycz48YXV0aC1hZGRyZXNzPkRl
+cGFydG1lbnQgb2YgRXBpZGVtaW9sb2d5IGFuZCBCaW9zdGF0aXN0aWNzLCBVbml2ZXJzaXR5IG9m
+IEJhaGlyIERhciwgQmFoaXIgRGFyLCBFdGhpb3BpYS4gZWxmdWZlbGVrZUBnbWFpbC5jb20uJiN4
+RDtEZXBhcnRtZW50IG9mIHBlZGlhdHJpY3MsIFVuaXZlcnNpdHkgb2YgU3QgUGF1bCwgQWRkaXMg
+QWJhYmEsIEV0aGlvcGlhLiYjeEQ7RGVwYXJ0bWVudCBvZiBtZWRpY2FsIGxhYm9yYXRvcnkgc2Np
+ZW5jZXMsIFVuaXZlcnNpdHkgb2YgQmFoaXIgRGFyLCBCYWhpciBEYXIsIEV0aGlvcGlhLjwvYXV0
+aC1hZGRyZXNzPjx0aXRsZXM+PHRpdGxlPk51dHJpdGlvbmFsIHN0YXR1cyBvZiB0dWJlcmN1bG9z
+aXMgcGF0aWVudHMsIGEgY29tcGFyYXRpdmUgY3Jvc3Mtc2VjdGlvbmFsIHN0dWR5PC90aXRsZT48
+c2Vjb25kYXJ5LXRpdGxlPkJNQyBQdWxtIE1lZDwvc2Vjb25kYXJ5LXRpdGxlPjwvdGl0bGVzPjxw
+ZXJpb2RpY2FsPjxmdWxsLXRpdGxlPkJNQyBQdWxtIE1lZDwvZnVsbC10aXRsZT48L3BlcmlvZGlj
+YWw+PHBhZ2VzPjE4MjwvcGFnZXM+PHZvbHVtZT4xOTwvdm9sdW1lPjxudW1iZXI+MTwvbnVtYmVy
+PjxlZGl0aW9uPjIwMTkxMDIxPC9lZGl0aW9uPjxrZXl3b3Jkcz48a2V5d29yZD5BZHVsdDwva2V5
+d29yZD48a2V5d29yZD4qQW5lbWlhL2RpYWdub3Npcy9ldGlvbG9neTwva2V5d29yZD48a2V5d29y
+ZD5BbnRocm9wb21ldHJ5L21ldGhvZHM8L2tleXdvcmQ+PGtleXdvcmQ+Q3Jvc3MtU2VjdGlvbmFs
+IFN0dWRpZXM8L2tleXdvcmQ+PGtleXdvcmQ+RXRoaW9waWEvZXBpZGVtaW9sb2d5PC9rZXl3b3Jk
+PjxrZXl3b3JkPkZlbWFsZTwva2V5d29yZD48a2V5d29yZD5IdW1hbnM8L2tleXdvcmQ+PGtleXdv
+cmQ+TWFsZTwva2V5d29yZD48a2V5d29yZD4qTWFsbnV0cml0aW9uL2RpYWdub3Npcy9lcGlkZW1p
+b2xvZ3k8L2tleXdvcmQ+PGtleXdvcmQ+TWlkZGxlIEFnZWQ8L2tleXdvcmQ+PGtleXdvcmQ+TnV0
+cml0aW9uYWwgU3RhdHVzPC9rZXl3b3JkPjxrZXl3b3JkPlByZXZhbGVuY2U8L2tleXdvcmQ+PGtl
+eXdvcmQ+UmlzayBGYWN0b3JzPC9rZXl3b3JkPjxrZXl3b3JkPipUaGlubmVzcy9kaWFnbm9zaXMv
+ZXRpb2xvZ3k8L2tleXdvcmQ+PGtleXdvcmQ+KlR1YmVyY3Vsb3Npcy9ibG9vZC9kaWFnbm9zaXMv
+ZXBpZGVtaW9sb2d5L3BoeXNpb3BhdGhvbG9neTwva2V5d29yZD48a2V5d29yZD5FdGhpb3BpYTwv
+a2V5d29yZD48a2V5d29yZD5NYWxudXRyaXRpb248L2tleXdvcmQ+PGtleXdvcmQ+UHJlZGljdG9y
+czwva2V5d29yZD48a2V5d29yZD5UdWJlcmN1bG9zaXM8L2tleXdvcmQ+PC9rZXl3b3Jkcz48ZGF0
+ZXM+PHllYXI+MjAxOTwveWVhcj48cHViLWRhdGVzPjxkYXRlPk9jdCAyMTwvZGF0ZT48L3B1Yi1k
+YXRlcz48L2RhdGVzPjxpc2JuPjE0NzEtMjQ2NiAoRWxlY3Ryb25pYykmI3hEOzE0NzEtMjQ2NiAo
+TGlua2luZyk8L2lzYm4+PGFjY2Vzc2lvbi1udW0+MzE2Mzg5NTA8L2FjY2Vzc2lvbi1udW0+PHVy
+bHM+PHJlbGF0ZWQtdXJscz48dXJsPmh0dHBzOi8vd3d3Lm5jYmkubmxtLm5paC5nb3YvcHVibWVk
+LzMxNjM4OTUwPC91cmw+PC9yZWxhdGVkLXVybHM+PC91cmxzPjxjdXN0b20xPlRoZSBhdXRob3Jz
+IGRlY2xhcmUgdGhhdCB0aGV5IGhhdmUgbm8gY29tcGV0aW5nIGludGVyZXN0cy48L2N1c3RvbTE+
+PGN1c3RvbTI+UE1DNjgwMjMyMDwvY3VzdG9tMj48ZWxlY3Ryb25pYy1yZXNvdXJjZS1udW0+MTAu
+MTE4Ni9zMTI4OTAtMDE5LTA5NTMtMDwvZWxlY3Ryb25pYy1yZXNvdXJjZS1udW0+PHJlbW90ZS1k
+YXRhYmFzZS1uYW1lPk1lZGxpbmU8L3JlbW90ZS1kYXRhYmFzZS1uYW1lPjxyZW1vdGUtZGF0YWJh
+c2UtcHJvdmlkZXI+TkxNPC9yZW1vdGUtZGF0YWJhc2UtcHJvdmlkZXI+PGxhbmd1YWdlPmVuZzwv
+bGFuZ3VhZ2U+PC9yZWNvcmQ+PC9DaXRlPjwvRW5kTm90ZT5=
+</w:fldData>
+        </w:fldChar>
+      </w:r>
+      <w:r>
+        <w:instrText xml:space="preserve"> ADDIN EN.CITE.DATA </w:instrText>
+      </w:r>
+      <w:r>
+        <w:fldChar w:fldCharType="end"/>
+      </w:r>
+      <w:r>
+        <w:fldChar w:fldCharType="separate"/>
+      </w:r>
+      <w:r>
+        <w:t>[3]</w:t>
+      </w:r>
+      <w:r>
+        <w:fldChar w:fldCharType="end"/>
+      </w:r>
+      <w:r>
+        <w:t>.</w:t>
+      </w:r>
+      <w:r>
+        <w:t xml:space="preserve"> Theo </w:t>
+      </w:r>
+      <w:r>
+        <w:t>SanchitaSubedi</w:t>
+      </w:r>
+      <w:r>
+        <w:t xml:space="preserve"> (</w:t>
+      </w:r>
+      <w:r>
+        <w:t>2019</w:t>
+      </w:r>
+      <w:r>
+        <w:t>), cho kết quả tỷ lệ SDD theo</w:t>
+      </w:r>
+      <w:r>
+        <w:t xml:space="preserve"> BMI gi</w:t>
+      </w:r>
+      <w:r>
+        <w:t>ữa</w:t>
+      </w:r>
+      <w:r>
+        <w:t xml:space="preserve"> nam và nữ tương ứng là </w:t>
+      </w:r>
+      <w:r>
+        <w:t>59,52%</w:t>
+      </w:r>
+      <w:r>
+        <w:t xml:space="preserve"> (25 bệnh nhân)</w:t>
+      </w:r>
+      <w:r>
+        <w:t xml:space="preserve"> và 40,48% </w:t>
+      </w:r>
+      <w:r>
+        <w:t>(17 bệnh nhân)</w:t>
+      </w:r>
+      <w:r>
+        <w:t xml:space="preserve"> </w:t>
+      </w:r>
+      <w:r>
+        <w:fldChar w:fldCharType="begin"/>
+      </w:r>
+      <w:r>
+        <w:instrText xml:space="preserve"> ADDIN EN.CITE &lt;EndNote&gt;&lt;Cite&gt;&lt;Author&gt;SanchitaSubedi&lt;/Author&gt;&lt;Year&gt;2019&lt;/Year&gt;&lt;RecNum&gt;89&lt;/RecNum&gt;&lt;DisplayText&gt;[54]&lt;/DisplayText&gt;&lt;record&gt;&lt;rec-number&gt;89&lt;/rec-number&gt;&lt;foreign-keys&gt;&lt;key app="EN" db-id="ew0r25e5ieawfueddv3pf0sbaxx0fsraa9ft" timestamp="1682701901"&gt;89&lt;/key&gt;&lt;/foreign-keys&gt;&lt;ref-type name="Conference Proceedings"&gt;10&lt;/ref-type&gt;&lt;contributors&gt;&lt;authors&gt;&lt;author&gt;SanchitaSubedi&lt;/author&gt;&lt;author&gt;Mehta, Ram Sharan&lt;/author&gt;&lt;author&gt;PushpaParajuli&lt;/author&gt;&lt;author&gt;GayanandMandal&lt;/author&gt;&lt;author&gt;Yadav, Deepak Kumar&lt;/author&gt;&lt;/authors&gt;&lt;/contributors&gt;&lt;titles&gt;&lt;title&gt;Nutritional Status of Patients with Pulmonary Tuberculosis receiving Anti-Tuberculosis Treatment at BP Koirala Institute of Health Sciences, Nepal&lt;/title&gt;&lt;/titles&gt;&lt;dates&gt;&lt;year&gt;2019&lt;/year&gt;&lt;/dates&gt;&lt;urls&gt;&lt;/urls&gt;&lt;/record&gt;&lt;/Cite&gt;&lt;/EndNote&gt;</w:instrText>
+      </w:r>
+      <w:r>
+        <w:fldChar w:fldCharType="separate"/>
+      </w:r>
+      <w:r>
+        <w:t>[54]</w:t>
+      </w:r>
+      <w:r>
+        <w:fldChar w:fldCharType="end"/>
+      </w:r>
+      <w:r>
+        <w:t>.</w:t>
+      </w:r>
+    </w:p>
+    <w:p>
+      <w:pPr>
+        <w:spacing w:before="160"/>
+      </w:pPr>
+      <w:r>
+        <w:t xml:space="preserve">Tỷ lệ </w:t>
+      </w:r>
+      <w:r>
+        <w:t>SDD ở nam cao hơn nữ giới có thể</w:t>
+      </w:r>
+      <w:r>
+        <w:t xml:space="preserve"> giải thích do tỷ lệ nam vốn cao hơn nữ giới. Hơn nữa nam giới thường liên quan nhiều hơn đến hoạt động gắng sức, lao động nặng nhọc, chịu nhiều áp lực trong công việc, tiếp xúc với nhiều yếu tố nguy cơ như nghiện thuốc lá, uống rượu.</w:t>
       </w:r>
     </w:p>
     <w:p>
@@ -46021,11 +46656,393 @@
         <w:t>T</w:t>
       </w:r>
       <w:r>
-        <w:t xml:space="preserve">heo BMI, nhóm lao động tự do có tỷ lệ SDD nhiều nhất chiếm 57,0%; nhóm nội trợ và cán bộ công chức đều có tỉ lệ SDD thấp nhất là 3,5%. Theo SGA, </w:t>
+        <w:t xml:space="preserve">heo BMI, </w:t>
+      </w:r>
+      <w:r>
+        <w:t xml:space="preserve">trong số bệnh nhân mắc SDD </w:t>
+      </w:r>
+      <w:r>
+        <w:t xml:space="preserve">lao động tự do có tỷ lệ SDD nhiều nhất chiếm 57,0%; nội trợ và cán bộ công chức đều có tỉ lệ SDD thấp nhất là 3,5%. </w:t>
+      </w:r>
+      <w:r>
+        <w:t>Kết quả đánh giá SDD theo</w:t>
+      </w:r>
+      <w:r>
+        <w:t xml:space="preserve"> SGA,</w:t>
+      </w:r>
+      <w:r>
+        <w:t xml:space="preserve"> </w:t>
+      </w:r>
+      <w:r>
+        <w:t>trong số bệnh nhân mắc SDD</w:t>
+      </w:r>
+      <w:r>
+        <w:t xml:space="preserve"> lao động tự do có tỷ lệ SDD nhiều nhất chiếm 54,8%; học sinh – sinh viên và cán bộ công chức đều có tỉ lệ SDD thấp nhất là 4,3%.</w:t>
+      </w:r>
+    </w:p>
+    <w:p>
+      <w:pPr>
+        <w:spacing w:before="160"/>
+      </w:pPr>
+      <w:r>
+        <w:t xml:space="preserve">Nghiên cứu của Lê Thị Thủy (2019), </w:t>
+      </w:r>
+      <w:r>
+        <w:t>dựa vào</w:t>
+      </w:r>
+      <w:r>
+        <w:t xml:space="preserve"> SGA </w:t>
+      </w:r>
+      <w:r>
+        <w:t>nhóm bệnh nhân là công nhân</w:t>
+      </w:r>
+      <w:r>
+        <w:t xml:space="preserve"> chiếm tỷ lệ SDD </w:t>
+      </w:r>
+      <w:r>
+        <w:t>cao nhất chiếm 46,7%</w:t>
+      </w:r>
+      <w:r>
+        <w:t xml:space="preserve"> (99 bệnh nhân), cán bộ công chức là 9,9% (21 bệnh nhân), thấp nhất là học sinh – sinh viên 8,0% (17 bệnh nhân)</w:t>
+      </w:r>
+      <w:r>
+        <w:t xml:space="preserve"> trong nhóm mắc SDD</w:t>
+      </w:r>
+      <w:r>
+        <w:t xml:space="preserve"> </w:t>
+      </w:r>
+      <w:r>
+        <w:fldChar w:fldCharType="begin">
+          <w:fldData xml:space="preserve">PEVuZE5vdGU+PENpdGU+PEF1dGhvcj5UaOG7p3k8L0F1dGhvcj48WWVhcj4yMDE5PC9ZZWFyPjxS
+ZWNOdW0+ODwvUmVjTnVtPjxEaXNwbGF5VGV4dD5bMTBdPC9EaXNwbGF5VGV4dD48cmVjb3JkPjxy
+ZWMtbnVtYmVyPjg8L3JlYy1udW1iZXI+PGZvcmVpZ24ta2V5cz48a2V5IGFwcD0iRU4iIGRiLWlk
+PSJldzByMjVlNWllYXdmdWVkZHYzcGYwc2JheHgwZnNyYWE5ZnQiIHRpbWVzdGFtcD0iMTY3NzY4
+NTE4MyI+ODwva2V5PjwvZm9yZWlnbi1rZXlzPjxyZWYtdHlwZSBuYW1lPSJKb3VybmFsIEFydGlj
+bGUiPjE3PC9yZWYtdHlwZT48Y29udHJpYnV0b3JzPjxhdXRob3JzPjxhdXRob3I+PHN0eWxlIGZh
+Y2U9Im5vcm1hbCIgZm9udD0iZGVmYXVsdCIgc2l6ZT0iMTAwJSI+TMOqIFRoPC9zdHlsZT48c3R5
+bGUgZmFjZT0ibm9ybWFsIiBmb250PSJkZWZhdWx0IiBjaGFyc2V0PSIxNjMiIHNpemU9IjEwMCUi
+PuG7iyBUaOG7p3k8L3N0eWxlPjwvYXV0aG9yPjxhdXRob3I+PHN0eWxlIGZhY2U9Im5vcm1hbCIg
+Zm9udD0iZGVmYXVsdCIgY2hhcnNldD0iMTYzIiBzaXplPSIxMDAlIj5MPC9zdHlsZT48c3R5bGUg
+ZmFjZT0ibm9ybWFsIiBmb250PSJkZWZhdWx0IiBzaXplPSIxMDAlIj7DqiBWPC9zdHlsZT48c3R5
+bGUgZmFjZT0ibm9ybWFsIiBmb250PSJkZWZhdWx0IiBjaGFyc2V0PSIyMzgiIHNpemU9IjEwMCUi
+PsSDbiBIPC9zdHlsZT48c3R5bGUgZmFjZT0ibm9ybWFsIiBmb250PSJkZWZhdWx0IiBjaGFyc2V0
+PSIxNjMiIHNpemU9IjEwMCUiPuG7o2k8L3N0eWxlPjwvYXV0aG9yPjxhdXRob3I+PHN0eWxlIGZh
+Y2U9Im5vcm1hbCIgZm9udD0iZGVmYXVsdCIgY2hhcnNldD0iMTYzIiBzaXplPSIxMDAlIj5OZ3V5
+4buFbiBUaOG7iyBMYW4gSDwvc3R5bGU+PHN0eWxlIGZhY2U9Im5vcm1hbCIgZm9udD0iZGVmYXVs
+dCIgY2hhcnNldD0iMjM4IiBzaXplPSIxMDAlIj7GsMahbmc8L3N0eWxlPjwvYXV0aG9yPjxhdXRo
+b3I+PHN0eWxlIGZhY2U9Im5vcm1hbCIgZm9udD0iZGVmYXVsdCIgY2hhcnNldD0iMjM4IiBzaXpl
+PSIxMDAlIj5OZ3V5PC9zdHlsZT48c3R5bGUgZmFjZT0ibm9ybWFsIiBmb250PSJkZWZhdWx0IiBj
+aGFyc2V0PSIxNjMiIHNpemU9IjEwMCUiPuG7hW4gVHLhu41uZyBIPC9zdHlsZT48c3R5bGUgZmFj
+ZT0ibm9ybWFsIiBmb250PSJkZWZhdWx0IiBjaGFyc2V0PSIyMzgiIHNpemU9IjEwMCUiPsawbmc8
+L3N0eWxlPjwvYXV0aG9yPjxhdXRob3I+PHN0eWxlIGZhY2U9Im5vcm1hbCIgZm9udD0iZGVmYXVs
+dCIgY2hhcnNldD0iMjM4IiBzaXplPSIxMDAlIj5Ebzwvc3R5bGU+PHN0eWxlIGZhY2U9Im5vcm1h
+bCIgZm9udD0iZGVmYXVsdCIgc2l6ZT0iMTAwJSI+w6NuIFRydW5nIDwvc3R5bGU+PHN0eWxlIGZh
+Y2U9Im5vcm1hbCIgZm9udD0iZGVmYXVsdCIgY2hhcnNldD0iMjM4IiBzaXplPSIxMDAlIj7EkDwv
+c3R5bGU+PHN0eWxlIGZhY2U9Im5vcm1hbCIgZm9udD0iZGVmYXVsdCIgY2hhcnNldD0iMTYzIiBz
+aXplPSIxMDAlIj7huqF0PC9zdHlsZT48L2F1dGhvcj48L2F1dGhvcnM+PC9jb250cmlidXRvcnM+
+PHRpdGxlcz48dGl0bGU+PHN0eWxlIGZhY2U9Im5vcm1hbCIgZm9udD0iZGVmYXVsdCIgc2l6ZT0i
+MTAwJSI+VMOsbmggdHI8L3N0eWxlPjxzdHlsZSBmYWNlPSJub3JtYWwiIGZvbnQ9ImRlZmF1bHQi
+IGNoYXJzZXQ9IjE2MyIgc2l6ZT0iMTAwJSI+4bqhbmcgZGluaCBkPC9zdHlsZT48c3R5bGUgZmFj
+ZT0ibm9ybWFsIiBmb250PSJkZWZhdWx0IiBjaGFyc2V0PSIyMzgiIHNpemU9IjEwMCUiPsawPC9z
+dHlsZT48c3R5bGUgZmFjZT0ibm9ybWFsIiBmb250PSJkZWZhdWx0IiBjaGFyc2V0PSIxNjMiIHNp
+emU9IjEwMCUiPuG7oW5nIHRoZW8gcGg8L3N0eWxlPjxzdHlsZSBmYWNlPSJub3JtYWwiIGZvbnQ9
+ImRlZmF1bHQiIGNoYXJzZXQ9IjIzOCIgc2l6ZT0iMTAwJSI+xrDGoW5nIHBoPC9zdHlsZT48c3R5
+bGUgZmFjZT0ibm9ybWFsIiBmb250PSJkZWZhdWx0IiBzaXplPSIxMDAlIj7DoXAgU0dBICZhbXA7
+IG08L3N0eWxlPjxzdHlsZSBmYWNlPSJub3JtYWwiIGZvbnQ9ImRlZmF1bHQiIGNoYXJzZXQ9IjE2
+MyIgc2l6ZT0iMTAwJSI+4buZdCBz4buRIHnhur91IHThu5EgbGk8L3N0eWxlPjxzdHlsZSBmYWNl
+PSJub3JtYWwiIGZvbnQ9ImRlZmF1bHQiIHNpemU9IjEwMCUiPsOqbiBxdWFuIGM8L3N0eWxlPjxz
+dHlsZSBmYWNlPSJub3JtYWwiIGZvbnQ9ImRlZmF1bHQiIGNoYXJzZXQ9IjE2MyIgc2l6ZT0iMTAw
+JSI+4bunYSBi4buHbmggTGFvIHBo4buVaSDhu58gbmc8L3N0eWxlPjxzdHlsZSBmYWNlPSJub3Jt
+YWwiIGZvbnQ9ImRlZmF1bHQiIGNoYXJzZXQ9IjIzOCIgc2l6ZT0iMTAwJSI+xrA8L3N0eWxlPjxz
+dHlsZSBmYWNlPSJub3JtYWwiIGZvbnQ9ImRlZmF1bHQiIGNoYXJzZXQ9IjE2MyIgc2l6ZT0iMTAw
+JSI+4budaSBi4buHbmggPC9zdHlsZT48c3R5bGUgZmFjZT0ibm9ybWFsIiBmb250PSJkZWZhdWx0
+IiBjaGFyc2V0PSIyMzgiIHNpemU9IjEwMCUiPsSRaTwvc3R5bGU+PHN0eWxlIGZhY2U9Im5vcm1h
+bCIgZm9udD0iZGVmYXVsdCIgY2hhcnNldD0iMTYzIiBzaXplPSIxMDAlIj7hu4F1IHRy4buLIHTh
+uqFpIDwvc3R5bGU+PHN0eWxlIGZhY2U9Im5vcm1hbCIgZm9udD0iZGVmYXVsdCIgc2l6ZT0iMTAw
+JSI+azwvc3R5bGU+PHN0eWxlIGZhY2U9Im5vcm1hbCIgZm9udD0iZGVmYXVsdCIgY2hhcnNldD0i
+MTYzIiBzaXplPSIxMDAlIj5ob2EgTGFvIGg8L3N0eWxlPjxzdHlsZSBmYWNlPSJub3JtYWwiIGZv
+bnQ9ImRlZmF1bHQiIHNpemU9IjEwMCUiPsO0IGg8L3N0eWxlPjxzdHlsZSBmYWNlPSJub3JtYWwi
+IGZvbnQ9ImRlZmF1bHQiIGNoYXJzZXQ9IjE2MyIgc2l6ZT0iMTAwJSI+4bqlcDwvc3R5bGU+PHN0
+eWxlIGZhY2U9Im5vcm1hbCIgZm9udD0iZGVmYXVsdCIgc2l6ZT0iMTAwJSI+LDwvc3R5bGU+PHN0
+eWxlIGZhY2U9Im5vcm1hbCIgZm9udD0iZGVmYXVsdCIgY2hhcnNldD0iMTYzIiBzaXplPSIxMDAl
+Ij4gQuG7h25oIHZp4buHbiBQaOG7lWkgVHJ1bmcgPC9zdHlsZT48c3R5bGUgZmFjZT0ibm9ybWFs
+IiBmb250PSJkZWZhdWx0IiBjaGFyc2V0PSIyMzgiIHNpemU9IjEwMCUiPsawxqFuZyBuxINtIDIw
+MTg8L3N0eWxlPjwvdGl0bGU+PC90aXRsZXM+PGRhdGVzPjx5ZWFyPjIwMTk8L3llYXI+PHB1Yi1k
+YXRlcz48ZGF0ZT4wOC8xMzwvZGF0ZT48L3B1Yi1kYXRlcz48L2RhdGVzPjx1cmxzPjwvdXJscz48
+bGFuZ3VhZ2U+dmllPC9sYW5ndWFnZT48L3JlY29yZD48L0NpdGU+PC9FbmROb3RlPgB=
+</w:fldData>
+        </w:fldChar>
+      </w:r>
+      <w:r>
+        <w:instrText xml:space="preserve"> ADDIN EN.CITE </w:instrText>
+      </w:r>
+      <w:r>
+        <w:fldChar w:fldCharType="begin">
+          <w:fldData xml:space="preserve">PEVuZE5vdGU+PENpdGU+PEF1dGhvcj5UaOG7p3k8L0F1dGhvcj48WWVhcj4yMDE5PC9ZZWFyPjxS
+ZWNOdW0+ODwvUmVjTnVtPjxEaXNwbGF5VGV4dD5bMTBdPC9EaXNwbGF5VGV4dD48cmVjb3JkPjxy
+ZWMtbnVtYmVyPjg8L3JlYy1udW1iZXI+PGZvcmVpZ24ta2V5cz48a2V5IGFwcD0iRU4iIGRiLWlk
+PSJldzByMjVlNWllYXdmdWVkZHYzcGYwc2JheHgwZnNyYWE5ZnQiIHRpbWVzdGFtcD0iMTY3NzY4
+NTE4MyI+ODwva2V5PjwvZm9yZWlnbi1rZXlzPjxyZWYtdHlwZSBuYW1lPSJKb3VybmFsIEFydGlj
+bGUiPjE3PC9yZWYtdHlwZT48Y29udHJpYnV0b3JzPjxhdXRob3JzPjxhdXRob3I+PHN0eWxlIGZh
+Y2U9Im5vcm1hbCIgZm9udD0iZGVmYXVsdCIgc2l6ZT0iMTAwJSI+TMOqIFRoPC9zdHlsZT48c3R5
+bGUgZmFjZT0ibm9ybWFsIiBmb250PSJkZWZhdWx0IiBjaGFyc2V0PSIxNjMiIHNpemU9IjEwMCUi
+PuG7iyBUaOG7p3k8L3N0eWxlPjwvYXV0aG9yPjxhdXRob3I+PHN0eWxlIGZhY2U9Im5vcm1hbCIg
+Zm9udD0iZGVmYXVsdCIgY2hhcnNldD0iMTYzIiBzaXplPSIxMDAlIj5MPC9zdHlsZT48c3R5bGUg
+ZmFjZT0ibm9ybWFsIiBmb250PSJkZWZhdWx0IiBzaXplPSIxMDAlIj7DqiBWPC9zdHlsZT48c3R5
+bGUgZmFjZT0ibm9ybWFsIiBmb250PSJkZWZhdWx0IiBjaGFyc2V0PSIyMzgiIHNpemU9IjEwMCUi
+PsSDbiBIPC9zdHlsZT48c3R5bGUgZmFjZT0ibm9ybWFsIiBmb250PSJkZWZhdWx0IiBjaGFyc2V0
+PSIxNjMiIHNpemU9IjEwMCUiPuG7o2k8L3N0eWxlPjwvYXV0aG9yPjxhdXRob3I+PHN0eWxlIGZh
+Y2U9Im5vcm1hbCIgZm9udD0iZGVmYXVsdCIgY2hhcnNldD0iMTYzIiBzaXplPSIxMDAlIj5OZ3V5
+4buFbiBUaOG7iyBMYW4gSDwvc3R5bGU+PHN0eWxlIGZhY2U9Im5vcm1hbCIgZm9udD0iZGVmYXVs
+dCIgY2hhcnNldD0iMjM4IiBzaXplPSIxMDAlIj7GsMahbmc8L3N0eWxlPjwvYXV0aG9yPjxhdXRo
+b3I+PHN0eWxlIGZhY2U9Im5vcm1hbCIgZm9udD0iZGVmYXVsdCIgY2hhcnNldD0iMjM4IiBzaXpl
+PSIxMDAlIj5OZ3V5PC9zdHlsZT48c3R5bGUgZmFjZT0ibm9ybWFsIiBmb250PSJkZWZhdWx0IiBj
+aGFyc2V0PSIxNjMiIHNpemU9IjEwMCUiPuG7hW4gVHLhu41uZyBIPC9zdHlsZT48c3R5bGUgZmFj
+ZT0ibm9ybWFsIiBmb250PSJkZWZhdWx0IiBjaGFyc2V0PSIyMzgiIHNpemU9IjEwMCUiPsawbmc8
+L3N0eWxlPjwvYXV0aG9yPjxhdXRob3I+PHN0eWxlIGZhY2U9Im5vcm1hbCIgZm9udD0iZGVmYXVs
+dCIgY2hhcnNldD0iMjM4IiBzaXplPSIxMDAlIj5Ebzwvc3R5bGU+PHN0eWxlIGZhY2U9Im5vcm1h
+bCIgZm9udD0iZGVmYXVsdCIgc2l6ZT0iMTAwJSI+w6NuIFRydW5nIDwvc3R5bGU+PHN0eWxlIGZh
+Y2U9Im5vcm1hbCIgZm9udD0iZGVmYXVsdCIgY2hhcnNldD0iMjM4IiBzaXplPSIxMDAlIj7EkDwv
+c3R5bGU+PHN0eWxlIGZhY2U9Im5vcm1hbCIgZm9udD0iZGVmYXVsdCIgY2hhcnNldD0iMTYzIiBz
+aXplPSIxMDAlIj7huqF0PC9zdHlsZT48L2F1dGhvcj48L2F1dGhvcnM+PC9jb250cmlidXRvcnM+
+PHRpdGxlcz48dGl0bGU+PHN0eWxlIGZhY2U9Im5vcm1hbCIgZm9udD0iZGVmYXVsdCIgc2l6ZT0i
+MTAwJSI+VMOsbmggdHI8L3N0eWxlPjxzdHlsZSBmYWNlPSJub3JtYWwiIGZvbnQ9ImRlZmF1bHQi
+IGNoYXJzZXQ9IjE2MyIgc2l6ZT0iMTAwJSI+4bqhbmcgZGluaCBkPC9zdHlsZT48c3R5bGUgZmFj
+ZT0ibm9ybWFsIiBmb250PSJkZWZhdWx0IiBjaGFyc2V0PSIyMzgiIHNpemU9IjEwMCUiPsawPC9z
+dHlsZT48c3R5bGUgZmFjZT0ibm9ybWFsIiBmb250PSJkZWZhdWx0IiBjaGFyc2V0PSIxNjMiIHNp
+emU9IjEwMCUiPuG7oW5nIHRoZW8gcGg8L3N0eWxlPjxzdHlsZSBmYWNlPSJub3JtYWwiIGZvbnQ9
+ImRlZmF1bHQiIGNoYXJzZXQ9IjIzOCIgc2l6ZT0iMTAwJSI+xrDGoW5nIHBoPC9zdHlsZT48c3R5
+bGUgZmFjZT0ibm9ybWFsIiBmb250PSJkZWZhdWx0IiBzaXplPSIxMDAlIj7DoXAgU0dBICZhbXA7
+IG08L3N0eWxlPjxzdHlsZSBmYWNlPSJub3JtYWwiIGZvbnQ9ImRlZmF1bHQiIGNoYXJzZXQ9IjE2
+MyIgc2l6ZT0iMTAwJSI+4buZdCBz4buRIHnhur91IHThu5EgbGk8L3N0eWxlPjxzdHlsZSBmYWNl
+PSJub3JtYWwiIGZvbnQ9ImRlZmF1bHQiIHNpemU9IjEwMCUiPsOqbiBxdWFuIGM8L3N0eWxlPjxz
+dHlsZSBmYWNlPSJub3JtYWwiIGZvbnQ9ImRlZmF1bHQiIGNoYXJzZXQ9IjE2MyIgc2l6ZT0iMTAw
+JSI+4bunYSBi4buHbmggTGFvIHBo4buVaSDhu58gbmc8L3N0eWxlPjxzdHlsZSBmYWNlPSJub3Jt
+YWwiIGZvbnQ9ImRlZmF1bHQiIGNoYXJzZXQ9IjIzOCIgc2l6ZT0iMTAwJSI+xrA8L3N0eWxlPjxz
+dHlsZSBmYWNlPSJub3JtYWwiIGZvbnQ9ImRlZmF1bHQiIGNoYXJzZXQ9IjE2MyIgc2l6ZT0iMTAw
+JSI+4budaSBi4buHbmggPC9zdHlsZT48c3R5bGUgZmFjZT0ibm9ybWFsIiBmb250PSJkZWZhdWx0
+IiBjaGFyc2V0PSIyMzgiIHNpemU9IjEwMCUiPsSRaTwvc3R5bGU+PHN0eWxlIGZhY2U9Im5vcm1h
+bCIgZm9udD0iZGVmYXVsdCIgY2hhcnNldD0iMTYzIiBzaXplPSIxMDAlIj7hu4F1IHRy4buLIHTh
+uqFpIDwvc3R5bGU+PHN0eWxlIGZhY2U9Im5vcm1hbCIgZm9udD0iZGVmYXVsdCIgc2l6ZT0iMTAw
+JSI+azwvc3R5bGU+PHN0eWxlIGZhY2U9Im5vcm1hbCIgZm9udD0iZGVmYXVsdCIgY2hhcnNldD0i
+MTYzIiBzaXplPSIxMDAlIj5ob2EgTGFvIGg8L3N0eWxlPjxzdHlsZSBmYWNlPSJub3JtYWwiIGZv
+bnQ9ImRlZmF1bHQiIHNpemU9IjEwMCUiPsO0IGg8L3N0eWxlPjxzdHlsZSBmYWNlPSJub3JtYWwi
+IGZvbnQ9ImRlZmF1bHQiIGNoYXJzZXQ9IjE2MyIgc2l6ZT0iMTAwJSI+4bqlcDwvc3R5bGU+PHN0
+eWxlIGZhY2U9Im5vcm1hbCIgZm9udD0iZGVmYXVsdCIgc2l6ZT0iMTAwJSI+LDwvc3R5bGU+PHN0
+eWxlIGZhY2U9Im5vcm1hbCIgZm9udD0iZGVmYXVsdCIgY2hhcnNldD0iMTYzIiBzaXplPSIxMDAl
+Ij4gQuG7h25oIHZp4buHbiBQaOG7lWkgVHJ1bmcgPC9zdHlsZT48c3R5bGUgZmFjZT0ibm9ybWFs
+IiBmb250PSJkZWZhdWx0IiBjaGFyc2V0PSIyMzgiIHNpemU9IjEwMCUiPsawxqFuZyBuxINtIDIw
+MTg8L3N0eWxlPjwvdGl0bGU+PC90aXRsZXM+PGRhdGVzPjx5ZWFyPjIwMTk8L3llYXI+PHB1Yi1k
+YXRlcz48ZGF0ZT4wOC8xMzwvZGF0ZT48L3B1Yi1kYXRlcz48L2RhdGVzPjx1cmxzPjwvdXJscz48
+bGFuZ3VhZ2U+dmllPC9sYW5ndWFnZT48L3JlY29yZD48L0NpdGU+PC9FbmROb3RlPgB=
+</w:fldData>
+        </w:fldChar>
+      </w:r>
+      <w:r>
+        <w:instrText xml:space="preserve"> ADDIN EN.CITE.DATA </w:instrText>
+      </w:r>
+      <w:r>
+        <w:fldChar w:fldCharType="end"/>
+      </w:r>
+      <w:r>
+        <w:fldChar w:fldCharType="separate"/>
+      </w:r>
+      <w:r>
+        <w:t>[10]</w:t>
+      </w:r>
+      <w:r>
+        <w:fldChar w:fldCharType="end"/>
+      </w:r>
+      <w:r>
+        <w:t>.</w:t>
+      </w:r>
+      <w:r>
+        <w:t xml:space="preserve"> </w:t>
+      </w:r>
+      <w:r>
+        <w:t xml:space="preserve">Theo </w:t>
+      </w:r>
+      <w:r>
+        <w:t>Beatrice</w:t>
+      </w:r>
+      <w:r>
+        <w:t xml:space="preserve"> </w:t>
+      </w:r>
+      <w:r>
+        <w:t>B.</w:t>
+      </w:r>
+      <w:r>
+        <w:t xml:space="preserve"> </w:t>
+      </w:r>
+      <w:r>
+        <w:t>Musuenge</w:t>
+      </w:r>
+      <w:r>
+        <w:t xml:space="preserve"> (</w:t>
+      </w:r>
+      <w:r>
+        <w:t>2020</w:t>
+      </w:r>
+      <w:r>
+        <w:t xml:space="preserve">), </w:t>
+      </w:r>
+      <w:r>
+        <w:t xml:space="preserve">ở bệnh nhân mắc SDD theo BMI, lao động tự do chiếm tỷ lệ cao nhất 61,1%, tiếp đến là thất nghiệp với </w:t>
       </w:r>
       <w:r>
         <w:lastRenderedPageBreak/>
-        <w:t>nhóm nhóm lao động tự do có tỷ lệ SDD nhiều nhất chiếm 54,8%; nhóm học sinh – sinh viên và cán bộ công chức đều có tỉ lệ SDD thấp nhất là 4,3%.</w:t>
+        <w:t xml:space="preserve">27,8% và thấp nhất là có nghề nghiệp ổn định với 11,1% </w:t>
+      </w:r>
+      <w:r>
+        <w:fldChar w:fldCharType="begin">
+          <w:fldData xml:space="preserve">PEVuZE5vdGU+PENpdGU+PEF1dGhvcj5NdXN1ZW5nZTwvQXV0aG9yPjxZZWFyPjIwMjA8L1llYXI+
+PFJlY051bT45NzwvUmVjTnVtPjxEaXNwbGF5VGV4dD5bNTFdPC9EaXNwbGF5VGV4dD48cmVjb3Jk
+PjxyZWMtbnVtYmVyPjk3PC9yZWMtbnVtYmVyPjxmb3JlaWduLWtleXM+PGtleSBhcHA9IkVOIiBk
+Yi1pZD0iZXcwcjI1ZTVpZWF3ZnVlZGR2M3BmMHNiYXh4MGZzcmFhOWZ0IiB0aW1lc3RhbXA9IjE2
+ODM2MTY3MzMiPjk3PC9rZXk+PC9mb3JlaWduLWtleXM+PHJlZi10eXBlIG5hbWU9IkpvdXJuYWwg
+QXJ0aWNsZSI+MTc8L3JlZi10eXBlPjxjb250cmlidXRvcnM+PGF1dGhvcnM+PGF1dGhvcj5NdXN1
+ZW5nZSwgQi4gQi48L2F1dGhvcj48YXV0aG9yPlBvZGEsIEcuIEcuPC9hdXRob3I+PGF1dGhvcj5D
+aGVuLCBQLiBDLjwvYXV0aG9yPjwvYXV0aG9ycz48L2NvbnRyaWJ1dG9ycz48YXV0aC1hZGRyZXNz
+PkRlcGFydG1lbnQgb2YgUHVibGljIEhlYWx0aCwgQ2hpbmEgTWVkaWNhbCBVbml2ZXJzaXR5LCA5
+MSBIc3VlaC1TaGloIFJvYWQsIE5vcnRoIERpc3RyaWN0LCBUYWljaHVuZyBDaXR5IDQwNDAyLCBU
+YWl3YW4uJiN4RDtQdWJsaWMgSGVhbHRoIERlcGFydG1lbnQsIFVuaXZlcnNpdHkgb2YgT3VhZ2Fk
+b3Vnb3UsIE91YWdhZG91Z291IDAzIEJQIDcwMjEsIEJ1cmtpbmEgRmFzby48L2F1dGgtYWRkcmVz
+cz48dGl0bGVzPjx0aXRsZT5OdXRyaXRpb25hbCBTdGF0dXMgb2YgUGF0aWVudHMgd2l0aCBUdWJl
+cmN1bG9zaXMgYW5kIEFzc29jaWF0ZWQgRmFjdG9ycyBpbiB0aGUgSGVhbHRoIENlbnRyZSBSZWdp
+b24gb2YgQnVya2luYSBGYXNvPC90aXRsZT48c2Vjb25kYXJ5LXRpdGxlPk51dHJpZW50czwvc2Vj
+b25kYXJ5LXRpdGxlPjwvdGl0bGVzPjxwZXJpb2RpY2FsPjxmdWxsLXRpdGxlPk51dHJpZW50czwv
+ZnVsbC10aXRsZT48L3BlcmlvZGljYWw+PHZvbHVtZT4xMjwvdm9sdW1lPjxudW1iZXI+OTwvbnVt
+YmVyPjxlZGl0aW9uPjIwMjAwODIxPC9lZGl0aW9uPjxrZXl3b3Jkcz48a2V5d29yZD5BZG9sZXNj
+ZW50PC9rZXl3b3JkPjxrZXl3b3JkPkFkdWx0PC9rZXl3b3JkPjxrZXl3b3JkPkFnZSBGYWN0b3Jz
+PC9rZXl3b3JkPjxrZXl3b3JkPkFnZWQ8L2tleXdvcmQ+PGtleXdvcmQ+QWdlZCwgODAgYW5kIG92
+ZXI8L2tleXdvcmQ+PGtleXdvcmQ+Qm9keSBNYXNzIEluZGV4PC9rZXl3b3JkPjxrZXl3b3JkPkJ1
+cmtpbmEgRmFzbzwva2V5d29yZD48a2V5d29yZD4qQ29tbXVuaXR5IEhlYWx0aCBDZW50ZXJzPC9r
+ZXl3b3JkPjxrZXl3b3JkPkNvbW9yYmlkaXR5PC9rZXl3b3JkPjxrZXl3b3JkPkNyb3NzLVNlY3Rp
+b25hbCBTdHVkaWVzPC9rZXl3b3JkPjxrZXl3b3JkPkZlbWFsZTwva2V5d29yZD48a2V5d29yZD5I
+dW1hbnM8L2tleXdvcmQ+PGtleXdvcmQ+TWFsZTwva2V5d29yZD48a2V5d29yZD5NYWxudXRyaXRp
+b24vZGlhZ25vc2lzLyplcGlkZW1pb2xvZ3k8L2tleXdvcmQ+PGtleXdvcmQ+TWlkZGxlIEFnZWQ8
+L2tleXdvcmQ+PGtleXdvcmQ+Kk51dHJpdGlvbiBTdXJ2ZXlzPC9rZXl3b3JkPjxrZXl3b3JkPipO
+dXRyaXRpb25hbCBTdGF0dXM8L2tleXdvcmQ+PGtleXdvcmQ+UHJldmFsZW5jZTwva2V5d29yZD48
+a2V5d29yZD5TZXZlcml0eSBvZiBJbGxuZXNzIEluZGV4PC9rZXl3b3JkPjxrZXl3b3JkPlR1YmVy
+Y3Vsb3Npcy8qZXBpZGVtaW9sb2d5PC9rZXl3b3JkPjxrZXl3b3JkPllvdW5nIEFkdWx0PC9rZXl3
+b3JkPjxrZXl3b3JkPmFkdWx0czwva2V5d29yZD48a2V5d29yZD5hc3NvY2lhdGVkIGZhY3RvcnM8
+L2tleXdvcmQ+PGtleXdvcmQ+dHViZXJjdWxvc2lzPC9rZXl3b3JkPjxrZXl3b3JkPnVuZGVybnV0
+cml0aW9uPC9rZXl3b3JkPjwva2V5d29yZHM+PGRhdGVzPjx5ZWFyPjIwMjA8L3llYXI+PHB1Yi1k
+YXRlcz48ZGF0ZT5BdWcgMjE8L2RhdGU+PC9wdWItZGF0ZXM+PC9kYXRlcz48aXNibj4yMDcyLTY2
+NDM8L2lzYm4+PGFjY2Vzc2lvbi1udW0+MzI4MjU3NTY8L2FjY2Vzc2lvbi1udW0+PHVybHM+PC91
+cmxzPjxjdXN0b20xPlRoZSBhdXRob3JzIGRlY2xhcmUgdGhhdCB0aGV5IGhhdmUgbm8gY29tcGV0
+aW5nIGludGVyZXN0IGNvbmNlcm5pbmcgdGhlIHJlZHVjdGlvbiBvZiB0aGlzIHBhcGVyLjwvY3Vz
+dG9tMT48Y3VzdG9tMj5QTUM3NTUxMjg0PC9jdXN0b20yPjxlbGVjdHJvbmljLXJlc291cmNlLW51
+bT4xMC4zMzkwL251MTIwOTI1NDA8L2VsZWN0cm9uaWMtcmVzb3VyY2UtbnVtPjxyZW1vdGUtZGF0
+YWJhc2UtcHJvdmlkZXI+TkxNPC9yZW1vdGUtZGF0YWJhc2UtcHJvdmlkZXI+PGxhbmd1YWdlPmVu
+ZzwvbGFuZ3VhZ2U+PC9yZWNvcmQ+PC9DaXRlPjwvRW5kTm90ZT5=
+</w:fldData>
+        </w:fldChar>
+      </w:r>
+      <w:r>
+        <w:instrText xml:space="preserve"> ADDIN EN.CITE </w:instrText>
+      </w:r>
+      <w:r>
+        <w:fldChar w:fldCharType="begin">
+          <w:fldData xml:space="preserve">PEVuZE5vdGU+PENpdGU+PEF1dGhvcj5NdXN1ZW5nZTwvQXV0aG9yPjxZZWFyPjIwMjA8L1llYXI+
+PFJlY051bT45NzwvUmVjTnVtPjxEaXNwbGF5VGV4dD5bNTFdPC9EaXNwbGF5VGV4dD48cmVjb3Jk
+PjxyZWMtbnVtYmVyPjk3PC9yZWMtbnVtYmVyPjxmb3JlaWduLWtleXM+PGtleSBhcHA9IkVOIiBk
+Yi1pZD0iZXcwcjI1ZTVpZWF3ZnVlZGR2M3BmMHNiYXh4MGZzcmFhOWZ0IiB0aW1lc3RhbXA9IjE2
+ODM2MTY3MzMiPjk3PC9rZXk+PC9mb3JlaWduLWtleXM+PHJlZi10eXBlIG5hbWU9IkpvdXJuYWwg
+QXJ0aWNsZSI+MTc8L3JlZi10eXBlPjxjb250cmlidXRvcnM+PGF1dGhvcnM+PGF1dGhvcj5NdXN1
+ZW5nZSwgQi4gQi48L2F1dGhvcj48YXV0aG9yPlBvZGEsIEcuIEcuPC9hdXRob3I+PGF1dGhvcj5D
+aGVuLCBQLiBDLjwvYXV0aG9yPjwvYXV0aG9ycz48L2NvbnRyaWJ1dG9ycz48YXV0aC1hZGRyZXNz
+PkRlcGFydG1lbnQgb2YgUHVibGljIEhlYWx0aCwgQ2hpbmEgTWVkaWNhbCBVbml2ZXJzaXR5LCA5
+MSBIc3VlaC1TaGloIFJvYWQsIE5vcnRoIERpc3RyaWN0LCBUYWljaHVuZyBDaXR5IDQwNDAyLCBU
+YWl3YW4uJiN4RDtQdWJsaWMgSGVhbHRoIERlcGFydG1lbnQsIFVuaXZlcnNpdHkgb2YgT3VhZ2Fk
+b3Vnb3UsIE91YWdhZG91Z291IDAzIEJQIDcwMjEsIEJ1cmtpbmEgRmFzby48L2F1dGgtYWRkcmVz
+cz48dGl0bGVzPjx0aXRsZT5OdXRyaXRpb25hbCBTdGF0dXMgb2YgUGF0aWVudHMgd2l0aCBUdWJl
+cmN1bG9zaXMgYW5kIEFzc29jaWF0ZWQgRmFjdG9ycyBpbiB0aGUgSGVhbHRoIENlbnRyZSBSZWdp
+b24gb2YgQnVya2luYSBGYXNvPC90aXRsZT48c2Vjb25kYXJ5LXRpdGxlPk51dHJpZW50czwvc2Vj
+b25kYXJ5LXRpdGxlPjwvdGl0bGVzPjxwZXJpb2RpY2FsPjxmdWxsLXRpdGxlPk51dHJpZW50czwv
+ZnVsbC10aXRsZT48L3BlcmlvZGljYWw+PHZvbHVtZT4xMjwvdm9sdW1lPjxudW1iZXI+OTwvbnVt
+YmVyPjxlZGl0aW9uPjIwMjAwODIxPC9lZGl0aW9uPjxrZXl3b3Jkcz48a2V5d29yZD5BZG9sZXNj
+ZW50PC9rZXl3b3JkPjxrZXl3b3JkPkFkdWx0PC9rZXl3b3JkPjxrZXl3b3JkPkFnZSBGYWN0b3Jz
+PC9rZXl3b3JkPjxrZXl3b3JkPkFnZWQ8L2tleXdvcmQ+PGtleXdvcmQ+QWdlZCwgODAgYW5kIG92
+ZXI8L2tleXdvcmQ+PGtleXdvcmQ+Qm9keSBNYXNzIEluZGV4PC9rZXl3b3JkPjxrZXl3b3JkPkJ1
+cmtpbmEgRmFzbzwva2V5d29yZD48a2V5d29yZD4qQ29tbXVuaXR5IEhlYWx0aCBDZW50ZXJzPC9r
+ZXl3b3JkPjxrZXl3b3JkPkNvbW9yYmlkaXR5PC9rZXl3b3JkPjxrZXl3b3JkPkNyb3NzLVNlY3Rp
+b25hbCBTdHVkaWVzPC9rZXl3b3JkPjxrZXl3b3JkPkZlbWFsZTwva2V5d29yZD48a2V5d29yZD5I
+dW1hbnM8L2tleXdvcmQ+PGtleXdvcmQ+TWFsZTwva2V5d29yZD48a2V5d29yZD5NYWxudXRyaXRp
+b24vZGlhZ25vc2lzLyplcGlkZW1pb2xvZ3k8L2tleXdvcmQ+PGtleXdvcmQ+TWlkZGxlIEFnZWQ8
+L2tleXdvcmQ+PGtleXdvcmQ+Kk51dHJpdGlvbiBTdXJ2ZXlzPC9rZXl3b3JkPjxrZXl3b3JkPipO
+dXRyaXRpb25hbCBTdGF0dXM8L2tleXdvcmQ+PGtleXdvcmQ+UHJldmFsZW5jZTwva2V5d29yZD48
+a2V5d29yZD5TZXZlcml0eSBvZiBJbGxuZXNzIEluZGV4PC9rZXl3b3JkPjxrZXl3b3JkPlR1YmVy
+Y3Vsb3Npcy8qZXBpZGVtaW9sb2d5PC9rZXl3b3JkPjxrZXl3b3JkPllvdW5nIEFkdWx0PC9rZXl3
+b3JkPjxrZXl3b3JkPmFkdWx0czwva2V5d29yZD48a2V5d29yZD5hc3NvY2lhdGVkIGZhY3RvcnM8
+L2tleXdvcmQ+PGtleXdvcmQ+dHViZXJjdWxvc2lzPC9rZXl3b3JkPjxrZXl3b3JkPnVuZGVybnV0
+cml0aW9uPC9rZXl3b3JkPjwva2V5d29yZHM+PGRhdGVzPjx5ZWFyPjIwMjA8L3llYXI+PHB1Yi1k
+YXRlcz48ZGF0ZT5BdWcgMjE8L2RhdGU+PC9wdWItZGF0ZXM+PC9kYXRlcz48aXNibj4yMDcyLTY2
+NDM8L2lzYm4+PGFjY2Vzc2lvbi1udW0+MzI4MjU3NTY8L2FjY2Vzc2lvbi1udW0+PHVybHM+PC91
+cmxzPjxjdXN0b20xPlRoZSBhdXRob3JzIGRlY2xhcmUgdGhhdCB0aGV5IGhhdmUgbm8gY29tcGV0
+aW5nIGludGVyZXN0IGNvbmNlcm5pbmcgdGhlIHJlZHVjdGlvbiBvZiB0aGlzIHBhcGVyLjwvY3Vz
+dG9tMT48Y3VzdG9tMj5QTUM3NTUxMjg0PC9jdXN0b20yPjxlbGVjdHJvbmljLXJlc291cmNlLW51
+bT4xMC4zMzkwL251MTIwOTI1NDA8L2VsZWN0cm9uaWMtcmVzb3VyY2UtbnVtPjxyZW1vdGUtZGF0
+YWJhc2UtcHJvdmlkZXI+TkxNPC9yZW1vdGUtZGF0YWJhc2UtcHJvdmlkZXI+PGxhbmd1YWdlPmVu
+ZzwvbGFuZ3VhZ2U+PC9yZWNvcmQ+PC9DaXRlPjwvRW5kTm90ZT5=
+</w:fldData>
+        </w:fldChar>
+      </w:r>
+      <w:r>
+        <w:instrText xml:space="preserve"> ADDIN EN.CITE.DATA </w:instrText>
+      </w:r>
+      <w:r>
+        <w:fldChar w:fldCharType="end"/>
+      </w:r>
+      <w:r>
+        <w:fldChar w:fldCharType="separate"/>
+      </w:r>
+      <w:r>
+        <w:t>[51]</w:t>
+      </w:r>
+      <w:r>
+        <w:fldChar w:fldCharType="end"/>
+      </w:r>
+      <w:r>
+        <w:t xml:space="preserve">. </w:t>
+      </w:r>
+      <w:r>
+        <w:t>Kết quả các nghiên cứu trên đều tương đồng với nghiên cứu của chúng tôi.</w:t>
+      </w:r>
+    </w:p>
+    <w:p>
+      <w:pPr>
+        <w:spacing w:before="160"/>
+      </w:pPr>
+      <w:r>
+        <w:t xml:space="preserve">Lý giải cho việc ở bệnh nhân lao phổi nhóm SDD thường gặp ở bệnh nhân </w:t>
+      </w:r>
+      <w:r>
+        <w:t xml:space="preserve">lao động tự do vì </w:t>
+      </w:r>
+      <w:r>
+        <w:t xml:space="preserve">đây là nhóm lao động chính trong điều kiện kinh tế xã hội ở nước ta, ngoài ra nhóm lao động này </w:t>
+      </w:r>
+      <w:r>
+        <w:t>thiếu nhận thức về nguy cơ lây nhiễm bệnh,</w:t>
+      </w:r>
+      <w:r>
+        <w:t xml:space="preserve"> điều kiện làm việc không đảm bảo,</w:t>
+      </w:r>
+      <w:r>
+        <w:t xml:space="preserve"> thiếu sự chăm sóc y tế đúng mức và/hoặc thường xuyên sống xa gia đình hoặc sống thiếu mái ấm gia đình (thiếu sự quan tâm, chăm sóc, giáo dục và giúp đỡ của gia đình)</w:t>
+      </w:r>
+      <w:r>
+        <w:t>.</w:t>
+      </w:r>
+      <w:r>
+        <w:t xml:space="preserve"> Ngược lại</w:t>
+      </w:r>
+      <w:r>
+        <w:t>,</w:t>
+      </w:r>
+      <w:r>
+        <w:t xml:space="preserve"> cán bộ công chức và học sinh – sinh viên có môi trường làm việc tốt hơn, nhận được chăm sóc đúng mức và có hiểu biết về bệnh lao tốt hơn.</w:t>
       </w:r>
     </w:p>
     <w:p>
@@ -46041,10 +47058,390 @@
         <w:spacing w:before="160"/>
       </w:pPr>
       <w:r>
-        <w:t>T</w:t>
-      </w:r>
-      <w:r>
-        <w:t>heo BMI, nông thôn có tỷ lệ SDD cao nhất chiếm 60,5%, tiếp theo là thành thị chiếm tỷ 38,7%, hải đảo không có bệnh nhân SDD. Theo SGA, nông thôn có tỷ lệ SDD cao nhất chiếm 60,2%, tiếp theo là thành thị chiếm tỷ 38,7%, hải đảo chiếm 1,1%.</w:t>
+        <w:t>Tình trạng SDD theo</w:t>
+      </w:r>
+      <w:r>
+        <w:t xml:space="preserve"> BMI, nông thôn có tỷ lệ SDD cao nhất chiếm 60,5%, tiếp theo là thành thị chiếm tỷ 38,7%, hải đảo không có bệnh nhân SDD. </w:t>
+      </w:r>
+      <w:r>
+        <w:t>Với tình trạng SDD theo</w:t>
+      </w:r>
+      <w:r>
+        <w:t xml:space="preserve"> SGA, nông thôn có tỷ lệ SDD cao nhất chiếm 60,2%, tiếp theo là thành thị chiếm tỷ 38,7%, hải đảo chiếm 1,1%.</w:t>
+      </w:r>
+    </w:p>
+    <w:p>
+      <w:pPr>
+        <w:spacing w:before="160"/>
+      </w:pPr>
+      <w:r>
+        <w:t xml:space="preserve">Theo Lê Thị Thủy (2019), </w:t>
+      </w:r>
+      <w:r>
+        <w:t>bệnh nhân SDD theo SGA, nông thôn chiếm tỷ lệ cao nhất với 62,9% (</w:t>
+      </w:r>
+      <w:r>
+        <w:t xml:space="preserve">134 bệnh nhân), thành thị chiếm </w:t>
+      </w:r>
+      <w:r>
+        <w:t xml:space="preserve">37,1% (19 bệnh nhân) </w:t>
+      </w:r>
+      <w:r>
+        <w:fldChar w:fldCharType="begin">
+          <w:fldData xml:space="preserve">PEVuZE5vdGU+PENpdGU+PEF1dGhvcj5UaOG7p3k8L0F1dGhvcj48WWVhcj4yMDE5PC9ZZWFyPjxS
+ZWNOdW0+ODwvUmVjTnVtPjxEaXNwbGF5VGV4dD5bMTBdPC9EaXNwbGF5VGV4dD48cmVjb3JkPjxy
+ZWMtbnVtYmVyPjg8L3JlYy1udW1iZXI+PGZvcmVpZ24ta2V5cz48a2V5IGFwcD0iRU4iIGRiLWlk
+PSJldzByMjVlNWllYXdmdWVkZHYzcGYwc2JheHgwZnNyYWE5ZnQiIHRpbWVzdGFtcD0iMTY3NzY4
+NTE4MyI+ODwva2V5PjwvZm9yZWlnbi1rZXlzPjxyZWYtdHlwZSBuYW1lPSJKb3VybmFsIEFydGlj
+bGUiPjE3PC9yZWYtdHlwZT48Y29udHJpYnV0b3JzPjxhdXRob3JzPjxhdXRob3I+PHN0eWxlIGZh
+Y2U9Im5vcm1hbCIgZm9udD0iZGVmYXVsdCIgc2l6ZT0iMTAwJSI+TMOqIFRoPC9zdHlsZT48c3R5
+bGUgZmFjZT0ibm9ybWFsIiBmb250PSJkZWZhdWx0IiBjaGFyc2V0PSIxNjMiIHNpemU9IjEwMCUi
+PuG7iyBUaOG7p3k8L3N0eWxlPjwvYXV0aG9yPjxhdXRob3I+PHN0eWxlIGZhY2U9Im5vcm1hbCIg
+Zm9udD0iZGVmYXVsdCIgY2hhcnNldD0iMTYzIiBzaXplPSIxMDAlIj5MPC9zdHlsZT48c3R5bGUg
+ZmFjZT0ibm9ybWFsIiBmb250PSJkZWZhdWx0IiBzaXplPSIxMDAlIj7DqiBWPC9zdHlsZT48c3R5
+bGUgZmFjZT0ibm9ybWFsIiBmb250PSJkZWZhdWx0IiBjaGFyc2V0PSIyMzgiIHNpemU9IjEwMCUi
+PsSDbiBIPC9zdHlsZT48c3R5bGUgZmFjZT0ibm9ybWFsIiBmb250PSJkZWZhdWx0IiBjaGFyc2V0
+PSIxNjMiIHNpemU9IjEwMCUiPuG7o2k8L3N0eWxlPjwvYXV0aG9yPjxhdXRob3I+PHN0eWxlIGZh
+Y2U9Im5vcm1hbCIgZm9udD0iZGVmYXVsdCIgY2hhcnNldD0iMTYzIiBzaXplPSIxMDAlIj5OZ3V5
+4buFbiBUaOG7iyBMYW4gSDwvc3R5bGU+PHN0eWxlIGZhY2U9Im5vcm1hbCIgZm9udD0iZGVmYXVs
+dCIgY2hhcnNldD0iMjM4IiBzaXplPSIxMDAlIj7GsMahbmc8L3N0eWxlPjwvYXV0aG9yPjxhdXRo
+b3I+PHN0eWxlIGZhY2U9Im5vcm1hbCIgZm9udD0iZGVmYXVsdCIgY2hhcnNldD0iMjM4IiBzaXpl
+PSIxMDAlIj5OZ3V5PC9zdHlsZT48c3R5bGUgZmFjZT0ibm9ybWFsIiBmb250PSJkZWZhdWx0IiBj
+aGFyc2V0PSIxNjMiIHNpemU9IjEwMCUiPuG7hW4gVHLhu41uZyBIPC9zdHlsZT48c3R5bGUgZmFj
+ZT0ibm9ybWFsIiBmb250PSJkZWZhdWx0IiBjaGFyc2V0PSIyMzgiIHNpemU9IjEwMCUiPsawbmc8
+L3N0eWxlPjwvYXV0aG9yPjxhdXRob3I+PHN0eWxlIGZhY2U9Im5vcm1hbCIgZm9udD0iZGVmYXVs
+dCIgY2hhcnNldD0iMjM4IiBzaXplPSIxMDAlIj5Ebzwvc3R5bGU+PHN0eWxlIGZhY2U9Im5vcm1h
+bCIgZm9udD0iZGVmYXVsdCIgc2l6ZT0iMTAwJSI+w6NuIFRydW5nIDwvc3R5bGU+PHN0eWxlIGZh
+Y2U9Im5vcm1hbCIgZm9udD0iZGVmYXVsdCIgY2hhcnNldD0iMjM4IiBzaXplPSIxMDAlIj7EkDwv
+c3R5bGU+PHN0eWxlIGZhY2U9Im5vcm1hbCIgZm9udD0iZGVmYXVsdCIgY2hhcnNldD0iMTYzIiBz
+aXplPSIxMDAlIj7huqF0PC9zdHlsZT48L2F1dGhvcj48L2F1dGhvcnM+PC9jb250cmlidXRvcnM+
+PHRpdGxlcz48dGl0bGU+PHN0eWxlIGZhY2U9Im5vcm1hbCIgZm9udD0iZGVmYXVsdCIgc2l6ZT0i
+MTAwJSI+VMOsbmggdHI8L3N0eWxlPjxzdHlsZSBmYWNlPSJub3JtYWwiIGZvbnQ9ImRlZmF1bHQi
+IGNoYXJzZXQ9IjE2MyIgc2l6ZT0iMTAwJSI+4bqhbmcgZGluaCBkPC9zdHlsZT48c3R5bGUgZmFj
+ZT0ibm9ybWFsIiBmb250PSJkZWZhdWx0IiBjaGFyc2V0PSIyMzgiIHNpemU9IjEwMCUiPsawPC9z
+dHlsZT48c3R5bGUgZmFjZT0ibm9ybWFsIiBmb250PSJkZWZhdWx0IiBjaGFyc2V0PSIxNjMiIHNp
+emU9IjEwMCUiPuG7oW5nIHRoZW8gcGg8L3N0eWxlPjxzdHlsZSBmYWNlPSJub3JtYWwiIGZvbnQ9
+ImRlZmF1bHQiIGNoYXJzZXQ9IjIzOCIgc2l6ZT0iMTAwJSI+xrDGoW5nIHBoPC9zdHlsZT48c3R5
+bGUgZmFjZT0ibm9ybWFsIiBmb250PSJkZWZhdWx0IiBzaXplPSIxMDAlIj7DoXAgU0dBICZhbXA7
+IG08L3N0eWxlPjxzdHlsZSBmYWNlPSJub3JtYWwiIGZvbnQ9ImRlZmF1bHQiIGNoYXJzZXQ9IjE2
+MyIgc2l6ZT0iMTAwJSI+4buZdCBz4buRIHnhur91IHThu5EgbGk8L3N0eWxlPjxzdHlsZSBmYWNl
+PSJub3JtYWwiIGZvbnQ9ImRlZmF1bHQiIHNpemU9IjEwMCUiPsOqbiBxdWFuIGM8L3N0eWxlPjxz
+dHlsZSBmYWNlPSJub3JtYWwiIGZvbnQ9ImRlZmF1bHQiIGNoYXJzZXQ9IjE2MyIgc2l6ZT0iMTAw
+JSI+4bunYSBi4buHbmggTGFvIHBo4buVaSDhu58gbmc8L3N0eWxlPjxzdHlsZSBmYWNlPSJub3Jt
+YWwiIGZvbnQ9ImRlZmF1bHQiIGNoYXJzZXQ9IjIzOCIgc2l6ZT0iMTAwJSI+xrA8L3N0eWxlPjxz
+dHlsZSBmYWNlPSJub3JtYWwiIGZvbnQ9ImRlZmF1bHQiIGNoYXJzZXQ9IjE2MyIgc2l6ZT0iMTAw
+JSI+4budaSBi4buHbmggPC9zdHlsZT48c3R5bGUgZmFjZT0ibm9ybWFsIiBmb250PSJkZWZhdWx0
+IiBjaGFyc2V0PSIyMzgiIHNpemU9IjEwMCUiPsSRaTwvc3R5bGU+PHN0eWxlIGZhY2U9Im5vcm1h
+bCIgZm9udD0iZGVmYXVsdCIgY2hhcnNldD0iMTYzIiBzaXplPSIxMDAlIj7hu4F1IHRy4buLIHTh
+uqFpIDwvc3R5bGU+PHN0eWxlIGZhY2U9Im5vcm1hbCIgZm9udD0iZGVmYXVsdCIgc2l6ZT0iMTAw
+JSI+azwvc3R5bGU+PHN0eWxlIGZhY2U9Im5vcm1hbCIgZm9udD0iZGVmYXVsdCIgY2hhcnNldD0i
+MTYzIiBzaXplPSIxMDAlIj5ob2EgTGFvIGg8L3N0eWxlPjxzdHlsZSBmYWNlPSJub3JtYWwiIGZv
+bnQ9ImRlZmF1bHQiIHNpemU9IjEwMCUiPsO0IGg8L3N0eWxlPjxzdHlsZSBmYWNlPSJub3JtYWwi
+IGZvbnQ9ImRlZmF1bHQiIGNoYXJzZXQ9IjE2MyIgc2l6ZT0iMTAwJSI+4bqlcDwvc3R5bGU+PHN0
+eWxlIGZhY2U9Im5vcm1hbCIgZm9udD0iZGVmYXVsdCIgc2l6ZT0iMTAwJSI+LDwvc3R5bGU+PHN0
+eWxlIGZhY2U9Im5vcm1hbCIgZm9udD0iZGVmYXVsdCIgY2hhcnNldD0iMTYzIiBzaXplPSIxMDAl
+Ij4gQuG7h25oIHZp4buHbiBQaOG7lWkgVHJ1bmcgPC9zdHlsZT48c3R5bGUgZmFjZT0ibm9ybWFs
+IiBmb250PSJkZWZhdWx0IiBjaGFyc2V0PSIyMzgiIHNpemU9IjEwMCUiPsawxqFuZyBuxINtIDIw
+MTg8L3N0eWxlPjwvdGl0bGU+PC90aXRsZXM+PGRhdGVzPjx5ZWFyPjIwMTk8L3llYXI+PHB1Yi1k
+YXRlcz48ZGF0ZT4wOC8xMzwvZGF0ZT48L3B1Yi1kYXRlcz48L2RhdGVzPjx1cmxzPjwvdXJscz48
+bGFuZ3VhZ2U+dmllPC9sYW5ndWFnZT48L3JlY29yZD48L0NpdGU+PC9FbmROb3RlPgB=
+</w:fldData>
+        </w:fldChar>
+      </w:r>
+      <w:r>
+        <w:instrText xml:space="preserve"> ADDIN EN.CITE </w:instrText>
+      </w:r>
+      <w:r>
+        <w:fldChar w:fldCharType="begin">
+          <w:fldData xml:space="preserve">PEVuZE5vdGU+PENpdGU+PEF1dGhvcj5UaOG7p3k8L0F1dGhvcj48WWVhcj4yMDE5PC9ZZWFyPjxS
+ZWNOdW0+ODwvUmVjTnVtPjxEaXNwbGF5VGV4dD5bMTBdPC9EaXNwbGF5VGV4dD48cmVjb3JkPjxy
+ZWMtbnVtYmVyPjg8L3JlYy1udW1iZXI+PGZvcmVpZ24ta2V5cz48a2V5IGFwcD0iRU4iIGRiLWlk
+PSJldzByMjVlNWllYXdmdWVkZHYzcGYwc2JheHgwZnNyYWE5ZnQiIHRpbWVzdGFtcD0iMTY3NzY4
+NTE4MyI+ODwva2V5PjwvZm9yZWlnbi1rZXlzPjxyZWYtdHlwZSBuYW1lPSJKb3VybmFsIEFydGlj
+bGUiPjE3PC9yZWYtdHlwZT48Y29udHJpYnV0b3JzPjxhdXRob3JzPjxhdXRob3I+PHN0eWxlIGZh
+Y2U9Im5vcm1hbCIgZm9udD0iZGVmYXVsdCIgc2l6ZT0iMTAwJSI+TMOqIFRoPC9zdHlsZT48c3R5
+bGUgZmFjZT0ibm9ybWFsIiBmb250PSJkZWZhdWx0IiBjaGFyc2V0PSIxNjMiIHNpemU9IjEwMCUi
+PuG7iyBUaOG7p3k8L3N0eWxlPjwvYXV0aG9yPjxhdXRob3I+PHN0eWxlIGZhY2U9Im5vcm1hbCIg
+Zm9udD0iZGVmYXVsdCIgY2hhcnNldD0iMTYzIiBzaXplPSIxMDAlIj5MPC9zdHlsZT48c3R5bGUg
+ZmFjZT0ibm9ybWFsIiBmb250PSJkZWZhdWx0IiBzaXplPSIxMDAlIj7DqiBWPC9zdHlsZT48c3R5
+bGUgZmFjZT0ibm9ybWFsIiBmb250PSJkZWZhdWx0IiBjaGFyc2V0PSIyMzgiIHNpemU9IjEwMCUi
+PsSDbiBIPC9zdHlsZT48c3R5bGUgZmFjZT0ibm9ybWFsIiBmb250PSJkZWZhdWx0IiBjaGFyc2V0
+PSIxNjMiIHNpemU9IjEwMCUiPuG7o2k8L3N0eWxlPjwvYXV0aG9yPjxhdXRob3I+PHN0eWxlIGZh
+Y2U9Im5vcm1hbCIgZm9udD0iZGVmYXVsdCIgY2hhcnNldD0iMTYzIiBzaXplPSIxMDAlIj5OZ3V5
+4buFbiBUaOG7iyBMYW4gSDwvc3R5bGU+PHN0eWxlIGZhY2U9Im5vcm1hbCIgZm9udD0iZGVmYXVs
+dCIgY2hhcnNldD0iMjM4IiBzaXplPSIxMDAlIj7GsMahbmc8L3N0eWxlPjwvYXV0aG9yPjxhdXRo
+b3I+PHN0eWxlIGZhY2U9Im5vcm1hbCIgZm9udD0iZGVmYXVsdCIgY2hhcnNldD0iMjM4IiBzaXpl
+PSIxMDAlIj5OZ3V5PC9zdHlsZT48c3R5bGUgZmFjZT0ibm9ybWFsIiBmb250PSJkZWZhdWx0IiBj
+aGFyc2V0PSIxNjMiIHNpemU9IjEwMCUiPuG7hW4gVHLhu41uZyBIPC9zdHlsZT48c3R5bGUgZmFj
+ZT0ibm9ybWFsIiBmb250PSJkZWZhdWx0IiBjaGFyc2V0PSIyMzgiIHNpemU9IjEwMCUiPsawbmc8
+L3N0eWxlPjwvYXV0aG9yPjxhdXRob3I+PHN0eWxlIGZhY2U9Im5vcm1hbCIgZm9udD0iZGVmYXVs
+dCIgY2hhcnNldD0iMjM4IiBzaXplPSIxMDAlIj5Ebzwvc3R5bGU+PHN0eWxlIGZhY2U9Im5vcm1h
+bCIgZm9udD0iZGVmYXVsdCIgc2l6ZT0iMTAwJSI+w6NuIFRydW5nIDwvc3R5bGU+PHN0eWxlIGZh
+Y2U9Im5vcm1hbCIgZm9udD0iZGVmYXVsdCIgY2hhcnNldD0iMjM4IiBzaXplPSIxMDAlIj7EkDwv
+c3R5bGU+PHN0eWxlIGZhY2U9Im5vcm1hbCIgZm9udD0iZGVmYXVsdCIgY2hhcnNldD0iMTYzIiBz
+aXplPSIxMDAlIj7huqF0PC9zdHlsZT48L2F1dGhvcj48L2F1dGhvcnM+PC9jb250cmlidXRvcnM+
+PHRpdGxlcz48dGl0bGU+PHN0eWxlIGZhY2U9Im5vcm1hbCIgZm9udD0iZGVmYXVsdCIgc2l6ZT0i
+MTAwJSI+VMOsbmggdHI8L3N0eWxlPjxzdHlsZSBmYWNlPSJub3JtYWwiIGZvbnQ9ImRlZmF1bHQi
+IGNoYXJzZXQ9IjE2MyIgc2l6ZT0iMTAwJSI+4bqhbmcgZGluaCBkPC9zdHlsZT48c3R5bGUgZmFj
+ZT0ibm9ybWFsIiBmb250PSJkZWZhdWx0IiBjaGFyc2V0PSIyMzgiIHNpemU9IjEwMCUiPsawPC9z
+dHlsZT48c3R5bGUgZmFjZT0ibm9ybWFsIiBmb250PSJkZWZhdWx0IiBjaGFyc2V0PSIxNjMiIHNp
+emU9IjEwMCUiPuG7oW5nIHRoZW8gcGg8L3N0eWxlPjxzdHlsZSBmYWNlPSJub3JtYWwiIGZvbnQ9
+ImRlZmF1bHQiIGNoYXJzZXQ9IjIzOCIgc2l6ZT0iMTAwJSI+xrDGoW5nIHBoPC9zdHlsZT48c3R5
+bGUgZmFjZT0ibm9ybWFsIiBmb250PSJkZWZhdWx0IiBzaXplPSIxMDAlIj7DoXAgU0dBICZhbXA7
+IG08L3N0eWxlPjxzdHlsZSBmYWNlPSJub3JtYWwiIGZvbnQ9ImRlZmF1bHQiIGNoYXJzZXQ9IjE2
+MyIgc2l6ZT0iMTAwJSI+4buZdCBz4buRIHnhur91IHThu5EgbGk8L3N0eWxlPjxzdHlsZSBmYWNl
+PSJub3JtYWwiIGZvbnQ9ImRlZmF1bHQiIHNpemU9IjEwMCUiPsOqbiBxdWFuIGM8L3N0eWxlPjxz
+dHlsZSBmYWNlPSJub3JtYWwiIGZvbnQ9ImRlZmF1bHQiIGNoYXJzZXQ9IjE2MyIgc2l6ZT0iMTAw
+JSI+4bunYSBi4buHbmggTGFvIHBo4buVaSDhu58gbmc8L3N0eWxlPjxzdHlsZSBmYWNlPSJub3Jt
+YWwiIGZvbnQ9ImRlZmF1bHQiIGNoYXJzZXQ9IjIzOCIgc2l6ZT0iMTAwJSI+xrA8L3N0eWxlPjxz
+dHlsZSBmYWNlPSJub3JtYWwiIGZvbnQ9ImRlZmF1bHQiIGNoYXJzZXQ9IjE2MyIgc2l6ZT0iMTAw
+JSI+4budaSBi4buHbmggPC9zdHlsZT48c3R5bGUgZmFjZT0ibm9ybWFsIiBmb250PSJkZWZhdWx0
+IiBjaGFyc2V0PSIyMzgiIHNpemU9IjEwMCUiPsSRaTwvc3R5bGU+PHN0eWxlIGZhY2U9Im5vcm1h
+bCIgZm9udD0iZGVmYXVsdCIgY2hhcnNldD0iMTYzIiBzaXplPSIxMDAlIj7hu4F1IHRy4buLIHTh
+uqFpIDwvc3R5bGU+PHN0eWxlIGZhY2U9Im5vcm1hbCIgZm9udD0iZGVmYXVsdCIgc2l6ZT0iMTAw
+JSI+azwvc3R5bGU+PHN0eWxlIGZhY2U9Im5vcm1hbCIgZm9udD0iZGVmYXVsdCIgY2hhcnNldD0i
+MTYzIiBzaXplPSIxMDAlIj5ob2EgTGFvIGg8L3N0eWxlPjxzdHlsZSBmYWNlPSJub3JtYWwiIGZv
+bnQ9ImRlZmF1bHQiIHNpemU9IjEwMCUiPsO0IGg8L3N0eWxlPjxzdHlsZSBmYWNlPSJub3JtYWwi
+IGZvbnQ9ImRlZmF1bHQiIGNoYXJzZXQ9IjE2MyIgc2l6ZT0iMTAwJSI+4bqlcDwvc3R5bGU+PHN0
+eWxlIGZhY2U9Im5vcm1hbCIgZm9udD0iZGVmYXVsdCIgc2l6ZT0iMTAwJSI+LDwvc3R5bGU+PHN0
+eWxlIGZhY2U9Im5vcm1hbCIgZm9udD0iZGVmYXVsdCIgY2hhcnNldD0iMTYzIiBzaXplPSIxMDAl
+Ij4gQuG7h25oIHZp4buHbiBQaOG7lWkgVHJ1bmcgPC9zdHlsZT48c3R5bGUgZmFjZT0ibm9ybWFs
+IiBmb250PSJkZWZhdWx0IiBjaGFyc2V0PSIyMzgiIHNpemU9IjEwMCUiPsawxqFuZyBuxINtIDIw
+MTg8L3N0eWxlPjwvdGl0bGU+PC90aXRsZXM+PGRhdGVzPjx5ZWFyPjIwMTk8L3llYXI+PHB1Yi1k
+YXRlcz48ZGF0ZT4wOC8xMzwvZGF0ZT48L3B1Yi1kYXRlcz48L2RhdGVzPjx1cmxzPjwvdXJscz48
+bGFuZ3VhZ2U+dmllPC9sYW5ndWFnZT48L3JlY29yZD48L0NpdGU+PC9FbmROb3RlPgB=
+</w:fldData>
+        </w:fldChar>
+      </w:r>
+      <w:r>
+        <w:instrText xml:space="preserve"> ADDIN EN.CITE.DATA </w:instrText>
+      </w:r>
+      <w:r>
+        <w:fldChar w:fldCharType="end"/>
+      </w:r>
+      <w:r>
+        <w:fldChar w:fldCharType="separate"/>
+      </w:r>
+      <w:r>
+        <w:t>[10]</w:t>
+      </w:r>
+      <w:r>
+        <w:fldChar w:fldCharType="end"/>
+      </w:r>
+      <w:r>
+        <w:t>.</w:t>
+      </w:r>
+      <w:r>
+        <w:t xml:space="preserve"> Kết quả nghiên cứu này tương đồng với nghiên cứu của chúng thôi.</w:t>
+      </w:r>
+      <w:r>
+        <w:t xml:space="preserve"> </w:t>
+      </w:r>
+      <w:r>
+        <w:t>Tuy nghiên khác biệt với n</w:t>
+      </w:r>
+      <w:r>
+        <w:t xml:space="preserve">ghiên cứu của </w:t>
+      </w:r>
+      <w:r>
+        <w:t>Bedru</w:t>
+      </w:r>
+      <w:r>
+        <w:t xml:space="preserve"> </w:t>
+      </w:r>
+      <w:r>
+        <w:t>Hussien</w:t>
+      </w:r>
+      <w:r>
+        <w:t xml:space="preserve"> năm </w:t>
+      </w:r>
+      <w:r>
+        <w:t>2019</w:t>
+      </w:r>
+      <w:r>
+        <w:t>,</w:t>
+      </w:r>
+      <w:r>
+        <w:t xml:space="preserve"> </w:t>
+      </w:r>
+      <w:r>
+        <w:t xml:space="preserve">bệnh nhân SDD </w:t>
+      </w:r>
+      <w:r>
+        <w:t xml:space="preserve">theo BMI, </w:t>
+      </w:r>
+      <w:r>
+        <w:t xml:space="preserve">nông thôn chiếm </w:t>
+      </w:r>
+      <w:r>
+        <w:t>39,5</w:t>
+      </w:r>
+      <w:r>
+        <w:t>%</w:t>
+      </w:r>
+      <w:r>
+        <w:t xml:space="preserve"> (</w:t>
+      </w:r>
+      <w:r>
+        <w:t>92 bệnh nhân)</w:t>
+      </w:r>
+      <w:r>
+        <w:t xml:space="preserve">, thành thị và bán thành thị chiếm </w:t>
+      </w:r>
+      <w:r>
+        <w:t>60,5% (</w:t>
+      </w:r>
+      <w:r>
+        <w:t>143 bệnh nhân)</w:t>
+      </w:r>
+      <w:r>
+        <w:t xml:space="preserve"> </w:t>
+      </w:r>
+      <w:r>
+        <w:fldChar w:fldCharType="begin">
+          <w:fldData xml:space="preserve">PEVuZE5vdGU+PENpdGU+PEF1dGhvcj5IdXNzaWVuPC9BdXRob3I+PFllYXI+MjAxOTwvWWVhcj48
+UmVjTnVtPjk0PC9SZWNOdW0+PERpc3BsYXlUZXh0PlsxOF08L0Rpc3BsYXlUZXh0PjxyZWNvcmQ+
+PHJlYy1udW1iZXI+OTQ8L3JlYy1udW1iZXI+PGZvcmVpZ24ta2V5cz48a2V5IGFwcD0iRU4iIGRi
+LWlkPSJldzByMjVlNWllYXdmdWVkZHYzcGYwc2JheHgwZnNyYWE5ZnQiIHRpbWVzdGFtcD0iMTY4
+MzU2MTYxMyI+OTQ8L2tleT48L2ZvcmVpZ24ta2V5cz48cmVmLXR5cGUgbmFtZT0iSm91cm5hbCBB
+cnRpY2xlIj4xNzwvcmVmLXR5cGU+PGNvbnRyaWJ1dG9ycz48YXV0aG9ycz48YXV0aG9yPkh1c3Np
+ZW4sIEIuPC9hdXRob3I+PGF1dGhvcj5IdXNzZW4sIE0uIE0uPC9hdXRob3I+PGF1dGhvcj5TZWlk
+LCBBLjwvYXV0aG9yPjxhdXRob3I+SHVzc2VuLCBBLjwvYXV0aG9yPjwvYXV0aG9ycz48L2NvbnRy
+aWJ1dG9ycz48YXV0aC1hZGRyZXNzPkRlcGFydG1lbnQgb2YgUHVibGljIEhlYWx0aCwgTWFkZGEg
+V2FsYWJ1IFVuaXZlcnNpdHksIEdvYmEgUmVmZXJyYWwgSG9zcGl0YWwsIEJhbGUtR29iYSwgRXRo
+aW9waWEuJiN4RDtEZXBhcnRtZW50IG9mIE1lZGljYWwgTGFib3JhdG9yeSBTY2llbmNlLCBNYWRk
+YSBXYWxhYnUgVW5pdmVyc2l0eSwgR29iYSBSZWZlcnJhbCBIb3NwaXRhbCwgQmFsZS1Hb2JhLCBF
+dGhpb3BpYS4gbXVoZWVrb29AZ21haWwuY29tLjwvYXV0aC1hZGRyZXNzPjx0aXRsZXM+PHRpdGxl
+Pk51dHJpdGlvbmFsIGRlZmljaWVuY3kgYW5kIGFzc29jaWF0ZWQgZmFjdG9ycyBhbW9uZyBuZXcg
+cHVsbW9uYXJ5IHR1YmVyY3Vsb3NpcyBwYXRpZW50cyBvZiBCYWxlIFpvbmUgSG9zcGl0YWxzLCBz
+b3V0aGVhc3QgRXRoaW9waWE8L3RpdGxlPjxzZWNvbmRhcnktdGl0bGU+Qk1DIFJlcyBOb3Rlczwv
+c2Vjb25kYXJ5LXRpdGxlPjwvdGl0bGVzPjxwZXJpb2RpY2FsPjxmdWxsLXRpdGxlPkJNQyBSZXMg
+Tm90ZXM8L2Z1bGwtdGl0bGU+PC9wZXJpb2RpY2FsPjxwYWdlcz43NTE8L3BhZ2VzPjx2b2x1bWU+
+MTI8L3ZvbHVtZT48bnVtYmVyPjE8L251bWJlcj48ZWRpdGlvbj4yMDE5MTExOTwvZWRpdGlvbj48
+a2V5d29yZHM+PGtleXdvcmQ+QWRvbGVzY2VudDwva2V5d29yZD48a2V5d29yZD5BZHVsdDwva2V5
+d29yZD48a2V5d29yZD5BZ2VkPC9rZXl3b3JkPjxrZXl3b3JkPkFnZWQsIDgwIGFuZCBvdmVyPC9r
+ZXl3b3JkPjxrZXl3b3JkPkFudGhyb3BvbWV0cnk8L2tleXdvcmQ+PGtleXdvcmQ+Qm9keSBNYXNz
+IEluZGV4PC9rZXl3b3JkPjxrZXl3b3JkPkNhdGhhL2NoZW1pc3RyeTwva2V5d29yZD48a2V5d29y
+ZD5DaGlsZDwva2V5d29yZD48a2V5d29yZD5DaGlsZCwgUHJlc2Nob29sPC9rZXl3b3JkPjxrZXl3
+b3JkPkNyb3NzLVNlY3Rpb25hbCBTdHVkaWVzPC9rZXl3b3JkPjxrZXl3b3JkPkVtcGxveW1lbnQv
+c3RhdGlzdGljcyAmYW1wOyBudW1lcmljYWwgZGF0YTwva2V5d29yZD48a2V5d29yZD5FdGhpb3Bp
+YS9lcGlkZW1pb2xvZ3k8L2tleXdvcmQ+PGtleXdvcmQ+RmVtYWxlPC9rZXl3b3JkPjxrZXl3b3Jk
+Pkh1bWFuczwva2V5d29yZD48a2V5d29yZD5NYWxlPC9rZXl3b3JkPjxrZXl3b3JkPk1hbG51dHJp
+dGlvbi9jb21wbGljYXRpb25zLyplcGlkZW1pb2xvZ3kvbWljcm9iaW9sb2d5PC9rZXl3b3JkPjxr
+ZXl3b3JkPk1pZGRsZSBBZ2VkPC9rZXl3b3JkPjxrZXl3b3JkPk9kZHMgUmF0aW88L2tleXdvcmQ+
+PGtleXdvcmQ+UHJldmFsZW5jZTwva2V5d29yZD48a2V5d29yZD5TdWJzdGFuY2UtUmVsYXRlZCBE
+aXNvcmRlcnMvY29tcGxpY2F0aW9ucy8qZXBpZGVtaW9sb2d5L21pY3JvYmlvbG9neTwva2V5d29y
+ZD48a2V5d29yZD5TdXJ2ZXlzIGFuZCBRdWVzdGlvbm5haXJlczwva2V5d29yZD48a2V5d29yZD5U
+dWJlcmN1bG9zaXMsIFB1bG1vbmFyeS9jb21wbGljYXRpb25zLyplcGlkZW1pb2xvZ3kvbWljcm9i
+aW9sb2d5PC9rZXl3b3JkPjxrZXl3b3JkPkJhbGUgWm9uZTwva2V5d29yZD48a2V5d29yZD5OdXRy
+aXRpb25hbCBkZWZpY2llbmN5PC9rZXl3b3JkPjxrZXl3b3JkPlR1YmVyY3Vsb3Npczwva2V5d29y
+ZD48L2tleXdvcmRzPjxkYXRlcz48eWVhcj4yMDE5PC95ZWFyPjxwdWItZGF0ZXM+PGRhdGU+Tm92
+IDE5PC9kYXRlPjwvcHViLWRhdGVzPjwvZGF0ZXM+PGlzYm4+MTc1Ni0wNTAwPC9pc2JuPjxhY2Nl
+c3Npb24tbnVtPjMxNzQ0NTM4PC9hY2Nlc3Npb24tbnVtPjx1cmxzPjwvdXJscz48Y3VzdG9tMT5U
+aGUgYXV0aG9ycyBkZWNsYXJlZCB0aGF0IHRoZXkgaGF2ZSBubyBjb21wZXRpbmcgaW50ZXJlc3Rz
+LjwvY3VzdG9tMT48Y3VzdG9tMj5QTUM2ODYyODYxPC9jdXN0b20yPjxlbGVjdHJvbmljLXJlc291
+cmNlLW51bT4xMC4xMTg2L3MxMzEwNC0wMTktNDc4Ni15PC9lbGVjdHJvbmljLXJlc291cmNlLW51
+bT48cmVtb3RlLWRhdGFiYXNlLXByb3ZpZGVyPk5MTTwvcmVtb3RlLWRhdGFiYXNlLXByb3ZpZGVy
+PjxsYW5ndWFnZT5lbmc8L2xhbmd1YWdlPjwvcmVjb3JkPjwvQ2l0ZT48L0VuZE5vdGU+
+</w:fldData>
+        </w:fldChar>
+      </w:r>
+      <w:r>
+        <w:instrText xml:space="preserve"> ADDIN EN.CITE </w:instrText>
+      </w:r>
+      <w:r>
+        <w:fldChar w:fldCharType="begin">
+          <w:fldData xml:space="preserve">PEVuZE5vdGU+PENpdGU+PEF1dGhvcj5IdXNzaWVuPC9BdXRob3I+PFllYXI+MjAxOTwvWWVhcj48
+UmVjTnVtPjk0PC9SZWNOdW0+PERpc3BsYXlUZXh0PlsxOF08L0Rpc3BsYXlUZXh0PjxyZWNvcmQ+
+PHJlYy1udW1iZXI+OTQ8L3JlYy1udW1iZXI+PGZvcmVpZ24ta2V5cz48a2V5IGFwcD0iRU4iIGRi
+LWlkPSJldzByMjVlNWllYXdmdWVkZHYzcGYwc2JheHgwZnNyYWE5ZnQiIHRpbWVzdGFtcD0iMTY4
+MzU2MTYxMyI+OTQ8L2tleT48L2ZvcmVpZ24ta2V5cz48cmVmLXR5cGUgbmFtZT0iSm91cm5hbCBB
+cnRpY2xlIj4xNzwvcmVmLXR5cGU+PGNvbnRyaWJ1dG9ycz48YXV0aG9ycz48YXV0aG9yPkh1c3Np
+ZW4sIEIuPC9hdXRob3I+PGF1dGhvcj5IdXNzZW4sIE0uIE0uPC9hdXRob3I+PGF1dGhvcj5TZWlk
+LCBBLjwvYXV0aG9yPjxhdXRob3I+SHVzc2VuLCBBLjwvYXV0aG9yPjwvYXV0aG9ycz48L2NvbnRy
+aWJ1dG9ycz48YXV0aC1hZGRyZXNzPkRlcGFydG1lbnQgb2YgUHVibGljIEhlYWx0aCwgTWFkZGEg
+V2FsYWJ1IFVuaXZlcnNpdHksIEdvYmEgUmVmZXJyYWwgSG9zcGl0YWwsIEJhbGUtR29iYSwgRXRo
+aW9waWEuJiN4RDtEZXBhcnRtZW50IG9mIE1lZGljYWwgTGFib3JhdG9yeSBTY2llbmNlLCBNYWRk
+YSBXYWxhYnUgVW5pdmVyc2l0eSwgR29iYSBSZWZlcnJhbCBIb3NwaXRhbCwgQmFsZS1Hb2JhLCBF
+dGhpb3BpYS4gbXVoZWVrb29AZ21haWwuY29tLjwvYXV0aC1hZGRyZXNzPjx0aXRsZXM+PHRpdGxl
+Pk51dHJpdGlvbmFsIGRlZmljaWVuY3kgYW5kIGFzc29jaWF0ZWQgZmFjdG9ycyBhbW9uZyBuZXcg
+cHVsbW9uYXJ5IHR1YmVyY3Vsb3NpcyBwYXRpZW50cyBvZiBCYWxlIFpvbmUgSG9zcGl0YWxzLCBz
+b3V0aGVhc3QgRXRoaW9waWE8L3RpdGxlPjxzZWNvbmRhcnktdGl0bGU+Qk1DIFJlcyBOb3Rlczwv
+c2Vjb25kYXJ5LXRpdGxlPjwvdGl0bGVzPjxwZXJpb2RpY2FsPjxmdWxsLXRpdGxlPkJNQyBSZXMg
+Tm90ZXM8L2Z1bGwtdGl0bGU+PC9wZXJpb2RpY2FsPjxwYWdlcz43NTE8L3BhZ2VzPjx2b2x1bWU+
+MTI8L3ZvbHVtZT48bnVtYmVyPjE8L251bWJlcj48ZWRpdGlvbj4yMDE5MTExOTwvZWRpdGlvbj48
+a2V5d29yZHM+PGtleXdvcmQ+QWRvbGVzY2VudDwva2V5d29yZD48a2V5d29yZD5BZHVsdDwva2V5
+d29yZD48a2V5d29yZD5BZ2VkPC9rZXl3b3JkPjxrZXl3b3JkPkFnZWQsIDgwIGFuZCBvdmVyPC9r
+ZXl3b3JkPjxrZXl3b3JkPkFudGhyb3BvbWV0cnk8L2tleXdvcmQ+PGtleXdvcmQ+Qm9keSBNYXNz
+IEluZGV4PC9rZXl3b3JkPjxrZXl3b3JkPkNhdGhhL2NoZW1pc3RyeTwva2V5d29yZD48a2V5d29y
+ZD5DaGlsZDwva2V5d29yZD48a2V5d29yZD5DaGlsZCwgUHJlc2Nob29sPC9rZXl3b3JkPjxrZXl3
+b3JkPkNyb3NzLVNlY3Rpb25hbCBTdHVkaWVzPC9rZXl3b3JkPjxrZXl3b3JkPkVtcGxveW1lbnQv
+c3RhdGlzdGljcyAmYW1wOyBudW1lcmljYWwgZGF0YTwva2V5d29yZD48a2V5d29yZD5FdGhpb3Bp
+YS9lcGlkZW1pb2xvZ3k8L2tleXdvcmQ+PGtleXdvcmQ+RmVtYWxlPC9rZXl3b3JkPjxrZXl3b3Jk
+Pkh1bWFuczwva2V5d29yZD48a2V5d29yZD5NYWxlPC9rZXl3b3JkPjxrZXl3b3JkPk1hbG51dHJp
+dGlvbi9jb21wbGljYXRpb25zLyplcGlkZW1pb2xvZ3kvbWljcm9iaW9sb2d5PC9rZXl3b3JkPjxr
+ZXl3b3JkPk1pZGRsZSBBZ2VkPC9rZXl3b3JkPjxrZXl3b3JkPk9kZHMgUmF0aW88L2tleXdvcmQ+
+PGtleXdvcmQ+UHJldmFsZW5jZTwva2V5d29yZD48a2V5d29yZD5TdWJzdGFuY2UtUmVsYXRlZCBE
+aXNvcmRlcnMvY29tcGxpY2F0aW9ucy8qZXBpZGVtaW9sb2d5L21pY3JvYmlvbG9neTwva2V5d29y
+ZD48a2V5d29yZD5TdXJ2ZXlzIGFuZCBRdWVzdGlvbm5haXJlczwva2V5d29yZD48a2V5d29yZD5U
+dWJlcmN1bG9zaXMsIFB1bG1vbmFyeS9jb21wbGljYXRpb25zLyplcGlkZW1pb2xvZ3kvbWljcm9i
+aW9sb2d5PC9rZXl3b3JkPjxrZXl3b3JkPkJhbGUgWm9uZTwva2V5d29yZD48a2V5d29yZD5OdXRy
+aXRpb25hbCBkZWZpY2llbmN5PC9rZXl3b3JkPjxrZXl3b3JkPlR1YmVyY3Vsb3Npczwva2V5d29y
+ZD48L2tleXdvcmRzPjxkYXRlcz48eWVhcj4yMDE5PC95ZWFyPjxwdWItZGF0ZXM+PGRhdGU+Tm92
+IDE5PC9kYXRlPjwvcHViLWRhdGVzPjwvZGF0ZXM+PGlzYm4+MTc1Ni0wNTAwPC9pc2JuPjxhY2Nl
+c3Npb24tbnVtPjMxNzQ0NTM4PC9hY2Nlc3Npb24tbnVtPjx1cmxzPjwvdXJscz48Y3VzdG9tMT5U
+aGUgYXV0aG9ycyBkZWNsYXJlZCB0aGF0IHRoZXkgaGF2ZSBubyBjb21wZXRpbmcgaW50ZXJlc3Rz
+LjwvY3VzdG9tMT48Y3VzdG9tMj5QTUM2ODYyODYxPC9jdXN0b20yPjxlbGVjdHJvbmljLXJlc291
+cmNlLW51bT4xMC4xMTg2L3MxMzEwNC0wMTktNDc4Ni15PC9lbGVjdHJvbmljLXJlc291cmNlLW51
+bT48cmVtb3RlLWRhdGFiYXNlLXByb3ZpZGVyPk5MTTwvcmVtb3RlLWRhdGFiYXNlLXByb3ZpZGVy
+PjxsYW5ndWFnZT5lbmc8L2xhbmd1YWdlPjwvcmVjb3JkPjwvQ2l0ZT48L0VuZE5vdGU+
+</w:fldData>
+        </w:fldChar>
+      </w:r>
+      <w:r>
+        <w:instrText xml:space="preserve"> ADDIN EN.CITE.DATA </w:instrText>
+      </w:r>
+      <w:r>
+        <w:fldChar w:fldCharType="end"/>
+      </w:r>
+      <w:r>
+        <w:fldChar w:fldCharType="separate"/>
+      </w:r>
+      <w:r>
+        <w:t>[18]</w:t>
+      </w:r>
+      <w:r>
+        <w:fldChar w:fldCharType="end"/>
+      </w:r>
+      <w:r>
+        <w:t>.</w:t>
+      </w:r>
+      <w:r>
+        <w:t xml:space="preserve"> Sự khác biệt này giải thích do sự khác nhau về điều kiện kinh tế, xã hội mỗi quốc gia.</w:t>
+      </w:r>
+    </w:p>
+    <w:p>
+      <w:pPr>
+        <w:spacing w:before="160"/>
+      </w:pPr>
+      <w:r>
+        <w:lastRenderedPageBreak/>
+        <w:t>Kết quả trên</w:t>
+      </w:r>
+      <w:r>
+        <w:t xml:space="preserve"> cho thấy bệnh nhân lao phổi mắc SDD tập trung nhiều ở nông thôn</w:t>
+      </w:r>
+      <w:r>
+        <w:t xml:space="preserve"> vì </w:t>
+      </w:r>
+      <w:r>
+        <w:t xml:space="preserve">điều kiện sinh hoạt ở </w:t>
+      </w:r>
+      <w:r>
+        <w:t>khu vực này</w:t>
+      </w:r>
+      <w:r>
+        <w:t xml:space="preserve"> phần nào cũng hạn chế hơn so với thành thị. Tỷ lệ bệnh nhân ở hải đảo cũng rất thấp do chưa có cơ hội tiếp xúc với hệ thống y tế nên tỷ lệ phát hiện lao thấp hơn so với những khu vực khác.</w:t>
       </w:r>
     </w:p>
     <w:p>
@@ -46060,7 +47457,16 @@
         <w:spacing w:before="160"/>
       </w:pPr>
       <w:r>
-        <w:t>Theo BMI, trong số bệnh nhân bị SDD, đái tháo đường chiếm 12,8%, tăng huyết áp là 7,0%, viêm dạ dày là 1,2%, gút chiếm 1,2% và viêm phế quản mạn tính chiếm 2,3%. Theo SGA, trong số bệnh nhân bị SDD, đái tháo đường chiếm 17,2%, tăng huyết áp là 6,5%, viêm dạ dày là 1,1%, gút chiếm 4,3% và viêm phế quản mạn tính chiếm 1,1%.</w:t>
+        <w:t>Kết quả SDD theo</w:t>
+      </w:r>
+      <w:r>
+        <w:t xml:space="preserve"> BMI, đái tháo đường chiếm 12,8%, tăng huyết áp là 7,0%, viêm dạ dày là 1,2%, gút chiếm 1,2% và viêm phế quản mạn tính chiếm 2,3%. </w:t>
+      </w:r>
+      <w:r>
+        <w:t>Kết quả SDD theo</w:t>
+      </w:r>
+      <w:r>
+        <w:t xml:space="preserve"> SGA, trong số bệnh nhân bị SDD, đái tháo đường chiếm 17,2%, tăng huyết áp là 6,5%, viêm dạ dày là 1,1%, gút chiếm 4,3% và viêm phế quản mạn tính chiếm 1,1%.</w:t>
       </w:r>
     </w:p>
     <w:p>
@@ -46083,7 +47489,7 @@
       <w:pPr>
         <w:pStyle w:val="Heading2"/>
       </w:pPr>
-      <w:bookmarkStart w:id="106" w:name="_Toc134113583"/>
+      <w:bookmarkStart w:id="106" w:name="_Toc134532711"/>
       <w:r>
         <w:lastRenderedPageBreak/>
         <w:t>4.</w:t>
@@ -46306,7 +47712,7 @@
       <w:pPr>
         <w:pStyle w:val="Heading1"/>
       </w:pPr>
-      <w:bookmarkStart w:id="107" w:name="_Toc134113585"/>
+      <w:bookmarkStart w:id="107" w:name="_Toc134532712"/>
       <w:r>
         <w:lastRenderedPageBreak/>
         <w:t>– KẾT LUẬN</w:t>
@@ -46332,7 +47738,7 @@
         <w:pStyle w:val="Heading2"/>
       </w:pPr>
       <w:bookmarkStart w:id="108" w:name="_Toc130922006"/>
-      <w:bookmarkStart w:id="109" w:name="_Toc134113586"/>
+      <w:bookmarkStart w:id="109" w:name="_Toc134532713"/>
       <w:r>
         <w:t>5.</w:t>
       </w:r>
@@ -46367,7 +47773,7 @@
       </w:pPr>
       <w:bookmarkStart w:id="111" w:name="_Toc126527773"/>
       <w:bookmarkStart w:id="112" w:name="_Toc130922007"/>
-      <w:bookmarkStart w:id="113" w:name="_Toc134113587"/>
+      <w:bookmarkStart w:id="113" w:name="_Toc134532714"/>
       <w:r>
         <w:t>5.</w:t>
       </w:r>
@@ -46519,7 +47925,7 @@
       </w:pPr>
       <w:bookmarkStart w:id="114" w:name="_Toc126527774"/>
       <w:bookmarkStart w:id="115" w:name="_Toc130922008"/>
-      <w:bookmarkStart w:id="116" w:name="_Toc134113588"/>
+      <w:bookmarkStart w:id="116" w:name="_Toc134532715"/>
       <w:r>
         <w:t>5.</w:t>
       </w:r>
@@ -46625,7 +48031,7 @@
       <w:pPr>
         <w:pStyle w:val="Heading1"/>
       </w:pPr>
-      <w:bookmarkStart w:id="117" w:name="_Toc134113589"/>
+      <w:bookmarkStart w:id="117" w:name="_Toc134532716"/>
       <w:r>
         <w:lastRenderedPageBreak/>
         <w:t>– KHUYẾN NGHỊ</w:t>
@@ -46816,7 +48222,7 @@
         <w:pStyle w:val="TOC"/>
       </w:pPr>
       <w:bookmarkStart w:id="118" w:name="_Toc126527776"/>
-      <w:bookmarkStart w:id="119" w:name="_Toc134113590"/>
+      <w:bookmarkStart w:id="119" w:name="_Toc134532717"/>
       <w:r>
         <w:lastRenderedPageBreak/>
         <w:t>TÀI LIỆU THAM KHẢO</w:t>
@@ -47997,16 +49403,16 @@
       </w:r>
       <w:r>
         <w:tab/>
-        <w:t xml:space="preserve">F. Krapp và các cộng sự (2008), </w:t>
+        <w:t xml:space="preserve">B. B. Musuenge, G. G. Poda và P. C. Chen (2020), </w:t>
       </w:r>
       <w:r>
         <w:rPr>
           <w:i/>
         </w:rPr>
-        <w:t>Bodyweight gain to predict treatment outcome in patients with pulmonary tuberculosis in Peru</w:t>
-      </w:r>
-      <w:r>
-        <w:t>, Int J Tuberc Lung Dis. 12(10), 1153-9.</w:t>
+        <w:t>Nutritional Status of Patients with Tuberculosis and Associated Factors in the Health Centre Region of Burkina Faso</w:t>
+      </w:r>
+      <w:r>
+        <w:t>, Nutrients. 12(9).</w:t>
       </w:r>
     </w:p>
     <w:p>
@@ -48020,6 +49426,29 @@
       </w:r>
       <w:r>
         <w:tab/>
+        <w:t xml:space="preserve">F. Krapp và các cộng sự (2008), </w:t>
+      </w:r>
+      <w:r>
+        <w:rPr>
+          <w:i/>
+        </w:rPr>
+        <w:t>Bodyweight gain to predict treatment outcome in patients with pulmonary tuberculosis in Peru</w:t>
+      </w:r>
+      <w:r>
+        <w:t>, Int J Tuberc Lung Dis. 12(10), 1153-9.</w:t>
+      </w:r>
+    </w:p>
+    <w:p>
+      <w:pPr>
+        <w:pStyle w:val="EndNoteBibliography"/>
+        <w:spacing w:after="0"/>
+        <w:ind w:left="720" w:hanging="720"/>
+      </w:pPr>
+      <w:r>
+        <w:t>53.</w:t>
+      </w:r>
+      <w:r>
+        <w:tab/>
         <w:t xml:space="preserve">T. A. Pakasi và các cộng sự (2009), </w:t>
       </w:r>
       <w:r>
@@ -48038,7 +49467,7 @@
         <w:ind w:left="720" w:hanging="720"/>
       </w:pPr>
       <w:r>
-        <w:t>53.</w:t>
+        <w:t>54.</w:t>
       </w:r>
       <w:r>
         <w:tab/>
@@ -48068,7 +49497,7 @@
       <w:pPr>
         <w:pStyle w:val="TOC"/>
       </w:pPr>
-      <w:bookmarkStart w:id="120" w:name="_Toc134113591"/>
+      <w:bookmarkStart w:id="120" w:name="_Toc134532718"/>
       <w:r>
         <w:lastRenderedPageBreak/>
         <w:t>PHỤ LỤC</w:t>
@@ -53508,7 +54937,6 @@
   <w:style w:type="character" w:default="1" w:styleId="DefaultParagraphFont">
     <w:name w:val="Default Paragraph Font"/>
     <w:uiPriority w:val="1"/>
-    <w:semiHidden/>
     <w:unhideWhenUsed/>
   </w:style>
   <w:style w:type="table" w:default="1" w:styleId="TableNormal">
@@ -56077,28 +57505,28 @@
 </file>
 
 <file path=customXml/item1.xml><?xml version="1.0" encoding="utf-8"?>
+<b:Sources xmlns:b="http://schemas.openxmlformats.org/officeDocument/2006/bibliography" xmlns="http://schemas.openxmlformats.org/officeDocument/2006/bibliography" SelectedStyle="\APASixthEditionOfficeOnline.xsl" StyleName="APA" Version="6"/>
+</file>
+
+<file path=customXml/item2.xml><?xml version="1.0" encoding="utf-8"?>
 <go:gDocsCustomXmlDataStorage xmlns:go="http://customooxmlschemas.google.com/" xmlns:r="http://schemas.openxmlformats.org/officeDocument/2006/relationships">
   <go:docsCustomData xmlns:go="http://customooxmlschemas.google.com/" roundtripDataSignature="AMtx7mgiANEXYNIQRbmIZoHp12J1vNFkvg==">AMUW2mUIizaUSBFZkFw53plxsUmPxKu28Rd6r7HBBNzWuOGKKdi3o2fMRWe0HYHSpzp76S7iX2U+7fxEdOj8kQLPxLHjigrk95Jc4ENaOvXcI7oB1l7bX/lboWQJXA2H4fvQGr0Vkm+4hyISFx+RoIUaIev2AazKKdF23WsIthbO1LUguh7Vn22Rvc88VpY4yEex0FSlT7+lSWElk63z9t2kW8Q0xo1hGAN3wtEpT2orjl8G5OoLTuPGXTE5+ZIQfX6ZwybkXLiqJplo01tgSjC5dF7UUfncyg==</go:docsCustomData>
 </go:gDocsCustomXmlDataStorage>
 </file>
 
-<file path=customXml/item2.xml><?xml version="1.0" encoding="utf-8"?>
-<b:Sources xmlns:b="http://schemas.openxmlformats.org/officeDocument/2006/bibliography" xmlns="http://schemas.openxmlformats.org/officeDocument/2006/bibliography" SelectedStyle="\APASixthEditionOfficeOnline.xsl" StyleName="APA" Version="6"/>
+<file path=customXml/itemProps1.xml><?xml version="1.0" encoding="utf-8"?>
+<ds:datastoreItem xmlns:ds="http://schemas.openxmlformats.org/officeDocument/2006/customXml" ds:itemID="{D9394C05-DC72-4A6A-96FB-D8401CEC4B4C}">
+  <ds:schemaRefs>
+    <ds:schemaRef ds:uri="http://schemas.openxmlformats.org/officeDocument/2006/bibliography"/>
+  </ds:schemaRefs>
+</ds:datastoreItem>
 </file>
 
-<file path=customXml/itemProps1.xml><?xml version="1.0" encoding="utf-8"?>
+<file path=customXml/itemProps2.xml><?xml version="1.0" encoding="utf-8"?>
 <ds:datastoreItem xmlns:ds="http://schemas.openxmlformats.org/officeDocument/2006/customXml" ds:itemID="{11111111-1234-1234-1234-123412341234}">
   <ds:schemaRefs>
     <ds:schemaRef ds:uri="http://customooxmlschemas.google.com/"/>
     <ds:schemaRef ds:uri="http://schemas.openxmlformats.org/officeDocument/2006/relationships"/>
   </ds:schemaRefs>
 </ds:datastoreItem>
-</file>
-
-<file path=customXml/itemProps2.xml><?xml version="1.0" encoding="utf-8"?>
-<ds:datastoreItem xmlns:ds="http://schemas.openxmlformats.org/officeDocument/2006/customXml" ds:itemID="{D9394C05-DC72-4A6A-96FB-D8401CEC4B4C}">
-  <ds:schemaRefs>
-    <ds:schemaRef ds:uri="http://schemas.openxmlformats.org/officeDocument/2006/bibliography"/>
-  </ds:schemaRefs>
-</ds:datastoreItem>
 </file>
</xml_diff>